<commit_message>
updated UI screenshots with machine logoff delay
</commit_message>
<xml_diff>
--- a/doc/UI.docx
+++ b/doc/UI.docx
@@ -1,6 +1,6 @@
 
 <file path=word/document.xml><?xml version="1.0" encoding="utf-8"?>
-<w:document xmlns:wpc="http://schemas.microsoft.com/office/word/2010/wordprocessingCanvas" xmlns:cx="http://schemas.microsoft.com/office/drawing/2014/chartex" xmlns:cx1="http://schemas.microsoft.com/office/drawing/2015/9/8/chartex" xmlns:cx2="http://schemas.microsoft.com/office/drawing/2015/10/21/chartex" xmlns:cx3="http://schemas.microsoft.com/office/drawing/2016/5/9/chartex" xmlns:cx4="http://schemas.microsoft.com/office/drawing/2016/5/10/chartex" xmlns:cx5="http://schemas.microsoft.com/office/drawing/2016/5/11/chartex" xmlns:cx6="http://schemas.microsoft.com/office/drawing/2016/5/12/chartex" xmlns:cx7="http://schemas.microsoft.com/office/drawing/2016/5/13/chartex" xmlns:cx8="http://schemas.microsoft.com/office/drawing/2016/5/14/chartex" xmlns:mc="http://schemas.openxmlformats.org/markup-compatibility/2006" xmlns:aink="http://schemas.microsoft.com/office/drawing/2016/ink" xmlns:am3d="http://schemas.microsoft.com/office/drawing/2017/model3d" xmlns:o="urn:schemas-microsoft-com:office:office" xmlns:oel="http://schemas.microsoft.com/office/2019/extlst" xmlns:r="http://schemas.openxmlformats.org/officeDocument/2006/relationships" xmlns:m="http://schemas.openxmlformats.org/officeDocument/2006/math" xmlns:v="urn:schemas-microsoft-com:vml" xmlns:wp14="http://schemas.microsoft.com/office/word/2010/wordprocessingDrawing" xmlns:wp="http://schemas.openxmlformats.org/drawingml/2006/wordprocessingDrawing" xmlns:w10="urn:schemas-microsoft-com:office:word" xmlns:w="http://schemas.openxmlformats.org/wordprocessingml/2006/main" xmlns:w14="http://schemas.microsoft.com/office/word/2010/wordml" xmlns:w15="http://schemas.microsoft.com/office/word/2012/wordml" xmlns:w16cex="http://schemas.microsoft.com/office/word/2018/wordml/cex" xmlns:w16cid="http://schemas.microsoft.com/office/word/2016/wordml/cid" xmlns:w16="http://schemas.microsoft.com/office/word/2018/wordml" xmlns:w16du="http://schemas.microsoft.com/office/word/2023/wordml/word16du" xmlns:w16sdtdh="http://schemas.microsoft.com/office/word/2020/wordml/sdtdatahash" xmlns:w16se="http://schemas.microsoft.com/office/word/2015/wordml/symex" xmlns:wpg="http://schemas.microsoft.com/office/word/2010/wordprocessingGroup" xmlns:wpi="http://schemas.microsoft.com/office/word/2010/wordprocessingInk" xmlns:wne="http://schemas.microsoft.com/office/word/2006/wordml" xmlns:wps="http://schemas.microsoft.com/office/word/2010/wordprocessingShape" mc:Ignorable="w14 w15 w16se w16cid w16 w16cex w16sdtdh wp14">
+<w:document xmlns:wpc="http://schemas.microsoft.com/office/word/2010/wordprocessingCanvas" xmlns:cx="http://schemas.microsoft.com/office/drawing/2014/chartex" xmlns:cx1="http://schemas.microsoft.com/office/drawing/2015/9/8/chartex" xmlns:cx2="http://schemas.microsoft.com/office/drawing/2015/10/21/chartex" xmlns:cx3="http://schemas.microsoft.com/office/drawing/2016/5/9/chartex" xmlns:cx4="http://schemas.microsoft.com/office/drawing/2016/5/10/chartex" xmlns:cx5="http://schemas.microsoft.com/office/drawing/2016/5/11/chartex" xmlns:cx6="http://schemas.microsoft.com/office/drawing/2016/5/12/chartex" xmlns:cx7="http://schemas.microsoft.com/office/drawing/2016/5/13/chartex" xmlns:cx8="http://schemas.microsoft.com/office/drawing/2016/5/14/chartex" xmlns:mc="http://schemas.openxmlformats.org/markup-compatibility/2006" xmlns:aink="http://schemas.microsoft.com/office/drawing/2016/ink" xmlns:am3d="http://schemas.microsoft.com/office/drawing/2017/model3d" xmlns:o="urn:schemas-microsoft-com:office:office" xmlns:oel="http://schemas.microsoft.com/office/2019/extlst" xmlns:r="http://schemas.openxmlformats.org/officeDocument/2006/relationships" xmlns:m="http://schemas.openxmlformats.org/officeDocument/2006/math" xmlns:v="urn:schemas-microsoft-com:vml" xmlns:wp14="http://schemas.microsoft.com/office/word/2010/wordprocessingDrawing" xmlns:wp="http://schemas.openxmlformats.org/drawingml/2006/wordprocessingDrawing" xmlns:w10="urn:schemas-microsoft-com:office:word" xmlns:w="http://schemas.openxmlformats.org/wordprocessingml/2006/main" xmlns:w14="http://schemas.microsoft.com/office/word/2010/wordml" xmlns:w15="http://schemas.microsoft.com/office/word/2012/wordml" xmlns:w16cex="http://schemas.microsoft.com/office/word/2018/wordml/cex" xmlns:w16cid="http://schemas.microsoft.com/office/word/2016/wordml/cid" xmlns:w16="http://schemas.microsoft.com/office/word/2018/wordml" xmlns:w16sdtdh="http://schemas.microsoft.com/office/word/2020/wordml/sdtdatahash" xmlns:w16se="http://schemas.microsoft.com/office/word/2015/wordml/symex" xmlns:wpg="http://schemas.microsoft.com/office/word/2010/wordprocessingGroup" xmlns:wpi="http://schemas.microsoft.com/office/word/2010/wordprocessingInk" xmlns:wne="http://schemas.microsoft.com/office/word/2006/wordml" xmlns:wps="http://schemas.microsoft.com/office/word/2010/wordprocessingShape" mc:Ignorable="w14 w15 w16se w16cid w16 w16cex w16sdtdh wp14">
   <w:body>
     <w:p>
       <w:pPr>
@@ -12,6 +12,9 @@
     </w:p>
     <w:p>
       <w:r>
+        <w:rPr>
+          <w:noProof/>
+        </w:rPr>
         <w:drawing>
           <wp:inline distT="0" distB="0" distL="0" distR="0" wp14:anchorId="7497BB44" wp14:editId="59200A02">
             <wp:extent cx="6120130" cy="450215"/>
@@ -60,6 +63,27 @@
       <w:proofErr w:type="spellEnd"/>
     </w:p>
     <w:p>
+      <w:r>
+        <w:t xml:space="preserve">This is to configure user </w:t>
+      </w:r>
+      <w:proofErr w:type="spellStart"/>
+      <w:r>
+        <w:t>priviledge</w:t>
+      </w:r>
+      <w:proofErr w:type="spellEnd"/>
+      <w:r>
+        <w:t xml:space="preserve"> </w:t>
+      </w:r>
+      <w:proofErr w:type="spellStart"/>
+      <w:r>
+        <w:t>levels</w:t>
+      </w:r>
+      <w:proofErr w:type="spellEnd"/>
+      <w:r>
+        <w:t>.</w:t>
+      </w:r>
+    </w:p>
+    <w:p>
       <w:pPr>
         <w:pStyle w:val="Titolo2"/>
       </w:pPr>
@@ -71,6 +95,9 @@
     </w:p>
     <w:p>
       <w:r>
+        <w:rPr>
+          <w:noProof/>
+        </w:rPr>
         <w:drawing>
           <wp:inline distT="0" distB="0" distL="0" distR="0" wp14:anchorId="6B3EE6B6" wp14:editId="5C02E150">
             <wp:extent cx="6120130" cy="3370580"/>
@@ -170,6 +197,7 @@
       </w:pPr>
       <w:r>
         <w:rPr>
+          <w:noProof/>
           <w:lang w:val="en-GB"/>
         </w:rPr>
         <w:drawing>
@@ -240,6 +268,7 @@
       </w:pPr>
       <w:r>
         <w:rPr>
+          <w:noProof/>
           <w:lang w:val="en-GB"/>
         </w:rPr>
         <w:drawing>
@@ -313,6 +342,19 @@
     </w:p>
     <w:p>
       <w:pPr>
+        <w:rPr>
+          <w:lang w:val="en-GB"/>
+        </w:rPr>
+      </w:pPr>
+      <w:r>
+        <w:rPr>
+          <w:lang w:val="en-GB"/>
+        </w:rPr>
+        <w:t>Users are identified by their RFID card ID. There is no strong authentication of RFID cards in the Arduino board, only chip ID.</w:t>
+      </w:r>
+    </w:p>
+    <w:p>
+      <w:pPr>
         <w:pStyle w:val="Titolo2"/>
         <w:rPr>
           <w:lang w:val="en-GB"/>
@@ -327,6 +369,9 @@
     </w:p>
     <w:p>
       <w:r>
+        <w:rPr>
+          <w:noProof/>
+        </w:rPr>
         <w:drawing>
           <wp:inline distT="0" distB="0" distL="0" distR="0" wp14:anchorId="4BE425CB" wp14:editId="61776009">
             <wp:extent cx="4451420" cy="2020644"/>
@@ -382,6 +427,9 @@
     </w:p>
     <w:p>
       <w:r>
+        <w:rPr>
+          <w:noProof/>
+        </w:rPr>
         <w:drawing>
           <wp:inline distT="0" distB="0" distL="0" distR="0" wp14:anchorId="7246AAE7" wp14:editId="573D3A7E">
             <wp:extent cx="3390295" cy="2324100"/>
@@ -434,6 +482,9 @@
     </w:p>
     <w:p>
       <w:r>
+        <w:rPr>
+          <w:noProof/>
+        </w:rPr>
         <w:drawing>
           <wp:inline distT="0" distB="0" distL="0" distR="0" wp14:anchorId="15864200" wp14:editId="5E5B42FB">
             <wp:extent cx="3417348" cy="2676525"/>
@@ -471,14 +522,65 @@
         </w:drawing>
       </w:r>
     </w:p>
+    <w:p>
+      <w:r>
+        <w:t xml:space="preserve">The </w:t>
+      </w:r>
+      <w:proofErr w:type="spellStart"/>
+      <w:r>
+        <w:t>card</w:t>
+      </w:r>
+      <w:proofErr w:type="spellEnd"/>
+      <w:r>
+        <w:t xml:space="preserve"> UUID is </w:t>
+      </w:r>
+      <w:proofErr w:type="spellStart"/>
+      <w:r>
+        <w:t>displayed</w:t>
+      </w:r>
+      <w:proofErr w:type="spellEnd"/>
+      <w:r>
+        <w:t xml:space="preserve"> on the </w:t>
+      </w:r>
+      <w:proofErr w:type="spellStart"/>
+      <w:r>
+        <w:t>arduino</w:t>
+      </w:r>
+      <w:proofErr w:type="spellEnd"/>
+      <w:r>
+        <w:t xml:space="preserve"> LCD </w:t>
+      </w:r>
+      <w:proofErr w:type="spellStart"/>
+      <w:r>
+        <w:t>when</w:t>
+      </w:r>
+      <w:proofErr w:type="spellEnd"/>
+      <w:r>
+        <w:t xml:space="preserve"> tapping an </w:t>
+      </w:r>
+      <w:proofErr w:type="spellStart"/>
+      <w:r>
+        <w:t>unknown</w:t>
+      </w:r>
+      <w:proofErr w:type="spellEnd"/>
+      <w:r>
+        <w:t xml:space="preserve"> </w:t>
+      </w:r>
+      <w:proofErr w:type="spellStart"/>
+      <w:r>
+        <w:t>card</w:t>
+      </w:r>
+      <w:proofErr w:type="spellEnd"/>
+      <w:r>
+        <w:t>.</w:t>
+      </w:r>
+    </w:p>
     <w:p/>
-    <w:p/>
     <w:p>
       <w:pPr>
         <w:pStyle w:val="Titolo1"/>
       </w:pPr>
       <w:r>
-        <w:lastRenderedPageBreak/>
         <w:t>Machines</w:t>
       </w:r>
     </w:p>
@@ -497,6 +599,9 @@
     </w:p>
     <w:p>
       <w:r>
+        <w:rPr>
+          <w:noProof/>
+        </w:rPr>
         <w:drawing>
           <wp:inline distT="0" distB="0" distL="0" distR="0" wp14:anchorId="55D7959D" wp14:editId="72FF6A48">
             <wp:extent cx="6120130" cy="2796540"/>
@@ -544,6 +649,9 @@
     </w:p>
     <w:p>
       <w:r>
+        <w:rPr>
+          <w:noProof/>
+        </w:rPr>
         <w:drawing>
           <wp:inline distT="0" distB="0" distL="0" distR="0" wp14:anchorId="78ED2245" wp14:editId="24490054">
             <wp:extent cx="6120130" cy="2125980"/>
@@ -596,6 +704,9 @@
     </w:p>
     <w:p>
       <w:r>
+        <w:rPr>
+          <w:noProof/>
+        </w:rPr>
         <w:drawing>
           <wp:inline distT="0" distB="0" distL="0" distR="0" wp14:anchorId="12D4083C" wp14:editId="26849652">
             <wp:extent cx="6120130" cy="2135505"/>
@@ -658,6 +769,154 @@
       <w:proofErr w:type="spellEnd"/>
     </w:p>
     <w:p>
+      <w:proofErr w:type="spellStart"/>
+      <w:r>
+        <w:t>Authorizations</w:t>
+      </w:r>
+      <w:proofErr w:type="spellEnd"/>
+      <w:r>
+        <w:t xml:space="preserve"> </w:t>
+      </w:r>
+      <w:proofErr w:type="spellStart"/>
+      <w:r>
+        <w:t>maps</w:t>
+      </w:r>
+      <w:proofErr w:type="spellEnd"/>
+      <w:r>
+        <w:t xml:space="preserve"> </w:t>
+      </w:r>
+      <w:proofErr w:type="spellStart"/>
+      <w:r>
+        <w:t>users</w:t>
+      </w:r>
+      <w:proofErr w:type="spellEnd"/>
+      <w:r>
+        <w:t xml:space="preserve"> to machines. If a user </w:t>
+      </w:r>
+      <w:proofErr w:type="spellStart"/>
+      <w:r>
+        <w:t>belongs</w:t>
+      </w:r>
+      <w:proofErr w:type="spellEnd"/>
+      <w:r>
+        <w:t xml:space="preserve"> to a rôle </w:t>
+      </w:r>
+      <w:proofErr w:type="spellStart"/>
+      <w:r>
+        <w:t>with</w:t>
+      </w:r>
+      <w:proofErr w:type="spellEnd"/>
+      <w:proofErr w:type="gramStart"/>
+      <w:r>
+        <w:t xml:space="preserve"> «</w:t>
+      </w:r>
+      <w:proofErr w:type="spellStart"/>
+      <w:r>
+        <w:t>Authorize</w:t>
+      </w:r>
+      <w:proofErr w:type="spellEnd"/>
+      <w:proofErr w:type="gramEnd"/>
+      <w:r>
+        <w:t xml:space="preserve"> all », the </w:t>
+      </w:r>
+      <w:proofErr w:type="spellStart"/>
+      <w:r>
+        <w:t>authorizations</w:t>
+      </w:r>
+      <w:proofErr w:type="spellEnd"/>
+      <w:r>
+        <w:t xml:space="preserve"> </w:t>
+      </w:r>
+      <w:proofErr w:type="spellStart"/>
+      <w:r>
+        <w:t>list</w:t>
+      </w:r>
+      <w:proofErr w:type="spellEnd"/>
+      <w:r>
+        <w:t xml:space="preserve"> is </w:t>
+      </w:r>
+      <w:proofErr w:type="spellStart"/>
+      <w:r>
+        <w:t>ignored</w:t>
+      </w:r>
+      <w:proofErr w:type="spellEnd"/>
+      <w:r>
+        <w:t xml:space="preserve">. This can </w:t>
+      </w:r>
+      <w:proofErr w:type="spellStart"/>
+      <w:r>
+        <w:t>be</w:t>
+      </w:r>
+      <w:proofErr w:type="spellEnd"/>
+      <w:r>
+        <w:t xml:space="preserve"> </w:t>
+      </w:r>
+      <w:proofErr w:type="spellStart"/>
+      <w:r>
+        <w:t>useful</w:t>
+      </w:r>
+      <w:proofErr w:type="spellEnd"/>
+      <w:r>
+        <w:t xml:space="preserve"> if the </w:t>
+      </w:r>
+      <w:proofErr w:type="spellStart"/>
+      <w:r>
+        <w:t>FabLab</w:t>
+      </w:r>
+      <w:proofErr w:type="spellEnd"/>
+      <w:r>
+        <w:t xml:space="preserve"> </w:t>
+      </w:r>
+      <w:proofErr w:type="spellStart"/>
+      <w:r>
+        <w:t>does</w:t>
+      </w:r>
+      <w:proofErr w:type="spellEnd"/>
+      <w:r>
+        <w:t xml:space="preserve"> not </w:t>
+      </w:r>
+      <w:proofErr w:type="spellStart"/>
+      <w:r>
+        <w:t>want</w:t>
+      </w:r>
+      <w:proofErr w:type="spellEnd"/>
+      <w:r>
+        <w:t xml:space="preserve"> to </w:t>
+      </w:r>
+      <w:proofErr w:type="spellStart"/>
+      <w:r>
+        <w:t>implement</w:t>
+      </w:r>
+      <w:proofErr w:type="spellEnd"/>
+      <w:r>
+        <w:t xml:space="preserve"> </w:t>
+      </w:r>
+      <w:proofErr w:type="spellStart"/>
+      <w:r>
+        <w:t>authorization</w:t>
+      </w:r>
+      <w:proofErr w:type="spellEnd"/>
+      <w:r>
+        <w:t xml:space="preserve"> for </w:t>
+      </w:r>
+      <w:proofErr w:type="spellStart"/>
+      <w:r>
+        <w:t>fab</w:t>
+      </w:r>
+      <w:proofErr w:type="spellEnd"/>
+      <w:r>
+        <w:t xml:space="preserve"> </w:t>
+      </w:r>
+      <w:proofErr w:type="spellStart"/>
+      <w:r>
+        <w:t>users</w:t>
+      </w:r>
+      <w:proofErr w:type="spellEnd"/>
+      <w:r>
+        <w:t>.</w:t>
+      </w:r>
+    </w:p>
+    <w:p>
       <w:pPr>
         <w:pStyle w:val="Titolo2"/>
       </w:pPr>
@@ -675,8 +934,12 @@
       </w:r>
       <w:proofErr w:type="spellEnd"/>
     </w:p>
-    <w:p>
-      <w:r>
+    <w:p/>
+    <w:p>
+      <w:r>
+        <w:rPr>
+          <w:noProof/>
+        </w:rPr>
         <w:drawing>
           <wp:inline distT="0" distB="0" distL="0" distR="0" wp14:anchorId="7F916E98" wp14:editId="70D0095D">
             <wp:extent cx="6120130" cy="2486660"/>
@@ -739,6 +1002,9 @@
         </w:rPr>
       </w:pPr>
       <w:r>
+        <w:rPr>
+          <w:noProof/>
+        </w:rPr>
         <w:drawing>
           <wp:inline distT="0" distB="0" distL="0" distR="0" wp14:anchorId="7E13739D" wp14:editId="26932FA4">
             <wp:extent cx="6120130" cy="2339975"/>
@@ -796,6 +1062,9 @@
       </w:r>
       <w:proofErr w:type="spellEnd"/>
       <w:r>
+        <w:rPr>
+          <w:noProof/>
+        </w:rPr>
         <w:drawing>
           <wp:inline distT="0" distB="0" distL="0" distR="0" wp14:anchorId="28194457" wp14:editId="5EA6EEFB">
             <wp:extent cx="6120130" cy="2804160"/>
@@ -856,6 +1125,67 @@
       </w:r>
     </w:p>
     <w:p>
+      <w:r>
+        <w:t xml:space="preserve">This is for </w:t>
+      </w:r>
+      <w:proofErr w:type="spellStart"/>
+      <w:r>
+        <w:t>regular</w:t>
+      </w:r>
+      <w:proofErr w:type="spellEnd"/>
+      <w:r>
+        <w:t xml:space="preserve"> maintenance </w:t>
+      </w:r>
+      <w:proofErr w:type="spellStart"/>
+      <w:r>
+        <w:t>which</w:t>
+      </w:r>
+      <w:proofErr w:type="spellEnd"/>
+      <w:r>
+        <w:t xml:space="preserve"> </w:t>
+      </w:r>
+      <w:proofErr w:type="spellStart"/>
+      <w:r>
+        <w:t>shall</w:t>
+      </w:r>
+      <w:proofErr w:type="spellEnd"/>
+      <w:r>
+        <w:t xml:space="preserve"> </w:t>
+      </w:r>
+      <w:proofErr w:type="spellStart"/>
+      <w:r>
+        <w:t>be</w:t>
+      </w:r>
+      <w:proofErr w:type="spellEnd"/>
+      <w:r>
+        <w:t xml:space="preserve"> </w:t>
+      </w:r>
+      <w:proofErr w:type="spellStart"/>
+      <w:r>
+        <w:t>triggered</w:t>
+      </w:r>
+      <w:proofErr w:type="spellEnd"/>
+      <w:r>
+        <w:t xml:space="preserve"> </w:t>
+      </w:r>
+      <w:proofErr w:type="spellStart"/>
+      <w:r>
+        <w:t>every</w:t>
+      </w:r>
+      <w:proofErr w:type="spellEnd"/>
+      <w:r>
+        <w:t xml:space="preserve"> X </w:t>
+      </w:r>
+      <w:proofErr w:type="spellStart"/>
+      <w:r>
+        <w:t>hours</w:t>
+      </w:r>
+      <w:proofErr w:type="spellEnd"/>
+      <w:r>
+        <w:t xml:space="preserve"> of use.</w:t>
+      </w:r>
+    </w:p>
+    <w:p>
       <w:pPr>
         <w:pStyle w:val="Titolo2"/>
       </w:pPr>
@@ -867,6 +1197,9 @@
     </w:p>
     <w:p>
       <w:r>
+        <w:rPr>
+          <w:noProof/>
+        </w:rPr>
         <w:drawing>
           <wp:inline distT="0" distB="0" distL="0" distR="0" wp14:anchorId="15616F52" wp14:editId="636B28F7">
             <wp:extent cx="5029200" cy="2742109"/>
@@ -914,6 +1247,9 @@
     </w:p>
     <w:p>
       <w:r>
+        <w:rPr>
+          <w:noProof/>
+        </w:rPr>
         <w:drawing>
           <wp:inline distT="0" distB="0" distL="0" distR="0" wp14:anchorId="54554172" wp14:editId="26DB3265">
             <wp:extent cx="4114800" cy="1928893"/>
@@ -966,6 +1302,9 @@
     </w:p>
     <w:p>
       <w:r>
+        <w:rPr>
+          <w:noProof/>
+        </w:rPr>
         <w:drawing>
           <wp:inline distT="0" distB="0" distL="0" distR="0" wp14:anchorId="61D138EE" wp14:editId="75AC4E3E">
             <wp:extent cx="4155440" cy="2241558"/>
@@ -1037,6 +1376,9 @@
     </w:p>
     <w:p>
       <w:r>
+        <w:rPr>
+          <w:noProof/>
+        </w:rPr>
         <w:drawing>
           <wp:inline distT="0" distB="0" distL="0" distR="0" wp14:anchorId="03A1ED10" wp14:editId="541040C8">
             <wp:extent cx="5181600" cy="3069821"/>
@@ -1122,11 +1464,34 @@
         <w:rPr>
           <w:lang w:val="en-GB"/>
         </w:rPr>
-        <w:t xml:space="preserve"> can be added manually.</w:t>
-      </w:r>
-    </w:p>
-    <w:p>
-      <w:r>
+        <w:t xml:space="preserve"> can be added manually</w:t>
+      </w:r>
+      <w:r>
+        <w:rPr>
+          <w:lang w:val="en-GB"/>
+        </w:rPr>
+        <w:t xml:space="preserve"> if the maintenance was done </w:t>
+      </w:r>
+      <w:proofErr w:type="spellStart"/>
+      <w:r>
+        <w:rPr>
+          <w:lang w:val="en-GB"/>
+        </w:rPr>
+        <w:t>ofline</w:t>
+      </w:r>
+      <w:proofErr w:type="spellEnd"/>
+      <w:r>
+        <w:rPr>
+          <w:lang w:val="en-GB"/>
+        </w:rPr>
+        <w:t>.</w:t>
+      </w:r>
+    </w:p>
+    <w:p>
+      <w:r>
+        <w:rPr>
+          <w:noProof/>
+        </w:rPr>
         <w:drawing>
           <wp:inline distT="0" distB="0" distL="0" distR="0" wp14:anchorId="6D6A57AC" wp14:editId="771A26B7">
             <wp:extent cx="4622800" cy="1766525"/>
@@ -1174,6 +1539,9 @@
     </w:p>
     <w:p>
       <w:r>
+        <w:rPr>
+          <w:noProof/>
+        </w:rPr>
         <w:drawing>
           <wp:inline distT="0" distB="0" distL="0" distR="0" wp14:anchorId="2E91527F" wp14:editId="78F1C877">
             <wp:extent cx="4663440" cy="2127531"/>
@@ -1237,6 +1605,9 @@
     </w:p>
     <w:p>
       <w:r>
+        <w:rPr>
+          <w:noProof/>
+        </w:rPr>
         <w:drawing>
           <wp:inline distT="0" distB="0" distL="0" distR="0" wp14:anchorId="6E5BC2CA" wp14:editId="30205FC8">
             <wp:extent cx="6120130" cy="3860800"/>
@@ -1275,44 +1646,33 @@
       </w:r>
     </w:p>
     <w:p>
-      <w:pPr>
-        <w:rPr>
-          <w:rFonts w:asciiTheme="majorHAnsi" w:eastAsiaTheme="majorEastAsia" w:hAnsiTheme="majorHAnsi" w:cstheme="majorBidi"/>
-          <w:color w:val="2F5496" w:themeColor="accent1" w:themeShade="BF"/>
-          <w:sz w:val="32"/>
-          <w:szCs w:val="32"/>
-        </w:rPr>
-      </w:pPr>
-      <w:r>
-        <w:br w:type="page"/>
-      </w:r>
-    </w:p>
-    <w:p>
-      <w:pPr>
-        <w:pStyle w:val="Titolo1"/>
-      </w:pPr>
-      <w:r>
-        <w:lastRenderedPageBreak/>
-        <w:t>Machine types</w:t>
-      </w:r>
-    </w:p>
-    <w:p>
-      <w:pPr>
-        <w:pStyle w:val="Titolo2"/>
-      </w:pPr>
-      <w:proofErr w:type="spellStart"/>
-      <w:r>
-        <w:t>View</w:t>
-      </w:r>
-      <w:proofErr w:type="spellEnd"/>
+      <w:r>
+        <w:t xml:space="preserve">If a machine is in use, </w:t>
+      </w:r>
+      <w:proofErr w:type="spellStart"/>
+      <w:r>
+        <w:t>row</w:t>
+      </w:r>
+      <w:proofErr w:type="spellEnd"/>
+      <w:r>
+        <w:t xml:space="preserve"> is </w:t>
+      </w:r>
+      <w:proofErr w:type="spellStart"/>
+      <w:r>
+        <w:t>highlighted</w:t>
+      </w:r>
+      <w:proofErr w:type="spellEnd"/>
+      <w:r>
+        <w:t> :</w:t>
+      </w:r>
     </w:p>
     <w:p>
       <w:r>
         <w:drawing>
-          <wp:inline distT="0" distB="0" distL="0" distR="0" wp14:anchorId="1CE6C27B" wp14:editId="1E9FB9CE">
-            <wp:extent cx="6120130" cy="3110230"/>
-            <wp:effectExtent l="0" t="0" r="0" b="0"/>
-            <wp:docPr id="317909787" name="Immagine 1" descr="Immagine che contiene testo, schermata, Carattere, numero&#10;&#10;Descrizione generata automaticamente"/>
+          <wp:inline distT="0" distB="0" distL="0" distR="0" wp14:anchorId="0266801B" wp14:editId="1368E698">
+            <wp:extent cx="6120130" cy="1516380"/>
+            <wp:effectExtent l="0" t="0" r="0" b="7620"/>
+            <wp:docPr id="966546874" name="Immagine 1" descr="Immagine che contiene testo, schermata, Carattere, linea&#10;&#10;Descrizione generata automaticamente"/>
             <wp:cNvGraphicFramePr>
               <a:graphicFrameLocks xmlns:a="http://schemas.openxmlformats.org/drawingml/2006/main" noChangeAspect="1"/>
             </wp:cNvGraphicFramePr>
@@ -1320,7 +1680,7 @@
               <a:graphicData uri="http://schemas.openxmlformats.org/drawingml/2006/picture">
                 <pic:pic xmlns:pic="http://schemas.openxmlformats.org/drawingml/2006/picture">
                   <pic:nvPicPr>
-                    <pic:cNvPr id="317909787" name="Immagine 1" descr="Immagine che contiene testo, schermata, Carattere, numero&#10;&#10;Descrizione generata automaticamente"/>
+                    <pic:cNvPr id="966546874" name="Immagine 1" descr="Immagine che contiene testo, schermata, Carattere, linea&#10;&#10;Descrizione generata automaticamente"/>
                     <pic:cNvPicPr/>
                   </pic:nvPicPr>
                   <pic:blipFill>
@@ -1332,7 +1692,7 @@
                   <pic:spPr>
                     <a:xfrm>
                       <a:off x="0" y="0"/>
-                      <a:ext cx="6120130" cy="3110230"/>
+                      <a:ext cx="6120130" cy="1516380"/>
                     </a:xfrm>
                     <a:prstGeom prst="rect">
                       <a:avLst/>
@@ -1345,6 +1705,214 @@
         </w:drawing>
       </w:r>
     </w:p>
+    <w:p>
+      <w:pPr>
+        <w:rPr>
+          <w:rFonts w:asciiTheme="majorHAnsi" w:eastAsiaTheme="majorEastAsia" w:hAnsiTheme="majorHAnsi" w:cstheme="majorBidi"/>
+          <w:color w:val="2F5496" w:themeColor="accent1" w:themeShade="BF"/>
+          <w:sz w:val="32"/>
+          <w:szCs w:val="32"/>
+        </w:rPr>
+      </w:pPr>
+      <w:r>
+        <w:br w:type="page"/>
+      </w:r>
+    </w:p>
+    <w:p>
+      <w:pPr>
+        <w:pStyle w:val="Titolo1"/>
+      </w:pPr>
+      <w:r>
+        <w:lastRenderedPageBreak/>
+        <w:t>Machine types</w:t>
+      </w:r>
+    </w:p>
+    <w:p>
+      <w:pPr>
+        <w:pStyle w:val="Titolo2"/>
+      </w:pPr>
+      <w:proofErr w:type="spellStart"/>
+      <w:r>
+        <w:t>View</w:t>
+      </w:r>
+      <w:proofErr w:type="spellEnd"/>
+    </w:p>
+    <w:p>
+      <w:r>
+        <w:drawing>
+          <wp:inline distT="0" distB="0" distL="0" distR="0" wp14:anchorId="634D230D" wp14:editId="42DB14C0">
+            <wp:extent cx="6120130" cy="2292350"/>
+            <wp:effectExtent l="0" t="0" r="0" b="0"/>
+            <wp:docPr id="260124049" name="Immagine 1" descr="Immagine che contiene testo, schermata, Carattere, numero&#10;&#10;Descrizione generata automaticamente"/>
+            <wp:cNvGraphicFramePr>
+              <a:graphicFrameLocks xmlns:a="http://schemas.openxmlformats.org/drawingml/2006/main" noChangeAspect="1"/>
+            </wp:cNvGraphicFramePr>
+            <a:graphic xmlns:a="http://schemas.openxmlformats.org/drawingml/2006/main">
+              <a:graphicData uri="http://schemas.openxmlformats.org/drawingml/2006/picture">
+                <pic:pic xmlns:pic="http://schemas.openxmlformats.org/drawingml/2006/picture">
+                  <pic:nvPicPr>
+                    <pic:cNvPr id="260124049" name="Immagine 1" descr="Immagine che contiene testo, schermata, Carattere, numero&#10;&#10;Descrizione generata automaticamente"/>
+                    <pic:cNvPicPr/>
+                  </pic:nvPicPr>
+                  <pic:blipFill>
+                    <a:blip r:embed="rId26"/>
+                    <a:stretch>
+                      <a:fillRect/>
+                    </a:stretch>
+                  </pic:blipFill>
+                  <pic:spPr>
+                    <a:xfrm>
+                      <a:off x="0" y="0"/>
+                      <a:ext cx="6120130" cy="2292350"/>
+                    </a:xfrm>
+                    <a:prstGeom prst="rect">
+                      <a:avLst/>
+                    </a:prstGeom>
+                  </pic:spPr>
+                </pic:pic>
+              </a:graphicData>
+            </a:graphic>
+          </wp:inline>
+        </w:drawing>
+      </w:r>
+    </w:p>
+    <w:p>
+      <w:pPr>
+        <w:pStyle w:val="Titolo2"/>
+      </w:pPr>
+      <w:proofErr w:type="spellStart"/>
+      <w:r>
+        <w:t>Add</w:t>
+      </w:r>
+      <w:proofErr w:type="spellEnd"/>
+      <w:r>
+        <w:t>/Edit</w:t>
+      </w:r>
+    </w:p>
+    <w:p>
+      <w:r>
+        <w:t xml:space="preserve">Auto </w:t>
+      </w:r>
+      <w:proofErr w:type="spellStart"/>
+      <w:r>
+        <w:t>logoff</w:t>
+      </w:r>
+      <w:proofErr w:type="spellEnd"/>
+      <w:r>
+        <w:t xml:space="preserve"> </w:t>
+      </w:r>
+      <w:proofErr w:type="spellStart"/>
+      <w:r>
+        <w:t>delay</w:t>
+      </w:r>
+      <w:proofErr w:type="spellEnd"/>
+      <w:r>
+        <w:t xml:space="preserve"> : if a </w:t>
+      </w:r>
+      <w:proofErr w:type="gramStart"/>
+      <w:r>
+        <w:t>user</w:t>
+      </w:r>
+      <w:proofErr w:type="gramEnd"/>
+      <w:r>
+        <w:t xml:space="preserve"> </w:t>
+      </w:r>
+      <w:proofErr w:type="spellStart"/>
+      <w:r>
+        <w:t>remains</w:t>
+      </w:r>
+      <w:proofErr w:type="spellEnd"/>
+      <w:r>
+        <w:t xml:space="preserve"> active more </w:t>
+      </w:r>
+      <w:proofErr w:type="spellStart"/>
+      <w:r>
+        <w:t>than</w:t>
+      </w:r>
+      <w:proofErr w:type="spellEnd"/>
+      <w:r>
+        <w:t xml:space="preserve"> X minutes on the machine, the </w:t>
+      </w:r>
+      <w:proofErr w:type="spellStart"/>
+      <w:r>
+        <w:t>arduino</w:t>
+      </w:r>
+      <w:proofErr w:type="spellEnd"/>
+      <w:r>
+        <w:t xml:space="preserve"> </w:t>
+      </w:r>
+      <w:proofErr w:type="spellStart"/>
+      <w:r>
+        <w:t>board</w:t>
+      </w:r>
+      <w:proofErr w:type="spellEnd"/>
+      <w:r>
+        <w:t xml:space="preserve"> </w:t>
+      </w:r>
+      <w:proofErr w:type="spellStart"/>
+      <w:r>
+        <w:t>will</w:t>
+      </w:r>
+      <w:proofErr w:type="spellEnd"/>
+      <w:r>
+        <w:t xml:space="preserve"> log </w:t>
+      </w:r>
+      <w:proofErr w:type="spellStart"/>
+      <w:r>
+        <w:t>him</w:t>
+      </w:r>
+      <w:proofErr w:type="spellEnd"/>
+      <w:r>
+        <w:t xml:space="preserve"> off. When set to 0, </w:t>
+      </w:r>
+      <w:proofErr w:type="spellStart"/>
+      <w:r>
+        <w:t>there</w:t>
+      </w:r>
+      <w:proofErr w:type="spellEnd"/>
+      <w:r>
+        <w:t xml:space="preserve"> is no log-off. </w:t>
+      </w:r>
+    </w:p>
+    <w:p>
+      <w:r>
+        <w:drawing>
+          <wp:inline distT="0" distB="0" distL="0" distR="0" wp14:anchorId="06C49293" wp14:editId="1CC2FAEC">
+            <wp:extent cx="4057650" cy="2792502"/>
+            <wp:effectExtent l="0" t="0" r="0" b="8255"/>
+            <wp:docPr id="46633530" name="Immagine 1" descr="Immagine che contiene testo, schermata, Carattere, numero&#10;&#10;Descrizione generata automaticamente"/>
+            <wp:cNvGraphicFramePr>
+              <a:graphicFrameLocks xmlns:a="http://schemas.openxmlformats.org/drawingml/2006/main" noChangeAspect="1"/>
+            </wp:cNvGraphicFramePr>
+            <a:graphic xmlns:a="http://schemas.openxmlformats.org/drawingml/2006/main">
+              <a:graphicData uri="http://schemas.openxmlformats.org/drawingml/2006/picture">
+                <pic:pic xmlns:pic="http://schemas.openxmlformats.org/drawingml/2006/picture">
+                  <pic:nvPicPr>
+                    <pic:cNvPr id="46633530" name="Immagine 1" descr="Immagine che contiene testo, schermata, Carattere, numero&#10;&#10;Descrizione generata automaticamente"/>
+                    <pic:cNvPicPr/>
+                  </pic:nvPicPr>
+                  <pic:blipFill>
+                    <a:blip r:embed="rId27"/>
+                    <a:stretch>
+                      <a:fillRect/>
+                    </a:stretch>
+                  </pic:blipFill>
+                  <pic:spPr>
+                    <a:xfrm>
+                      <a:off x="0" y="0"/>
+                      <a:ext cx="4059828" cy="2794001"/>
+                    </a:xfrm>
+                    <a:prstGeom prst="rect">
+                      <a:avLst/>
+                    </a:prstGeom>
+                  </pic:spPr>
+                </pic:pic>
+              </a:graphicData>
+            </a:graphic>
+          </wp:inline>
+        </w:drawing>
+      </w:r>
+    </w:p>
     <w:p/>
     <w:p>
       <w:pPr>
@@ -1372,7 +1940,7 @@
           <w:numId w:val="3"/>
         </w:numPr>
       </w:pPr>
-      <w:hyperlink r:id="rId26" w:history="1">
+      <w:hyperlink r:id="rId28" w:history="1">
         <w:r>
           <w:rPr>
             <w:rStyle w:val="Collegamentoipertestuale"/>
@@ -1466,7 +2034,7 @@
 </file>
 
 <file path=word/numbering.xml><?xml version="1.0" encoding="utf-8"?>
-<w:numbering xmlns:wpc="http://schemas.microsoft.com/office/word/2010/wordprocessingCanvas" xmlns:cx="http://schemas.microsoft.com/office/drawing/2014/chartex" xmlns:cx1="http://schemas.microsoft.com/office/drawing/2015/9/8/chartex" xmlns:cx2="http://schemas.microsoft.com/office/drawing/2015/10/21/chartex" xmlns:cx3="http://schemas.microsoft.com/office/drawing/2016/5/9/chartex" xmlns:cx4="http://schemas.microsoft.com/office/drawing/2016/5/10/chartex" xmlns:cx5="http://schemas.microsoft.com/office/drawing/2016/5/11/chartex" xmlns:cx6="http://schemas.microsoft.com/office/drawing/2016/5/12/chartex" xmlns:cx7="http://schemas.microsoft.com/office/drawing/2016/5/13/chartex" xmlns:cx8="http://schemas.microsoft.com/office/drawing/2016/5/14/chartex" xmlns:mc="http://schemas.openxmlformats.org/markup-compatibility/2006" xmlns:aink="http://schemas.microsoft.com/office/drawing/2016/ink" xmlns:am3d="http://schemas.microsoft.com/office/drawing/2017/model3d" xmlns:o="urn:schemas-microsoft-com:office:office" xmlns:oel="http://schemas.microsoft.com/office/2019/extlst" xmlns:r="http://schemas.openxmlformats.org/officeDocument/2006/relationships" xmlns:m="http://schemas.openxmlformats.org/officeDocument/2006/math" xmlns:v="urn:schemas-microsoft-com:vml" xmlns:wp14="http://schemas.microsoft.com/office/word/2010/wordprocessingDrawing" xmlns:wp="http://schemas.openxmlformats.org/drawingml/2006/wordprocessingDrawing" xmlns:w10="urn:schemas-microsoft-com:office:word" xmlns:w="http://schemas.openxmlformats.org/wordprocessingml/2006/main" xmlns:w14="http://schemas.microsoft.com/office/word/2010/wordml" xmlns:w15="http://schemas.microsoft.com/office/word/2012/wordml" xmlns:w16cex="http://schemas.microsoft.com/office/word/2018/wordml/cex" xmlns:w16cid="http://schemas.microsoft.com/office/word/2016/wordml/cid" xmlns:w16="http://schemas.microsoft.com/office/word/2018/wordml" xmlns:w16du="http://schemas.microsoft.com/office/word/2023/wordml/word16du" xmlns:w16sdtdh="http://schemas.microsoft.com/office/word/2020/wordml/sdtdatahash" xmlns:w16se="http://schemas.microsoft.com/office/word/2015/wordml/symex" xmlns:wpg="http://schemas.microsoft.com/office/word/2010/wordprocessingGroup" xmlns:wpi="http://schemas.microsoft.com/office/word/2010/wordprocessingInk" xmlns:wne="http://schemas.microsoft.com/office/word/2006/wordml" xmlns:wps="http://schemas.microsoft.com/office/word/2010/wordprocessingShape" mc:Ignorable="w14 w15 w16se w16cid w16 w16cex w16sdtdh wp14">
+<w:numbering xmlns:wpc="http://schemas.microsoft.com/office/word/2010/wordprocessingCanvas" xmlns:cx="http://schemas.microsoft.com/office/drawing/2014/chartex" xmlns:cx1="http://schemas.microsoft.com/office/drawing/2015/9/8/chartex" xmlns:cx2="http://schemas.microsoft.com/office/drawing/2015/10/21/chartex" xmlns:cx3="http://schemas.microsoft.com/office/drawing/2016/5/9/chartex" xmlns:cx4="http://schemas.microsoft.com/office/drawing/2016/5/10/chartex" xmlns:cx5="http://schemas.microsoft.com/office/drawing/2016/5/11/chartex" xmlns:cx6="http://schemas.microsoft.com/office/drawing/2016/5/12/chartex" xmlns:cx7="http://schemas.microsoft.com/office/drawing/2016/5/13/chartex" xmlns:cx8="http://schemas.microsoft.com/office/drawing/2016/5/14/chartex" xmlns:mc="http://schemas.openxmlformats.org/markup-compatibility/2006" xmlns:aink="http://schemas.microsoft.com/office/drawing/2016/ink" xmlns:am3d="http://schemas.microsoft.com/office/drawing/2017/model3d" xmlns:o="urn:schemas-microsoft-com:office:office" xmlns:oel="http://schemas.microsoft.com/office/2019/extlst" xmlns:r="http://schemas.openxmlformats.org/officeDocument/2006/relationships" xmlns:m="http://schemas.openxmlformats.org/officeDocument/2006/math" xmlns:v="urn:schemas-microsoft-com:vml" xmlns:wp14="http://schemas.microsoft.com/office/word/2010/wordprocessingDrawing" xmlns:wp="http://schemas.openxmlformats.org/drawingml/2006/wordprocessingDrawing" xmlns:w10="urn:schemas-microsoft-com:office:word" xmlns:w="http://schemas.openxmlformats.org/wordprocessingml/2006/main" xmlns:w14="http://schemas.microsoft.com/office/word/2010/wordml" xmlns:w15="http://schemas.microsoft.com/office/word/2012/wordml" xmlns:w16cex="http://schemas.microsoft.com/office/word/2018/wordml/cex" xmlns:w16cid="http://schemas.microsoft.com/office/word/2016/wordml/cid" xmlns:w16="http://schemas.microsoft.com/office/word/2018/wordml" xmlns:w16sdtdh="http://schemas.microsoft.com/office/word/2020/wordml/sdtdatahash" xmlns:w16se="http://schemas.microsoft.com/office/word/2015/wordml/symex" xmlns:wpg="http://schemas.microsoft.com/office/word/2010/wordprocessingGroup" xmlns:wpi="http://schemas.microsoft.com/office/word/2010/wordprocessingInk" xmlns:wne="http://schemas.microsoft.com/office/word/2006/wordml" xmlns:wps="http://schemas.microsoft.com/office/word/2010/wordprocessingShape" mc:Ignorable="w14 w15 w16se w16cid w16 w16cex w16sdtdh wp14">
   <w:abstractNum w:abstractNumId="0" w15:restartNumberingAfterBreak="0">
     <w:nsid w:val="449832E8"/>
     <w:multiLevelType w:val="hybridMultilevel"/>
@@ -2262,6 +2830,7 @@
   <w:style w:type="character" w:default="1" w:styleId="Carpredefinitoparagrafo">
     <w:name w:val="Default Paragraph Font"/>
     <w:uiPriority w:val="1"/>
+    <w:semiHidden/>
     <w:unhideWhenUsed/>
   </w:style>
   <w:style w:type="table" w:default="1" w:styleId="Tabellanormale">

</xml_diff>

<commit_message>
Unknown RFID cards added to UI for faster user creation
+ updated UI reference document
</commit_message>
<xml_diff>
--- a/doc/UI.docx
+++ b/doc/UI.docx
@@ -6,8 +6,31 @@
       <w:pPr>
         <w:pStyle w:val="Titolo1"/>
       </w:pPr>
-      <w:r>
-        <w:t>Menu</w:t>
+      <w:proofErr w:type="spellStart"/>
+      <w:r>
+        <w:t>Authentication</w:t>
+      </w:r>
+      <w:proofErr w:type="spellEnd"/>
+    </w:p>
+    <w:p>
+      <w:r>
+        <w:t xml:space="preserve">The default page is a login page and all other site pages </w:t>
+      </w:r>
+      <w:proofErr w:type="spellStart"/>
+      <w:r>
+        <w:t>requires</w:t>
+      </w:r>
+      <w:proofErr w:type="spellEnd"/>
+      <w:r>
+        <w:t xml:space="preserve"> a </w:t>
+      </w:r>
+      <w:proofErr w:type="spellStart"/>
+      <w:r>
+        <w:t>logged</w:t>
+      </w:r>
+      <w:proofErr w:type="spellEnd"/>
+      <w:r>
+        <w:t>-on user.</w:t>
       </w:r>
     </w:p>
     <w:p>
@@ -16,10 +39,10 @@
           <w:noProof/>
         </w:rPr>
         <w:drawing>
-          <wp:inline distT="0" distB="0" distL="0" distR="0" wp14:anchorId="7497BB44" wp14:editId="59200A02">
-            <wp:extent cx="6120130" cy="450215"/>
-            <wp:effectExtent l="0" t="0" r="0" b="6985"/>
-            <wp:docPr id="46260092" name="Immagine 1"/>
+          <wp:inline distT="0" distB="0" distL="0" distR="0" wp14:anchorId="290D781F" wp14:editId="04C5FF6D">
+            <wp:extent cx="5277587" cy="3962953"/>
+            <wp:effectExtent l="0" t="0" r="0" b="0"/>
+            <wp:docPr id="1001533217" name="Immagine 1" descr="Immagine che contiene testo, schermata, numero, Carattere&#10;&#10;Descrizione generata automaticamente"/>
             <wp:cNvGraphicFramePr>
               <a:graphicFrameLocks xmlns:a="http://schemas.openxmlformats.org/drawingml/2006/main" noChangeAspect="1"/>
             </wp:cNvGraphicFramePr>
@@ -27,192 +50,7 @@
               <a:graphicData uri="http://schemas.openxmlformats.org/drawingml/2006/picture">
                 <pic:pic xmlns:pic="http://schemas.openxmlformats.org/drawingml/2006/picture">
                   <pic:nvPicPr>
-                    <pic:cNvPr id="46260092" name=""/>
-                    <pic:cNvPicPr/>
-                  </pic:nvPicPr>
-                  <pic:blipFill>
-                    <a:blip r:embed="rId5"/>
-                    <a:stretch>
-                      <a:fillRect/>
-                    </a:stretch>
-                  </pic:blipFill>
-                  <pic:spPr>
-                    <a:xfrm>
-                      <a:off x="0" y="0"/>
-                      <a:ext cx="6120130" cy="450215"/>
-                    </a:xfrm>
-                    <a:prstGeom prst="rect">
-                      <a:avLst/>
-                    </a:prstGeom>
-                  </pic:spPr>
-                </pic:pic>
-              </a:graphicData>
-            </a:graphic>
-          </wp:inline>
-        </w:drawing>
-      </w:r>
-    </w:p>
-    <w:p>
-      <w:pPr>
-        <w:pStyle w:val="Titolo1"/>
-      </w:pPr>
-      <w:proofErr w:type="spellStart"/>
-      <w:r>
-        <w:t>Roles</w:t>
-      </w:r>
-      <w:proofErr w:type="spellEnd"/>
-    </w:p>
-    <w:p>
-      <w:r>
-        <w:t xml:space="preserve">This is to configure user </w:t>
-      </w:r>
-      <w:proofErr w:type="spellStart"/>
-      <w:r>
-        <w:t>priviledge</w:t>
-      </w:r>
-      <w:proofErr w:type="spellEnd"/>
-      <w:r>
-        <w:t xml:space="preserve"> </w:t>
-      </w:r>
-      <w:proofErr w:type="spellStart"/>
-      <w:r>
-        <w:t>levels</w:t>
-      </w:r>
-      <w:proofErr w:type="spellEnd"/>
-      <w:r>
-        <w:t>.</w:t>
-      </w:r>
-    </w:p>
-    <w:p>
-      <w:pPr>
-        <w:pStyle w:val="Titolo2"/>
-      </w:pPr>
-      <w:proofErr w:type="spellStart"/>
-      <w:r>
-        <w:t>View</w:t>
-      </w:r>
-      <w:proofErr w:type="spellEnd"/>
-    </w:p>
-    <w:p>
-      <w:r>
-        <w:rPr>
-          <w:noProof/>
-        </w:rPr>
-        <w:drawing>
-          <wp:inline distT="0" distB="0" distL="0" distR="0" wp14:anchorId="6B3EE6B6" wp14:editId="5C02E150">
-            <wp:extent cx="6120130" cy="3370580"/>
-            <wp:effectExtent l="0" t="0" r="0" b="1270"/>
-            <wp:docPr id="189640266" name="Immagine 1" descr="Immagine che contiene testo, schermata, Carattere, numero&#10;&#10;Descrizione generata automaticamente"/>
-            <wp:cNvGraphicFramePr>
-              <a:graphicFrameLocks xmlns:a="http://schemas.openxmlformats.org/drawingml/2006/main" noChangeAspect="1"/>
-            </wp:cNvGraphicFramePr>
-            <a:graphic xmlns:a="http://schemas.openxmlformats.org/drawingml/2006/main">
-              <a:graphicData uri="http://schemas.openxmlformats.org/drawingml/2006/picture">
-                <pic:pic xmlns:pic="http://schemas.openxmlformats.org/drawingml/2006/picture">
-                  <pic:nvPicPr>
-                    <pic:cNvPr id="189640266" name="Immagine 1" descr="Immagine che contiene testo, schermata, Carattere, numero&#10;&#10;Descrizione generata automaticamente"/>
-                    <pic:cNvPicPr/>
-                  </pic:nvPicPr>
-                  <pic:blipFill>
-                    <a:blip r:embed="rId6"/>
-                    <a:stretch>
-                      <a:fillRect/>
-                    </a:stretch>
-                  </pic:blipFill>
-                  <pic:spPr>
-                    <a:xfrm>
-                      <a:off x="0" y="0"/>
-                      <a:ext cx="6120130" cy="3370580"/>
-                    </a:xfrm>
-                    <a:prstGeom prst="rect">
-                      <a:avLst/>
-                    </a:prstGeom>
-                  </pic:spPr>
-                </pic:pic>
-              </a:graphicData>
-            </a:graphic>
-          </wp:inline>
-        </w:drawing>
-      </w:r>
-    </w:p>
-    <w:p>
-      <w:pPr>
-        <w:rPr>
-          <w:lang w:val="en-GB"/>
-        </w:rPr>
-      </w:pPr>
-      <w:r>
-        <w:rPr>
-          <w:lang w:val="en-GB"/>
-        </w:rPr>
-        <w:t>Maintenance = The u</w:t>
-      </w:r>
-      <w:r>
-        <w:rPr>
-          <w:lang w:val="en-GB"/>
-        </w:rPr>
-        <w:t>ser can perform maintenance by tapping the card on machine board</w:t>
-      </w:r>
-    </w:p>
-    <w:p>
-      <w:pPr>
-        <w:rPr>
-          <w:lang w:val="en-GB"/>
-        </w:rPr>
-      </w:pPr>
-      <w:r>
-        <w:rPr>
-          <w:lang w:val="en-GB"/>
-        </w:rPr>
-        <w:t>Authorize all = User can use any machine in any state</w:t>
-      </w:r>
-    </w:p>
-    <w:p>
-      <w:pPr>
-        <w:pStyle w:val="Titolo2"/>
-        <w:rPr>
-          <w:lang w:val="en-GB"/>
-        </w:rPr>
-      </w:pPr>
-      <w:r>
-        <w:rPr>
-          <w:lang w:val="en-GB"/>
-        </w:rPr>
-        <w:t xml:space="preserve">Add new </w:t>
-      </w:r>
-      <w:proofErr w:type="gramStart"/>
-      <w:r>
-        <w:rPr>
-          <w:lang w:val="en-GB"/>
-        </w:rPr>
-        <w:t>role</w:t>
-      </w:r>
-      <w:proofErr w:type="gramEnd"/>
-    </w:p>
-    <w:p>
-      <w:pPr>
-        <w:rPr>
-          <w:lang w:val="en-GB"/>
-        </w:rPr>
-      </w:pPr>
-      <w:r>
-        <w:rPr>
-          <w:noProof/>
-          <w:lang w:val="en-GB"/>
-        </w:rPr>
-        <w:drawing>
-          <wp:inline distT="0" distB="0" distL="0" distR="0" wp14:anchorId="220A9525" wp14:editId="46789903">
-            <wp:extent cx="4391130" cy="1705789"/>
-            <wp:effectExtent l="0" t="0" r="0" b="8890"/>
-            <wp:docPr id="1300212458" name="Immagine 1" descr="Immagine che contiene testo, schermata, Carattere, linea&#10;&#10;Descrizione generata automaticamente"/>
-            <wp:cNvGraphicFramePr>
-              <a:graphicFrameLocks xmlns:a="http://schemas.openxmlformats.org/drawingml/2006/main" noChangeAspect="1"/>
-            </wp:cNvGraphicFramePr>
-            <a:graphic xmlns:a="http://schemas.openxmlformats.org/drawingml/2006/main">
-              <a:graphicData uri="http://schemas.openxmlformats.org/drawingml/2006/picture">
-                <pic:pic xmlns:pic="http://schemas.openxmlformats.org/drawingml/2006/picture">
-                  <pic:nvPicPr>
-                    <pic:cNvPr id="1300212458" name="Immagine 1" descr="Immagine che contiene testo, schermata, Carattere, linea&#10;&#10;Descrizione generata automaticamente"/>
+                    <pic:cNvPr id="1001533217" name="Immagine 1" descr="Immagine che contiene testo, schermata, numero, Carattere&#10;&#10;Descrizione generata automaticamente"/>
                     <pic:cNvPicPr/>
                   </pic:nvPicPr>
                   <pic:blipFill>
@@ -224,7 +62,7 @@
                   <pic:spPr>
                     <a:xfrm>
                       <a:off x="0" y="0"/>
-                      <a:ext cx="4397798" cy="1708379"/>
+                      <a:ext cx="5277587" cy="3962953"/>
                     </a:xfrm>
                     <a:prstGeom prst="rect">
                       <a:avLst/>
@@ -238,44 +76,192 @@
       </w:r>
     </w:p>
     <w:p>
-      <w:pPr>
-        <w:pStyle w:val="Titolo2"/>
-        <w:rPr>
-          <w:lang w:val="en-GB"/>
-        </w:rPr>
-      </w:pPr>
-      <w:r>
-        <w:rPr>
-          <w:lang w:val="en-GB"/>
-        </w:rPr>
-        <w:lastRenderedPageBreak/>
-        <w:t xml:space="preserve">Edit existing </w:t>
+      <w:proofErr w:type="spellStart"/>
+      <w:r>
+        <w:t>Only</w:t>
+      </w:r>
+      <w:proofErr w:type="spellEnd"/>
+      <w:r>
+        <w:t xml:space="preserve"> </w:t>
+      </w:r>
+      <w:proofErr w:type="spellStart"/>
+      <w:r>
+        <w:t>users</w:t>
+      </w:r>
+      <w:proofErr w:type="spellEnd"/>
+      <w:r>
+        <w:t xml:space="preserve"> </w:t>
+      </w:r>
+      <w:proofErr w:type="spellStart"/>
+      <w:r>
+        <w:t>with</w:t>
+      </w:r>
+      <w:proofErr w:type="spellEnd"/>
+      <w:r>
+        <w:t xml:space="preserve"> </w:t>
       </w:r>
       <w:proofErr w:type="gramStart"/>
       <w:r>
-        <w:rPr>
-          <w:lang w:val="en-GB"/>
-        </w:rPr>
-        <w:t>role</w:t>
+        <w:t>email</w:t>
       </w:r>
       <w:proofErr w:type="gramEnd"/>
-    </w:p>
-    <w:p>
-      <w:pPr>
-        <w:rPr>
-          <w:lang w:val="en-GB"/>
-        </w:rPr>
-      </w:pPr>
+      <w:r>
+        <w:t xml:space="preserve"> </w:t>
+      </w:r>
+      <w:proofErr w:type="spellStart"/>
+      <w:r>
+        <w:t>address</w:t>
+      </w:r>
+      <w:proofErr w:type="spellEnd"/>
+      <w:r>
+        <w:t xml:space="preserve"> and rôle « Can Admin backend » flag can log on.</w:t>
+      </w:r>
+    </w:p>
+    <w:p>
+      <w:r>
+        <w:t xml:space="preserve">Default user at </w:t>
+      </w:r>
+      <w:proofErr w:type="spellStart"/>
+      <w:r>
+        <w:t>install</w:t>
+      </w:r>
+      <w:proofErr w:type="spellEnd"/>
+      <w:r>
+        <w:t xml:space="preserve"> is :</w:t>
+      </w:r>
+    </w:p>
+    <w:p>
+      <w:pPr>
+        <w:pStyle w:val="Paragrafoelenco"/>
+        <w:numPr>
+          <w:ilvl w:val="0"/>
+          <w:numId w:val="5"/>
+        </w:numPr>
+      </w:pPr>
+      <w:r>
+        <w:t xml:space="preserve">Login : </w:t>
+      </w:r>
+      <w:hyperlink r:id="rId8" w:history="1">
+        <w:r>
+          <w:rPr>
+            <w:rStyle w:val="Collegamentoipertestuale"/>
+          </w:rPr>
+          <w:t>admin@fablab.org</w:t>
+        </w:r>
+      </w:hyperlink>
+    </w:p>
+    <w:p>
+      <w:pPr>
+        <w:pStyle w:val="Paragrafoelenco"/>
+        <w:numPr>
+          <w:ilvl w:val="0"/>
+          <w:numId w:val="5"/>
+        </w:numPr>
+      </w:pPr>
+      <w:proofErr w:type="spellStart"/>
+      <w:r>
+        <w:t>Password</w:t>
+      </w:r>
+      <w:proofErr w:type="spellEnd"/>
+      <w:r>
+        <w:t> : admin</w:t>
+      </w:r>
+    </w:p>
+    <w:p>
+      <w:r>
+        <w:t xml:space="preserve">In case an admin </w:t>
+      </w:r>
+      <w:proofErr w:type="spellStart"/>
+      <w:r>
+        <w:t>forgets</w:t>
+      </w:r>
+      <w:proofErr w:type="spellEnd"/>
+      <w:r>
+        <w:t xml:space="preserve"> the </w:t>
+      </w:r>
+      <w:proofErr w:type="gramStart"/>
+      <w:r>
+        <w:t>email</w:t>
+      </w:r>
+      <w:proofErr w:type="gramEnd"/>
+      <w:r>
+        <w:t xml:space="preserve">, the </w:t>
+      </w:r>
+      <w:proofErr w:type="spellStart"/>
+      <w:r>
+        <w:t>forgot</w:t>
+      </w:r>
+      <w:proofErr w:type="spellEnd"/>
+      <w:r>
+        <w:t xml:space="preserve"> </w:t>
+      </w:r>
+      <w:proofErr w:type="spellStart"/>
+      <w:r>
+        <w:t>password</w:t>
+      </w:r>
+      <w:proofErr w:type="spellEnd"/>
+      <w:r>
+        <w:t xml:space="preserve"> </w:t>
+      </w:r>
+      <w:proofErr w:type="spellStart"/>
+      <w:r>
+        <w:t>will</w:t>
+      </w:r>
+      <w:proofErr w:type="spellEnd"/>
+      <w:r>
+        <w:t xml:space="preserve"> </w:t>
+      </w:r>
+      <w:proofErr w:type="spellStart"/>
+      <w:r>
+        <w:t>send</w:t>
+      </w:r>
+      <w:proofErr w:type="spellEnd"/>
+      <w:r>
+        <w:t xml:space="preserve"> an email </w:t>
+      </w:r>
+      <w:proofErr w:type="spellStart"/>
+      <w:r>
+        <w:t>with</w:t>
+      </w:r>
+      <w:proofErr w:type="spellEnd"/>
+      <w:r>
+        <w:t xml:space="preserve"> a unique </w:t>
+      </w:r>
+      <w:proofErr w:type="spellStart"/>
+      <w:r>
+        <w:t>link</w:t>
+      </w:r>
+      <w:proofErr w:type="spellEnd"/>
+      <w:r>
+        <w:t xml:space="preserve"> </w:t>
+      </w:r>
+      <w:proofErr w:type="spellStart"/>
+      <w:r>
+        <w:t>valid</w:t>
+      </w:r>
+      <w:proofErr w:type="spellEnd"/>
+      <w:r>
+        <w:t xml:space="preserve"> for 20 minutes to reset the </w:t>
+      </w:r>
+      <w:proofErr w:type="spellStart"/>
+      <w:r>
+        <w:t>password</w:t>
+      </w:r>
+      <w:proofErr w:type="spellEnd"/>
+      <w:r>
+        <w:t>.</w:t>
+      </w:r>
+    </w:p>
+    <w:p>
       <w:r>
         <w:rPr>
           <w:noProof/>
-          <w:lang w:val="en-GB"/>
         </w:rPr>
         <w:drawing>
-          <wp:inline distT="0" distB="0" distL="0" distR="0" wp14:anchorId="0261A356" wp14:editId="4B0E29E6">
-            <wp:extent cx="3858567" cy="1721502"/>
-            <wp:effectExtent l="0" t="0" r="8890" b="0"/>
-            <wp:docPr id="1419001504" name="Immagine 1"/>
+          <wp:inline distT="0" distB="0" distL="0" distR="0" wp14:anchorId="1173B1BF" wp14:editId="12329D6F">
+            <wp:extent cx="4352925" cy="1741080"/>
+            <wp:effectExtent l="0" t="0" r="0" b="0"/>
+            <wp:docPr id="1103425716" name="Immagine 1" descr="Immagine che contiene testo, schermata, Carattere, linea&#10;&#10;Descrizione generata automaticamente"/>
             <wp:cNvGraphicFramePr>
               <a:graphicFrameLocks xmlns:a="http://schemas.openxmlformats.org/drawingml/2006/main" noChangeAspect="1"/>
             </wp:cNvGraphicFramePr>
@@ -283,108 +269,7 @@
               <a:graphicData uri="http://schemas.openxmlformats.org/drawingml/2006/picture">
                 <pic:pic xmlns:pic="http://schemas.openxmlformats.org/drawingml/2006/picture">
                   <pic:nvPicPr>
-                    <pic:cNvPr id="1419001504" name=""/>
-                    <pic:cNvPicPr/>
-                  </pic:nvPicPr>
-                  <pic:blipFill>
-                    <a:blip r:embed="rId8"/>
-                    <a:stretch>
-                      <a:fillRect/>
-                    </a:stretch>
-                  </pic:blipFill>
-                  <pic:spPr>
-                    <a:xfrm>
-                      <a:off x="0" y="0"/>
-                      <a:ext cx="3868253" cy="1725823"/>
-                    </a:xfrm>
-                    <a:prstGeom prst="rect">
-                      <a:avLst/>
-                    </a:prstGeom>
-                  </pic:spPr>
-                </pic:pic>
-              </a:graphicData>
-            </a:graphic>
-          </wp:inline>
-        </w:drawing>
-      </w:r>
-    </w:p>
-    <w:p>
-      <w:pPr>
-        <w:rPr>
-          <w:rFonts w:asciiTheme="majorHAnsi" w:eastAsiaTheme="majorEastAsia" w:hAnsiTheme="majorHAnsi" w:cstheme="majorBidi"/>
-          <w:color w:val="2F5496" w:themeColor="accent1" w:themeShade="BF"/>
-          <w:sz w:val="32"/>
-          <w:szCs w:val="32"/>
-          <w:lang w:val="en-GB"/>
-        </w:rPr>
-      </w:pPr>
-      <w:r>
-        <w:rPr>
-          <w:lang w:val="en-GB"/>
-        </w:rPr>
-        <w:br w:type="page"/>
-      </w:r>
-    </w:p>
-    <w:p>
-      <w:pPr>
-        <w:pStyle w:val="Titolo1"/>
-        <w:rPr>
-          <w:lang w:val="en-GB"/>
-        </w:rPr>
-      </w:pPr>
-      <w:r>
-        <w:rPr>
-          <w:lang w:val="en-GB"/>
-        </w:rPr>
-        <w:lastRenderedPageBreak/>
-        <w:t>Users</w:t>
-      </w:r>
-    </w:p>
-    <w:p>
-      <w:pPr>
-        <w:rPr>
-          <w:lang w:val="en-GB"/>
-        </w:rPr>
-      </w:pPr>
-      <w:r>
-        <w:rPr>
-          <w:lang w:val="en-GB"/>
-        </w:rPr>
-        <w:t>Users are identified by their RFID card ID. There is no strong authentication of RFID cards in the Arduino board, only chip ID.</w:t>
-      </w:r>
-    </w:p>
-    <w:p>
-      <w:pPr>
-        <w:pStyle w:val="Titolo2"/>
-        <w:rPr>
-          <w:lang w:val="en-GB"/>
-        </w:rPr>
-      </w:pPr>
-      <w:r>
-        <w:rPr>
-          <w:lang w:val="en-GB"/>
-        </w:rPr>
-        <w:t>View</w:t>
-      </w:r>
-    </w:p>
-    <w:p>
-      <w:r>
-        <w:rPr>
-          <w:noProof/>
-        </w:rPr>
-        <w:drawing>
-          <wp:inline distT="0" distB="0" distL="0" distR="0" wp14:anchorId="4BE425CB" wp14:editId="61776009">
-            <wp:extent cx="4451420" cy="2020644"/>
-            <wp:effectExtent l="0" t="0" r="6350" b="0"/>
-            <wp:docPr id="1221528468" name="Immagine 1" descr="Immagine che contiene testo, schermata, Carattere, software&#10;&#10;Descrizione generata automaticamente"/>
-            <wp:cNvGraphicFramePr>
-              <a:graphicFrameLocks xmlns:a="http://schemas.openxmlformats.org/drawingml/2006/main" noChangeAspect="1"/>
-            </wp:cNvGraphicFramePr>
-            <a:graphic xmlns:a="http://schemas.openxmlformats.org/drawingml/2006/main">
-              <a:graphicData uri="http://schemas.openxmlformats.org/drawingml/2006/picture">
-                <pic:pic xmlns:pic="http://schemas.openxmlformats.org/drawingml/2006/picture">
-                  <pic:nvPicPr>
-                    <pic:cNvPr id="1221528468" name="Immagine 1" descr="Immagine che contiene testo, schermata, Carattere, software&#10;&#10;Descrizione generata automaticamente"/>
+                    <pic:cNvPr id="1103425716" name="Immagine 1" descr="Immagine che contiene testo, schermata, Carattere, linea&#10;&#10;Descrizione generata automaticamente"/>
                     <pic:cNvPicPr/>
                   </pic:nvPicPr>
                   <pic:blipFill>
@@ -396,7 +281,7 @@
                   <pic:spPr>
                     <a:xfrm>
                       <a:off x="0" y="0"/>
-                      <a:ext cx="4456923" cy="2023142"/>
+                      <a:ext cx="4358740" cy="1743406"/>
                     </a:xfrm>
                     <a:prstGeom prst="rect">
                       <a:avLst/>
@@ -411,18 +296,53 @@
     </w:p>
     <w:p>
       <w:pPr>
-        <w:pStyle w:val="Titolo2"/>
-      </w:pPr>
-      <w:r>
-        <w:t xml:space="preserve">Edit </w:t>
-      </w:r>
-      <w:proofErr w:type="spellStart"/>
-      <w:r>
-        <w:t>existing</w:t>
-      </w:r>
-      <w:proofErr w:type="spellEnd"/>
-      <w:r>
-        <w:t xml:space="preserve"> user</w:t>
+        <w:rPr>
+          <w:rFonts w:asciiTheme="majorHAnsi" w:eastAsiaTheme="majorEastAsia" w:hAnsiTheme="majorHAnsi" w:cstheme="majorBidi"/>
+          <w:color w:val="2F5496" w:themeColor="accent1" w:themeShade="BF"/>
+          <w:sz w:val="32"/>
+          <w:szCs w:val="32"/>
+        </w:rPr>
+      </w:pPr>
+      <w:r>
+        <w:br w:type="page"/>
+      </w:r>
+    </w:p>
+    <w:p>
+      <w:pPr>
+        <w:pStyle w:val="Titolo1"/>
+      </w:pPr>
+      <w:r>
+        <w:lastRenderedPageBreak/>
+        <w:t>Menu</w:t>
+      </w:r>
+    </w:p>
+    <w:p>
+      <w:r>
+        <w:t xml:space="preserve">This is the </w:t>
+      </w:r>
+      <w:proofErr w:type="spellStart"/>
+      <w:r>
+        <w:t>view</w:t>
+      </w:r>
+      <w:proofErr w:type="spellEnd"/>
+      <w:r>
+        <w:t xml:space="preserve"> for </w:t>
+      </w:r>
+      <w:proofErr w:type="spellStart"/>
+      <w:r>
+        <w:t>logged</w:t>
+      </w:r>
+      <w:proofErr w:type="spellEnd"/>
+      <w:r>
+        <w:t xml:space="preserve"> </w:t>
+      </w:r>
+      <w:proofErr w:type="spellStart"/>
+      <w:r>
+        <w:t>users</w:t>
+      </w:r>
+      <w:proofErr w:type="spellEnd"/>
+      <w:r>
+        <w:t> :</w:t>
       </w:r>
     </w:p>
     <w:p>
@@ -431,10 +351,10 @@
           <w:noProof/>
         </w:rPr>
         <w:drawing>
-          <wp:inline distT="0" distB="0" distL="0" distR="0" wp14:anchorId="7246AAE7" wp14:editId="573D3A7E">
-            <wp:extent cx="3390295" cy="2324100"/>
-            <wp:effectExtent l="0" t="0" r="635" b="0"/>
-            <wp:docPr id="1210902831" name="Immagine 1" descr="Immagine che contiene testo, schermata, numero, Carattere&#10;&#10;Descrizione generata automaticamente"/>
+          <wp:inline distT="0" distB="0" distL="0" distR="0" wp14:anchorId="553E1499" wp14:editId="3D00BB96">
+            <wp:extent cx="6120130" cy="440055"/>
+            <wp:effectExtent l="0" t="0" r="0" b="0"/>
+            <wp:docPr id="1294162216" name="Immagine 1"/>
             <wp:cNvGraphicFramePr>
               <a:graphicFrameLocks xmlns:a="http://schemas.openxmlformats.org/drawingml/2006/main" noChangeAspect="1"/>
             </wp:cNvGraphicFramePr>
@@ -442,7 +362,7 @@
               <a:graphicData uri="http://schemas.openxmlformats.org/drawingml/2006/picture">
                 <pic:pic xmlns:pic="http://schemas.openxmlformats.org/drawingml/2006/picture">
                   <pic:nvPicPr>
-                    <pic:cNvPr id="1210902831" name="Immagine 1" descr="Immagine che contiene testo, schermata, numero, Carattere&#10;&#10;Descrizione generata automaticamente"/>
+                    <pic:cNvPr id="1294162216" name=""/>
                     <pic:cNvPicPr/>
                   </pic:nvPicPr>
                   <pic:blipFill>
@@ -454,7 +374,7 @@
                   <pic:spPr>
                     <a:xfrm>
                       <a:off x="0" y="0"/>
-                      <a:ext cx="3395674" cy="2327787"/>
+                      <a:ext cx="6120130" cy="440055"/>
                     </a:xfrm>
                     <a:prstGeom prst="rect">
                       <a:avLst/>
@@ -469,16 +389,44 @@
     </w:p>
     <w:p>
       <w:pPr>
+        <w:pStyle w:val="Titolo1"/>
+      </w:pPr>
+      <w:proofErr w:type="spellStart"/>
+      <w:r>
+        <w:t>Roles</w:t>
+      </w:r>
+      <w:proofErr w:type="spellEnd"/>
+    </w:p>
+    <w:p>
+      <w:r>
+        <w:t xml:space="preserve">This is to configure user </w:t>
+      </w:r>
+      <w:proofErr w:type="spellStart"/>
+      <w:r>
+        <w:t>priviledge</w:t>
+      </w:r>
+      <w:proofErr w:type="spellEnd"/>
+      <w:r>
+        <w:t xml:space="preserve"> </w:t>
+      </w:r>
+      <w:proofErr w:type="spellStart"/>
+      <w:r>
+        <w:t>levels</w:t>
+      </w:r>
+      <w:proofErr w:type="spellEnd"/>
+      <w:r>
+        <w:t>.</w:t>
+      </w:r>
+    </w:p>
+    <w:p>
+      <w:pPr>
         <w:pStyle w:val="Titolo2"/>
       </w:pPr>
       <w:proofErr w:type="spellStart"/>
       <w:r>
-        <w:t>Add</w:t>
-      </w:r>
-      <w:proofErr w:type="spellEnd"/>
-      <w:r>
-        <w:t xml:space="preserve"> new user</w:t>
-      </w:r>
+        <w:t>View</w:t>
+      </w:r>
+      <w:proofErr w:type="spellEnd"/>
     </w:p>
     <w:p>
       <w:r>
@@ -486,10 +434,10 @@
           <w:noProof/>
         </w:rPr>
         <w:drawing>
-          <wp:inline distT="0" distB="0" distL="0" distR="0" wp14:anchorId="15864200" wp14:editId="5E5B42FB">
-            <wp:extent cx="3417348" cy="2676525"/>
-            <wp:effectExtent l="0" t="0" r="0" b="0"/>
-            <wp:docPr id="1987779921" name="Immagine 1" descr="Immagine che contiene testo, schermata, Carattere, numero&#10;&#10;Descrizione generata automaticamente"/>
+          <wp:inline distT="0" distB="0" distL="0" distR="0" wp14:anchorId="00EBE590" wp14:editId="79B5014E">
+            <wp:extent cx="6120130" cy="2355850"/>
+            <wp:effectExtent l="0" t="0" r="0" b="6350"/>
+            <wp:docPr id="812775519" name="Immagine 1" descr="Immagine che contiene testo, schermata, Carattere, numero&#10;&#10;Descrizione generata automaticamente"/>
             <wp:cNvGraphicFramePr>
               <a:graphicFrameLocks xmlns:a="http://schemas.openxmlformats.org/drawingml/2006/main" noChangeAspect="1"/>
             </wp:cNvGraphicFramePr>
@@ -497,7 +445,7 @@
               <a:graphicData uri="http://schemas.openxmlformats.org/drawingml/2006/picture">
                 <pic:pic xmlns:pic="http://schemas.openxmlformats.org/drawingml/2006/picture">
                   <pic:nvPicPr>
-                    <pic:cNvPr id="1987779921" name="Immagine 1" descr="Immagine che contiene testo, schermata, Carattere, numero&#10;&#10;Descrizione generata automaticamente"/>
+                    <pic:cNvPr id="812775519" name="Immagine 1" descr="Immagine che contiene testo, schermata, Carattere, numero&#10;&#10;Descrizione generata automaticamente"/>
                     <pic:cNvPicPr/>
                   </pic:nvPicPr>
                   <pic:blipFill>
@@ -509,7 +457,7 @@
                   <pic:spPr>
                     <a:xfrm>
                       <a:off x="0" y="0"/>
-                      <a:ext cx="3425362" cy="2682802"/>
+                      <a:ext cx="6120130" cy="2355850"/>
                     </a:xfrm>
                     <a:prstGeom prst="rect">
                       <a:avLst/>
@@ -523,90 +471,130 @@
       </w:r>
     </w:p>
     <w:p>
-      <w:r>
-        <w:t xml:space="preserve">The </w:t>
-      </w:r>
-      <w:proofErr w:type="spellStart"/>
-      <w:r>
-        <w:t>card</w:t>
-      </w:r>
-      <w:proofErr w:type="spellEnd"/>
-      <w:r>
-        <w:t xml:space="preserve"> UUID is </w:t>
-      </w:r>
-      <w:proofErr w:type="spellStart"/>
-      <w:r>
-        <w:t>displayed</w:t>
-      </w:r>
-      <w:proofErr w:type="spellEnd"/>
-      <w:r>
-        <w:t xml:space="preserve"> on the </w:t>
-      </w:r>
-      <w:proofErr w:type="spellStart"/>
-      <w:r>
-        <w:t>arduino</w:t>
-      </w:r>
-      <w:proofErr w:type="spellEnd"/>
-      <w:r>
-        <w:t xml:space="preserve"> LCD </w:t>
-      </w:r>
-      <w:proofErr w:type="spellStart"/>
-      <w:r>
-        <w:t>when</w:t>
-      </w:r>
-      <w:proofErr w:type="spellEnd"/>
-      <w:r>
-        <w:t xml:space="preserve"> tapping an </w:t>
-      </w:r>
-      <w:proofErr w:type="spellStart"/>
-      <w:r>
-        <w:t>unknown</w:t>
-      </w:r>
-      <w:proofErr w:type="spellEnd"/>
-      <w:r>
-        <w:t xml:space="preserve"> </w:t>
-      </w:r>
-      <w:proofErr w:type="spellStart"/>
-      <w:r>
-        <w:t>card</w:t>
-      </w:r>
-      <w:proofErr w:type="spellEnd"/>
-      <w:r>
-        <w:t>.</w:t>
-      </w:r>
-    </w:p>
-    <w:p/>
-    <w:p>
-      <w:pPr>
-        <w:pStyle w:val="Titolo1"/>
-      </w:pPr>
-      <w:r>
-        <w:t>Machines</w:t>
-      </w:r>
+      <w:pPr>
+        <w:rPr>
+          <w:lang w:val="en-GB"/>
+        </w:rPr>
+      </w:pPr>
+      <w:r>
+        <w:rPr>
+          <w:lang w:val="en-GB"/>
+        </w:rPr>
+        <w:t>Maintenance = The u</w:t>
+      </w:r>
+      <w:r>
+        <w:rPr>
+          <w:lang w:val="en-GB"/>
+        </w:rPr>
+        <w:t>ser can perform maintenance by tapping the card on machine board</w:t>
+      </w:r>
+    </w:p>
+    <w:p>
+      <w:pPr>
+        <w:rPr>
+          <w:u w:val="single"/>
+          <w:lang w:val="en-GB"/>
+        </w:rPr>
+      </w:pPr>
+      <w:r>
+        <w:rPr>
+          <w:lang w:val="en-GB"/>
+        </w:rPr>
+        <w:t>Authorize all = User can use any machine in any state</w:t>
+      </w:r>
+      <w:r>
+        <w:rPr>
+          <w:lang w:val="en-GB"/>
+        </w:rPr>
+        <w:t xml:space="preserve">. This also bypasses the authorization. This can be useful in an initial phase where all </w:t>
+      </w:r>
+      <w:proofErr w:type="spellStart"/>
+      <w:r>
+        <w:rPr>
+          <w:lang w:val="en-GB"/>
+        </w:rPr>
+        <w:t>fablab</w:t>
+      </w:r>
+      <w:proofErr w:type="spellEnd"/>
+      <w:r>
+        <w:rPr>
+          <w:lang w:val="en-GB"/>
+        </w:rPr>
+        <w:t xml:space="preserve"> users can use any machine in any state.</w:t>
+      </w:r>
+    </w:p>
+    <w:p>
+      <w:pPr>
+        <w:rPr>
+          <w:lang w:val="en-GB"/>
+        </w:rPr>
+      </w:pPr>
+      <w:r>
+        <w:rPr>
+          <w:lang w:val="en-GB"/>
+        </w:rPr>
+        <w:t>Backend admin = User can logon to the backend web interface with its email address. On first access, he needs to receive first a new password by an admin with the Users page.</w:t>
+      </w:r>
+    </w:p>
+    <w:p>
+      <w:pPr>
+        <w:rPr>
+          <w:lang w:val="en-GB"/>
+        </w:rPr>
+      </w:pPr>
+      <w:r>
+        <w:rPr>
+          <w:lang w:val="en-GB"/>
+        </w:rPr>
+        <w:t>Reserved = Roles that cannot be deleted.</w:t>
+      </w:r>
+    </w:p>
+    <w:p>
+      <w:pPr>
+        <w:rPr>
+          <w:lang w:val="en-GB"/>
+        </w:rPr>
+      </w:pPr>
     </w:p>
     <w:p>
       <w:pPr>
         <w:pStyle w:val="Titolo2"/>
-      </w:pPr>
-      <w:proofErr w:type="spellStart"/>
-      <w:r>
-        <w:t>View</w:t>
-      </w:r>
-      <w:proofErr w:type="spellEnd"/>
-      <w:r>
-        <w:t xml:space="preserve"> machines</w:t>
-      </w:r>
-    </w:p>
-    <w:p>
+        <w:rPr>
+          <w:lang w:val="en-GB"/>
+        </w:rPr>
+      </w:pPr>
+      <w:r>
+        <w:rPr>
+          <w:lang w:val="en-GB"/>
+        </w:rPr>
+        <w:lastRenderedPageBreak/>
+        <w:t xml:space="preserve">Add new </w:t>
+      </w:r>
+      <w:proofErr w:type="gramStart"/>
+      <w:r>
+        <w:rPr>
+          <w:lang w:val="en-GB"/>
+        </w:rPr>
+        <w:t>role</w:t>
+      </w:r>
+      <w:proofErr w:type="gramEnd"/>
+    </w:p>
+    <w:p>
+      <w:pPr>
+        <w:rPr>
+          <w:lang w:val="en-GB"/>
+        </w:rPr>
+      </w:pPr>
       <w:r>
         <w:rPr>
           <w:noProof/>
+          <w:lang w:val="en-GB"/>
         </w:rPr>
         <w:drawing>
-          <wp:inline distT="0" distB="0" distL="0" distR="0" wp14:anchorId="55D7959D" wp14:editId="72FF6A48">
-            <wp:extent cx="6120130" cy="2796540"/>
-            <wp:effectExtent l="0" t="0" r="0" b="3810"/>
-            <wp:docPr id="2054326995" name="Immagine 1" descr="Immagine che contiene testo, schermata, software, Icona del computer&#10;&#10;Descrizione generata automaticamente"/>
+          <wp:inline distT="0" distB="0" distL="0" distR="0" wp14:anchorId="27D54EFF" wp14:editId="04BD1F94">
+            <wp:extent cx="3190875" cy="2515652"/>
+            <wp:effectExtent l="0" t="0" r="0" b="0"/>
+            <wp:docPr id="1637865351" name="Immagine 1" descr="Immagine che contiene testo, schermata, Carattere, numero&#10;&#10;Descrizione generata automaticamente"/>
             <wp:cNvGraphicFramePr>
               <a:graphicFrameLocks xmlns:a="http://schemas.openxmlformats.org/drawingml/2006/main" noChangeAspect="1"/>
             </wp:cNvGraphicFramePr>
@@ -614,7 +602,7 @@
               <a:graphicData uri="http://schemas.openxmlformats.org/drawingml/2006/picture">
                 <pic:pic xmlns:pic="http://schemas.openxmlformats.org/drawingml/2006/picture">
                   <pic:nvPicPr>
-                    <pic:cNvPr id="2054326995" name="Immagine 1" descr="Immagine che contiene testo, schermata, software, Icona del computer&#10;&#10;Descrizione generata automaticamente"/>
+                    <pic:cNvPr id="1637865351" name="Immagine 1" descr="Immagine che contiene testo, schermata, Carattere, numero&#10;&#10;Descrizione generata automaticamente"/>
                     <pic:cNvPicPr/>
                   </pic:nvPicPr>
                   <pic:blipFill>
@@ -626,7 +614,7 @@
                   <pic:spPr>
                     <a:xfrm>
                       <a:off x="0" y="0"/>
-                      <a:ext cx="6120130" cy="2796540"/>
+                      <a:ext cx="3196260" cy="2519898"/>
                     </a:xfrm>
                     <a:prstGeom prst="rect">
                       <a:avLst/>
@@ -641,22 +629,55 @@
     </w:p>
     <w:p>
       <w:pPr>
+        <w:rPr>
+          <w:lang w:val="en-GB"/>
+        </w:rPr>
+      </w:pPr>
+      <w:r>
+        <w:rPr>
+          <w:lang w:val="en-GB"/>
+        </w:rPr>
+        <w:t>See Roles page for flag description.</w:t>
+      </w:r>
+    </w:p>
+    <w:p>
+      <w:pPr>
         <w:pStyle w:val="Titolo2"/>
-      </w:pPr>
-      <w:r>
-        <w:t>Edit machine</w:t>
-      </w:r>
-    </w:p>
-    <w:p>
+        <w:rPr>
+          <w:lang w:val="en-GB"/>
+        </w:rPr>
+      </w:pPr>
+      <w:r>
+        <w:rPr>
+          <w:lang w:val="en-GB"/>
+        </w:rPr>
+        <w:t xml:space="preserve">Edit existing </w:t>
+      </w:r>
+      <w:proofErr w:type="gramStart"/>
+      <w:r>
+        <w:rPr>
+          <w:lang w:val="en-GB"/>
+        </w:rPr>
+        <w:t>role</w:t>
+      </w:r>
+      <w:proofErr w:type="gramEnd"/>
+    </w:p>
+    <w:p>
+      <w:pPr>
+        <w:rPr>
+          <w:lang w:val="en-GB"/>
+        </w:rPr>
+      </w:pPr>
       <w:r>
         <w:rPr>
           <w:noProof/>
+          <w:lang w:val="en-GB"/>
         </w:rPr>
         <w:drawing>
-          <wp:inline distT="0" distB="0" distL="0" distR="0" wp14:anchorId="78ED2245" wp14:editId="24490054">
-            <wp:extent cx="6120130" cy="2125980"/>
-            <wp:effectExtent l="0" t="0" r="0" b="7620"/>
-            <wp:docPr id="1519774811" name="Immagine 1" descr="Immagine che contiene testo, schermata, linea, Carattere&#10;&#10;Descrizione generata automaticamente"/>
+          <wp:inline distT="0" distB="0" distL="0" distR="0" wp14:anchorId="76F1D24F" wp14:editId="48C95031">
+            <wp:extent cx="3152775" cy="3414899"/>
+            <wp:effectExtent l="0" t="0" r="0" b="0"/>
+            <wp:docPr id="1911068169" name="Immagine 1" descr="Immagine che contiene testo, schermata, Carattere, numero&#10;&#10;Descrizione generata automaticamente"/>
             <wp:cNvGraphicFramePr>
               <a:graphicFrameLocks xmlns:a="http://schemas.openxmlformats.org/drawingml/2006/main" noChangeAspect="1"/>
             </wp:cNvGraphicFramePr>
@@ -664,7 +685,7 @@
               <a:graphicData uri="http://schemas.openxmlformats.org/drawingml/2006/picture">
                 <pic:pic xmlns:pic="http://schemas.openxmlformats.org/drawingml/2006/picture">
                   <pic:nvPicPr>
-                    <pic:cNvPr id="1519774811" name="Immagine 1" descr="Immagine che contiene testo, schermata, linea, Carattere&#10;&#10;Descrizione generata automaticamente"/>
+                    <pic:cNvPr id="1911068169" name="Immagine 1" descr="Immagine che contiene testo, schermata, Carattere, numero&#10;&#10;Descrizione generata automaticamente"/>
                     <pic:cNvPicPr/>
                   </pic:nvPicPr>
                   <pic:blipFill>
@@ -676,7 +697,7 @@
                   <pic:spPr>
                     <a:xfrm>
                       <a:off x="0" y="0"/>
-                      <a:ext cx="6120130" cy="2125980"/>
+                      <a:ext cx="3155405" cy="3417747"/>
                     </a:xfrm>
                     <a:prstGeom prst="rect">
                       <a:avLst/>
@@ -691,7 +712,326 @@
     </w:p>
     <w:p>
       <w:pPr>
+        <w:rPr>
+          <w:rFonts w:asciiTheme="majorHAnsi" w:eastAsiaTheme="majorEastAsia" w:hAnsiTheme="majorHAnsi" w:cstheme="majorBidi"/>
+          <w:color w:val="2F5496" w:themeColor="accent1" w:themeShade="BF"/>
+          <w:sz w:val="32"/>
+          <w:szCs w:val="32"/>
+          <w:lang w:val="en-GB"/>
+        </w:rPr>
+      </w:pPr>
+      <w:r>
+        <w:rPr>
+          <w:lang w:val="en-GB"/>
+        </w:rPr>
+        <w:br w:type="page"/>
+      </w:r>
+    </w:p>
+    <w:p>
+      <w:pPr>
+        <w:pStyle w:val="Titolo1"/>
+        <w:rPr>
+          <w:lang w:val="en-GB"/>
+        </w:rPr>
+      </w:pPr>
+      <w:r>
+        <w:rPr>
+          <w:lang w:val="en-GB"/>
+        </w:rPr>
+        <w:lastRenderedPageBreak/>
+        <w:t>Users</w:t>
+      </w:r>
+    </w:p>
+    <w:p>
+      <w:pPr>
+        <w:rPr>
+          <w:lang w:val="en-GB"/>
+        </w:rPr>
+      </w:pPr>
+      <w:r>
+        <w:rPr>
+          <w:lang w:val="en-GB"/>
+        </w:rPr>
+        <w:t>Users are identified by their RFID card ID. There is no strong authentication of RFID cards in the Arduino board, only chip ID</w:t>
+      </w:r>
+      <w:r>
+        <w:rPr>
+          <w:lang w:val="en-GB"/>
+        </w:rPr>
+        <w:t xml:space="preserve"> read.</w:t>
+      </w:r>
+    </w:p>
+    <w:p>
+      <w:pPr>
         <w:pStyle w:val="Titolo2"/>
+        <w:rPr>
+          <w:lang w:val="en-GB"/>
+        </w:rPr>
+      </w:pPr>
+      <w:r>
+        <w:rPr>
+          <w:lang w:val="en-GB"/>
+        </w:rPr>
+        <w:t>View</w:t>
+      </w:r>
+    </w:p>
+    <w:p>
+      <w:pPr>
+        <w:rPr>
+          <w:lang w:val="en-GB"/>
+        </w:rPr>
+      </w:pPr>
+      <w:r>
+        <w:rPr>
+          <w:lang w:val="en-GB"/>
+        </w:rPr>
+        <w:t>This page shows the users and unrecognized RFID tags, and allows several actions:</w:t>
+      </w:r>
+    </w:p>
+    <w:p>
+      <w:pPr>
+        <w:pStyle w:val="Paragrafoelenco"/>
+        <w:numPr>
+          <w:ilvl w:val="0"/>
+          <w:numId w:val="4"/>
+        </w:numPr>
+        <w:rPr>
+          <w:lang w:val="en-GB"/>
+        </w:rPr>
+      </w:pPr>
+      <w:r>
+        <w:rPr>
+          <w:lang w:val="en-GB"/>
+        </w:rPr>
+        <w:t xml:space="preserve">Adding new users, editing/disabling them. A disabled user cannot perform any action on the machines, but can still logon to the </w:t>
+      </w:r>
+      <w:proofErr w:type="gramStart"/>
+      <w:r>
+        <w:rPr>
+          <w:lang w:val="en-GB"/>
+        </w:rPr>
+        <w:t>interface</w:t>
+      </w:r>
+      <w:proofErr w:type="gramEnd"/>
+    </w:p>
+    <w:p>
+      <w:pPr>
+        <w:pStyle w:val="Paragrafoelenco"/>
+        <w:numPr>
+          <w:ilvl w:val="0"/>
+          <w:numId w:val="4"/>
+        </w:numPr>
+        <w:rPr>
+          <w:lang w:val="en-GB"/>
+        </w:rPr>
+      </w:pPr>
+      <w:r>
+        <w:rPr>
+          <w:lang w:val="en-GB"/>
+        </w:rPr>
+        <w:t xml:space="preserve">Deleting users. In this case the user cannot logon to the </w:t>
+      </w:r>
+      <w:proofErr w:type="spellStart"/>
+      <w:r>
+        <w:rPr>
+          <w:lang w:val="en-GB"/>
+        </w:rPr>
+        <w:t>webbackend</w:t>
+      </w:r>
+      <w:proofErr w:type="spellEnd"/>
+      <w:r>
+        <w:rPr>
+          <w:lang w:val="en-GB"/>
+        </w:rPr>
+        <w:t>.</w:t>
+      </w:r>
+    </w:p>
+    <w:p>
+      <w:pPr>
+        <w:pStyle w:val="Paragrafoelenco"/>
+        <w:numPr>
+          <w:ilvl w:val="0"/>
+          <w:numId w:val="4"/>
+        </w:numPr>
+        <w:rPr>
+          <w:lang w:val="en-GB"/>
+        </w:rPr>
+      </w:pPr>
+      <w:r>
+        <w:rPr>
+          <w:lang w:val="en-GB"/>
+        </w:rPr>
+        <w:t xml:space="preserve">Convert a badge to a new user:  this is mainly to simplify the initial database creation where the </w:t>
+      </w:r>
+      <w:proofErr w:type="spellStart"/>
+      <w:r>
+        <w:rPr>
+          <w:lang w:val="en-GB"/>
+        </w:rPr>
+        <w:t>fablab</w:t>
+      </w:r>
+      <w:proofErr w:type="spellEnd"/>
+      <w:r>
+        <w:rPr>
+          <w:lang w:val="en-GB"/>
+        </w:rPr>
+        <w:t xml:space="preserve"> users may not be registered.</w:t>
+      </w:r>
+      <w:r>
+        <w:rPr>
+          <w:lang w:val="en-GB"/>
+        </w:rPr>
+        <w:t xml:space="preserve"> Once the user is created, the corresponding rejected RFID card records will be purged.</w:t>
+      </w:r>
+    </w:p>
+    <w:p>
+      <w:r>
+        <w:rPr>
+          <w:noProof/>
+        </w:rPr>
+        <w:drawing>
+          <wp:inline distT="0" distB="0" distL="0" distR="0" wp14:anchorId="1864B28B" wp14:editId="4D71B797">
+            <wp:extent cx="6484197" cy="3028950"/>
+            <wp:effectExtent l="0" t="0" r="0" b="0"/>
+            <wp:docPr id="2060875510" name="Immagine 1" descr="Immagine che contiene testo, schermata, Carattere, software&#10;&#10;Descrizione generata automaticamente"/>
+            <wp:cNvGraphicFramePr>
+              <a:graphicFrameLocks xmlns:a="http://schemas.openxmlformats.org/drawingml/2006/main" noChangeAspect="1"/>
+            </wp:cNvGraphicFramePr>
+            <a:graphic xmlns:a="http://schemas.openxmlformats.org/drawingml/2006/main">
+              <a:graphicData uri="http://schemas.openxmlformats.org/drawingml/2006/picture">
+                <pic:pic xmlns:pic="http://schemas.openxmlformats.org/drawingml/2006/picture">
+                  <pic:nvPicPr>
+                    <pic:cNvPr id="2060875510" name="Immagine 1" descr="Immagine che contiene testo, schermata, Carattere, software&#10;&#10;Descrizione generata automaticamente"/>
+                    <pic:cNvPicPr/>
+                  </pic:nvPicPr>
+                  <pic:blipFill rotWithShape="1">
+                    <a:blip r:embed="rId14"/>
+                    <a:srcRect r="9021"/>
+                    <a:stretch/>
+                  </pic:blipFill>
+                  <pic:spPr bwMode="auto">
+                    <a:xfrm>
+                      <a:off x="0" y="0"/>
+                      <a:ext cx="6500852" cy="3036730"/>
+                    </a:xfrm>
+                    <a:prstGeom prst="rect">
+                      <a:avLst/>
+                    </a:prstGeom>
+                    <a:ln>
+                      <a:noFill/>
+                    </a:ln>
+                    <a:extLst>
+                      <a:ext uri="{53640926-AAD7-44D8-BBD7-CCE9431645EC}">
+                        <a14:shadowObscured xmlns:a14="http://schemas.microsoft.com/office/drawing/2010/main"/>
+                      </a:ext>
+                    </a:extLst>
+                  </pic:spPr>
+                </pic:pic>
+              </a:graphicData>
+            </a:graphic>
+          </wp:inline>
+        </w:drawing>
+      </w:r>
+    </w:p>
+    <w:p>
+      <w:pPr>
+        <w:pStyle w:val="Titolo2"/>
+      </w:pPr>
+      <w:r>
+        <w:t xml:space="preserve">Edit </w:t>
+      </w:r>
+      <w:proofErr w:type="spellStart"/>
+      <w:r>
+        <w:t>existing</w:t>
+      </w:r>
+      <w:proofErr w:type="spellEnd"/>
+      <w:r>
+        <w:t xml:space="preserve"> user</w:t>
+      </w:r>
+    </w:p>
+    <w:p>
+      <w:r>
+        <w:t xml:space="preserve">This </w:t>
+      </w:r>
+      <w:proofErr w:type="spellStart"/>
+      <w:r>
+        <w:t>allows</w:t>
+      </w:r>
+      <w:proofErr w:type="spellEnd"/>
+      <w:r>
+        <w:t xml:space="preserve"> to change user rôle, </w:t>
+      </w:r>
+      <w:proofErr w:type="spellStart"/>
+      <w:r>
+        <w:t>name</w:t>
+      </w:r>
+      <w:proofErr w:type="spellEnd"/>
+      <w:r>
+        <w:t xml:space="preserve">, </w:t>
+      </w:r>
+      <w:proofErr w:type="gramStart"/>
+      <w:r>
+        <w:t>email</w:t>
+      </w:r>
+      <w:proofErr w:type="gramEnd"/>
+      <w:r>
+        <w:t xml:space="preserve"> or </w:t>
+      </w:r>
+      <w:proofErr w:type="spellStart"/>
+      <w:r>
+        <w:t>card</w:t>
+      </w:r>
+      <w:proofErr w:type="spellEnd"/>
+      <w:r>
+        <w:t xml:space="preserve"> UUID.</w:t>
+      </w:r>
+    </w:p>
+    <w:p>
+      <w:r>
+        <w:rPr>
+          <w:noProof/>
+        </w:rPr>
+        <w:drawing>
+          <wp:inline distT="0" distB="0" distL="0" distR="0" wp14:anchorId="4B55F44D" wp14:editId="6A09A38B">
+            <wp:extent cx="3371850" cy="2658156"/>
+            <wp:effectExtent l="0" t="0" r="0" b="8890"/>
+            <wp:docPr id="1506485576" name="Immagine 1" descr="Immagine che contiene testo, schermata, Carattere, numero&#10;&#10;Descrizione generata automaticamente"/>
+            <wp:cNvGraphicFramePr>
+              <a:graphicFrameLocks xmlns:a="http://schemas.openxmlformats.org/drawingml/2006/main" noChangeAspect="1"/>
+            </wp:cNvGraphicFramePr>
+            <a:graphic xmlns:a="http://schemas.openxmlformats.org/drawingml/2006/main">
+              <a:graphicData uri="http://schemas.openxmlformats.org/drawingml/2006/picture">
+                <pic:pic xmlns:pic="http://schemas.openxmlformats.org/drawingml/2006/picture">
+                  <pic:nvPicPr>
+                    <pic:cNvPr id="1506485576" name="Immagine 1" descr="Immagine che contiene testo, schermata, Carattere, numero&#10;&#10;Descrizione generata automaticamente"/>
+                    <pic:cNvPicPr/>
+                  </pic:nvPicPr>
+                  <pic:blipFill>
+                    <a:blip r:embed="rId15"/>
+                    <a:stretch>
+                      <a:fillRect/>
+                    </a:stretch>
+                  </pic:blipFill>
+                  <pic:spPr>
+                    <a:xfrm>
+                      <a:off x="0" y="0"/>
+                      <a:ext cx="3376366" cy="2661716"/>
+                    </a:xfrm>
+                    <a:prstGeom prst="rect">
+                      <a:avLst/>
+                    </a:prstGeom>
+                  </pic:spPr>
+                </pic:pic>
+              </a:graphicData>
+            </a:graphic>
+          </wp:inline>
+        </w:drawing>
+      </w:r>
+    </w:p>
+    <w:p/>
+    <w:p>
+      <w:pPr>
+        <w:pStyle w:val="Titolo2"/>
       </w:pPr>
       <w:proofErr w:type="spellStart"/>
       <w:r>
@@ -699,7 +1039,744 @@
       </w:r>
       <w:proofErr w:type="spellEnd"/>
       <w:r>
+        <w:t xml:space="preserve"> new user</w:t>
+      </w:r>
+    </w:p>
+    <w:p>
+      <w:r>
+        <w:t xml:space="preserve">This page is </w:t>
+      </w:r>
+      <w:proofErr w:type="spellStart"/>
+      <w:r>
+        <w:t>reached</w:t>
+      </w:r>
+      <w:proofErr w:type="spellEnd"/>
+      <w:r>
+        <w:t xml:space="preserve"> by « </w:t>
+      </w:r>
+      <w:proofErr w:type="spellStart"/>
+      <w:r>
+        <w:t>Add</w:t>
+      </w:r>
+      <w:proofErr w:type="spellEnd"/>
+      <w:r>
+        <w:t xml:space="preserve"> User » </w:t>
+      </w:r>
+      <w:proofErr w:type="spellStart"/>
+      <w:r>
+        <w:t>button</w:t>
+      </w:r>
+      <w:proofErr w:type="spellEnd"/>
+      <w:r>
+        <w:t xml:space="preserve"> or « </w:t>
+      </w:r>
+      <w:proofErr w:type="spellStart"/>
+      <w:r>
+        <w:t>Convert</w:t>
+      </w:r>
+      <w:proofErr w:type="spellEnd"/>
+      <w:r>
+        <w:t xml:space="preserve"> to new user » </w:t>
+      </w:r>
+      <w:proofErr w:type="spellStart"/>
+      <w:r>
+        <w:t>button</w:t>
+      </w:r>
+      <w:proofErr w:type="spellEnd"/>
+      <w:r>
+        <w:t xml:space="preserve"> on the main page.</w:t>
+      </w:r>
+    </w:p>
+    <w:p>
+      <w:r>
+        <w:rPr>
+          <w:noProof/>
+        </w:rPr>
+        <w:drawing>
+          <wp:inline distT="0" distB="0" distL="0" distR="0" wp14:anchorId="4C3FAE7B" wp14:editId="1645E5D8">
+            <wp:extent cx="6120130" cy="2517775"/>
+            <wp:effectExtent l="0" t="0" r="0" b="0"/>
+            <wp:docPr id="801557309" name="Immagine 1" descr="Immagine che contiene testo, schermata, linea, numero&#10;&#10;Descrizione generata automaticamente"/>
+            <wp:cNvGraphicFramePr>
+              <a:graphicFrameLocks xmlns:a="http://schemas.openxmlformats.org/drawingml/2006/main" noChangeAspect="1"/>
+            </wp:cNvGraphicFramePr>
+            <a:graphic xmlns:a="http://schemas.openxmlformats.org/drawingml/2006/main">
+              <a:graphicData uri="http://schemas.openxmlformats.org/drawingml/2006/picture">
+                <pic:pic xmlns:pic="http://schemas.openxmlformats.org/drawingml/2006/picture">
+                  <pic:nvPicPr>
+                    <pic:cNvPr id="801557309" name="Immagine 1" descr="Immagine che contiene testo, schermata, linea, numero&#10;&#10;Descrizione generata automaticamente"/>
+                    <pic:cNvPicPr/>
+                  </pic:nvPicPr>
+                  <pic:blipFill>
+                    <a:blip r:embed="rId16"/>
+                    <a:stretch>
+                      <a:fillRect/>
+                    </a:stretch>
+                  </pic:blipFill>
+                  <pic:spPr>
+                    <a:xfrm>
+                      <a:off x="0" y="0"/>
+                      <a:ext cx="6120130" cy="2517775"/>
+                    </a:xfrm>
+                    <a:prstGeom prst="rect">
+                      <a:avLst/>
+                    </a:prstGeom>
+                  </pic:spPr>
+                </pic:pic>
+              </a:graphicData>
+            </a:graphic>
+          </wp:inline>
+        </w:drawing>
+      </w:r>
+    </w:p>
+    <w:p>
+      <w:proofErr w:type="spellStart"/>
+      <w:r>
+        <w:t>Please</w:t>
+      </w:r>
+      <w:proofErr w:type="spellEnd"/>
+      <w:r>
+        <w:t xml:space="preserve"> note : </w:t>
+      </w:r>
+    </w:p>
+    <w:p>
+      <w:pPr>
+        <w:pStyle w:val="Paragrafoelenco"/>
+        <w:numPr>
+          <w:ilvl w:val="0"/>
+          <w:numId w:val="4"/>
+        </w:numPr>
+      </w:pPr>
+      <w:proofErr w:type="spellStart"/>
+      <w:r>
+        <w:rPr>
+          <w:u w:val="single"/>
+        </w:rPr>
+        <w:t>C</w:t>
+      </w:r>
+      <w:r>
+        <w:rPr>
+          <w:u w:val="single"/>
+        </w:rPr>
+        <w:t>ard</w:t>
+      </w:r>
+      <w:proofErr w:type="spellEnd"/>
+      <w:r>
+        <w:t xml:space="preserve"> UUID is </w:t>
+      </w:r>
+      <w:proofErr w:type="spellStart"/>
+      <w:r>
+        <w:t>displayed</w:t>
+      </w:r>
+      <w:proofErr w:type="spellEnd"/>
+      <w:r>
+        <w:t xml:space="preserve"> on the </w:t>
+      </w:r>
+      <w:proofErr w:type="spellStart"/>
+      <w:r>
+        <w:t>arduino</w:t>
+      </w:r>
+      <w:proofErr w:type="spellEnd"/>
+      <w:r>
+        <w:t xml:space="preserve"> LCD </w:t>
+      </w:r>
+      <w:proofErr w:type="spellStart"/>
+      <w:r>
+        <w:t>when</w:t>
+      </w:r>
+      <w:proofErr w:type="spellEnd"/>
+      <w:r>
+        <w:t xml:space="preserve"> tapping an </w:t>
+      </w:r>
+      <w:proofErr w:type="spellStart"/>
+      <w:r>
+        <w:t>unknown</w:t>
+      </w:r>
+      <w:proofErr w:type="spellEnd"/>
+      <w:r>
+        <w:t xml:space="preserve"> </w:t>
+      </w:r>
+      <w:proofErr w:type="spellStart"/>
+      <w:r>
+        <w:t>card</w:t>
+      </w:r>
+      <w:proofErr w:type="spellEnd"/>
+      <w:r>
+        <w:t>.</w:t>
+      </w:r>
+      <w:r>
+        <w:t xml:space="preserve"> </w:t>
+      </w:r>
+    </w:p>
+    <w:p>
+      <w:pPr>
+        <w:pStyle w:val="Paragrafoelenco"/>
+        <w:numPr>
+          <w:ilvl w:val="0"/>
+          <w:numId w:val="4"/>
+        </w:numPr>
+      </w:pPr>
+      <w:r>
+        <w:t xml:space="preserve">When </w:t>
+      </w:r>
+      <w:proofErr w:type="spellStart"/>
+      <w:r>
+        <w:t>converting</w:t>
+      </w:r>
+      <w:proofErr w:type="spellEnd"/>
+      <w:r>
+        <w:t xml:space="preserve"> a </w:t>
+      </w:r>
+      <w:proofErr w:type="spellStart"/>
+      <w:r>
+        <w:t>unknown</w:t>
+      </w:r>
+      <w:proofErr w:type="spellEnd"/>
+      <w:r>
+        <w:t xml:space="preserve"> </w:t>
+      </w:r>
+      <w:proofErr w:type="spellStart"/>
+      <w:r>
+        <w:t>card</w:t>
+      </w:r>
+      <w:proofErr w:type="spellEnd"/>
+      <w:r>
+        <w:t xml:space="preserve">, the </w:t>
+      </w:r>
+      <w:proofErr w:type="spellStart"/>
+      <w:r>
+        <w:t>Card</w:t>
+      </w:r>
+      <w:proofErr w:type="spellEnd"/>
+      <w:r>
+        <w:t xml:space="preserve"> UUID </w:t>
+      </w:r>
+      <w:proofErr w:type="spellStart"/>
+      <w:r>
+        <w:t>field</w:t>
+      </w:r>
+      <w:proofErr w:type="spellEnd"/>
+      <w:r>
+        <w:t xml:space="preserve"> is </w:t>
+      </w:r>
+      <w:proofErr w:type="spellStart"/>
+      <w:r>
+        <w:t>automatically</w:t>
+      </w:r>
+      <w:proofErr w:type="spellEnd"/>
+      <w:r>
+        <w:t xml:space="preserve"> </w:t>
+      </w:r>
+      <w:proofErr w:type="spellStart"/>
+      <w:r>
+        <w:t>filled</w:t>
+      </w:r>
+      <w:proofErr w:type="spellEnd"/>
+    </w:p>
+    <w:p/>
+    <w:p>
+      <w:pPr>
+        <w:pStyle w:val="Titolo1"/>
+      </w:pPr>
+      <w:r>
+        <w:t>Machines</w:t>
+      </w:r>
+    </w:p>
+    <w:p>
+      <w:r>
+        <w:t xml:space="preserve">This is the </w:t>
+      </w:r>
+      <w:proofErr w:type="spellStart"/>
+      <w:r>
+        <w:t>list</w:t>
+      </w:r>
+      <w:proofErr w:type="spellEnd"/>
+      <w:r>
+        <w:t xml:space="preserve"> of machines. </w:t>
+      </w:r>
+      <w:proofErr w:type="spellStart"/>
+      <w:r>
+        <w:t>Every</w:t>
+      </w:r>
+      <w:proofErr w:type="spellEnd"/>
+      <w:r>
+        <w:t xml:space="preserve"> machine has a unique ID. The Arduino </w:t>
+      </w:r>
+      <w:proofErr w:type="spellStart"/>
+      <w:r>
+        <w:t>Board</w:t>
+      </w:r>
+      <w:proofErr w:type="spellEnd"/>
+      <w:r>
+        <w:t xml:space="preserve"> is </w:t>
+      </w:r>
+      <w:proofErr w:type="spellStart"/>
+      <w:r>
+        <w:t>uniquely</w:t>
+      </w:r>
+      <w:proofErr w:type="spellEnd"/>
+      <w:r>
+        <w:t xml:space="preserve"> </w:t>
+      </w:r>
+      <w:proofErr w:type="spellStart"/>
+      <w:r>
+        <w:t>linked</w:t>
+      </w:r>
+      <w:proofErr w:type="spellEnd"/>
+      <w:r>
+        <w:t xml:space="preserve"> to a machine </w:t>
+      </w:r>
+      <w:proofErr w:type="spellStart"/>
+      <w:r>
+        <w:t>thanks</w:t>
+      </w:r>
+      <w:proofErr w:type="spellEnd"/>
+      <w:r>
+        <w:t xml:space="preserve"> to the ID </w:t>
+      </w:r>
+      <w:proofErr w:type="spellStart"/>
+      <w:r>
+        <w:t>field</w:t>
+      </w:r>
+      <w:proofErr w:type="spellEnd"/>
+      <w:r>
+        <w:t>.</w:t>
+      </w:r>
+    </w:p>
+    <w:p>
+      <w:pPr>
+        <w:pStyle w:val="Titolo2"/>
+      </w:pPr>
+      <w:proofErr w:type="spellStart"/>
+      <w:r>
+        <w:t>View</w:t>
+      </w:r>
+      <w:proofErr w:type="spellEnd"/>
+      <w:r>
+        <w:t xml:space="preserve"> machines</w:t>
+      </w:r>
+    </w:p>
+    <w:p/>
+    <w:p>
+      <w:r>
+        <w:rPr>
+          <w:noProof/>
+        </w:rPr>
+        <w:drawing>
+          <wp:inline distT="0" distB="0" distL="0" distR="0" wp14:anchorId="5A0C497B" wp14:editId="0B168FB3">
+            <wp:extent cx="6120130" cy="1432560"/>
+            <wp:effectExtent l="0" t="0" r="0" b="0"/>
+            <wp:docPr id="1404620346" name="Immagine 1" descr="Immagine che contiene testo, Carattere, schermata&#10;&#10;Descrizione generata automaticamente"/>
+            <wp:cNvGraphicFramePr>
+              <a:graphicFrameLocks xmlns:a="http://schemas.openxmlformats.org/drawingml/2006/main" noChangeAspect="1"/>
+            </wp:cNvGraphicFramePr>
+            <a:graphic xmlns:a="http://schemas.openxmlformats.org/drawingml/2006/main">
+              <a:graphicData uri="http://schemas.openxmlformats.org/drawingml/2006/picture">
+                <pic:pic xmlns:pic="http://schemas.openxmlformats.org/drawingml/2006/picture">
+                  <pic:nvPicPr>
+                    <pic:cNvPr id="1404620346" name="Immagine 1" descr="Immagine che contiene testo, Carattere, schermata&#10;&#10;Descrizione generata automaticamente"/>
+                    <pic:cNvPicPr/>
+                  </pic:nvPicPr>
+                  <pic:blipFill>
+                    <a:blip r:embed="rId17"/>
+                    <a:stretch>
+                      <a:fillRect/>
+                    </a:stretch>
+                  </pic:blipFill>
+                  <pic:spPr>
+                    <a:xfrm>
+                      <a:off x="0" y="0"/>
+                      <a:ext cx="6120130" cy="1432560"/>
+                    </a:xfrm>
+                    <a:prstGeom prst="rect">
+                      <a:avLst/>
+                    </a:prstGeom>
+                  </pic:spPr>
+                </pic:pic>
+              </a:graphicData>
+            </a:graphic>
+          </wp:inline>
+        </w:drawing>
+      </w:r>
+    </w:p>
+    <w:p>
+      <w:r>
+        <w:t>Description :</w:t>
+      </w:r>
+    </w:p>
+    <w:p>
+      <w:pPr>
+        <w:pStyle w:val="Paragrafoelenco"/>
+        <w:numPr>
+          <w:ilvl w:val="0"/>
+          <w:numId w:val="4"/>
+        </w:numPr>
+      </w:pPr>
+      <w:proofErr w:type="spellStart"/>
+      <w:r>
+        <w:t>Cumulated</w:t>
+      </w:r>
+      <w:proofErr w:type="spellEnd"/>
+      <w:r>
+        <w:t xml:space="preserve"> usage : </w:t>
+      </w:r>
+      <w:proofErr w:type="spellStart"/>
+      <w:r>
+        <w:t>hours</w:t>
+      </w:r>
+      <w:proofErr w:type="spellEnd"/>
+      <w:r>
+        <w:t xml:space="preserve"> of power on by </w:t>
+      </w:r>
+      <w:proofErr w:type="spellStart"/>
+      <w:r>
+        <w:t>users</w:t>
+      </w:r>
+      <w:proofErr w:type="spellEnd"/>
+      <w:r>
+        <w:t>. This is not reset.</w:t>
+      </w:r>
+    </w:p>
+    <w:p>
+      <w:pPr>
+        <w:pStyle w:val="Paragrafoelenco"/>
+        <w:numPr>
+          <w:ilvl w:val="0"/>
+          <w:numId w:val="4"/>
+        </w:numPr>
+      </w:pPr>
+      <w:proofErr w:type="gramStart"/>
+      <w:r>
+        <w:t>Maintenance plan</w:t>
+      </w:r>
+      <w:proofErr w:type="gramEnd"/>
+      <w:r>
+        <w:t xml:space="preserve"> : </w:t>
+      </w:r>
+      <w:proofErr w:type="spellStart"/>
+      <w:r>
+        <w:t>list</w:t>
+      </w:r>
+      <w:proofErr w:type="spellEnd"/>
+      <w:r>
+        <w:t xml:space="preserve"> of maintenance </w:t>
+      </w:r>
+      <w:proofErr w:type="spellStart"/>
+      <w:r>
+        <w:t>procedures</w:t>
+      </w:r>
+      <w:proofErr w:type="spellEnd"/>
+      <w:r>
+        <w:t xml:space="preserve"> to </w:t>
+      </w:r>
+      <w:proofErr w:type="spellStart"/>
+      <w:r>
+        <w:t>be</w:t>
+      </w:r>
+      <w:proofErr w:type="spellEnd"/>
+      <w:r>
+        <w:t xml:space="preserve"> </w:t>
+      </w:r>
+      <w:proofErr w:type="spellStart"/>
+      <w:r>
+        <w:t>applied</w:t>
+      </w:r>
+      <w:proofErr w:type="spellEnd"/>
+      <w:r>
+        <w:t xml:space="preserve"> to the machine</w:t>
+      </w:r>
+    </w:p>
+    <w:p>
+      <w:pPr>
+        <w:pStyle w:val="Paragrafoelenco"/>
+        <w:numPr>
+          <w:ilvl w:val="0"/>
+          <w:numId w:val="4"/>
+        </w:numPr>
+      </w:pPr>
+      <w:r>
+        <w:t xml:space="preserve">Last </w:t>
+      </w:r>
+      <w:proofErr w:type="spellStart"/>
+      <w:r>
+        <w:t>seen</w:t>
+      </w:r>
+      <w:proofErr w:type="spellEnd"/>
+      <w:r>
+        <w:t xml:space="preserve"> : </w:t>
+      </w:r>
+      <w:proofErr w:type="spellStart"/>
+      <w:r>
+        <w:t>when</w:t>
+      </w:r>
+      <w:proofErr w:type="spellEnd"/>
+      <w:r>
+        <w:t xml:space="preserve"> an </w:t>
+      </w:r>
+      <w:proofErr w:type="spellStart"/>
+      <w:r>
+        <w:t>arduino</w:t>
+      </w:r>
+      <w:proofErr w:type="spellEnd"/>
+      <w:r>
+        <w:t xml:space="preserve"> </w:t>
+      </w:r>
+      <w:proofErr w:type="spellStart"/>
+      <w:r>
+        <w:t>board</w:t>
+      </w:r>
+      <w:proofErr w:type="spellEnd"/>
+      <w:r>
+        <w:t xml:space="preserve"> has last </w:t>
+      </w:r>
+      <w:proofErr w:type="spellStart"/>
+      <w:r>
+        <w:t>trasmitted</w:t>
+      </w:r>
+      <w:proofErr w:type="spellEnd"/>
+      <w:r>
+        <w:t xml:space="preserve"> the </w:t>
+      </w:r>
+      <w:proofErr w:type="spellStart"/>
+      <w:r>
+        <w:t>status</w:t>
+      </w:r>
+      <w:proofErr w:type="spellEnd"/>
+      <w:r>
+        <w:t xml:space="preserve"> of the machine.</w:t>
+      </w:r>
+    </w:p>
+    <w:p>
+      <w:proofErr w:type="spellStart"/>
+      <w:r>
+        <w:t>View</w:t>
+      </w:r>
+      <w:proofErr w:type="spellEnd"/>
+      <w:r>
+        <w:t xml:space="preserve"> </w:t>
+      </w:r>
+      <w:proofErr w:type="spellStart"/>
+      <w:r>
+        <w:t>History</w:t>
+      </w:r>
+      <w:proofErr w:type="spellEnd"/>
+      <w:r>
+        <w:t xml:space="preserve"> </w:t>
+      </w:r>
+      <w:proofErr w:type="spellStart"/>
+      <w:r>
+        <w:t>button</w:t>
+      </w:r>
+      <w:proofErr w:type="spellEnd"/>
+      <w:r>
+        <w:t xml:space="preserve"> : </w:t>
+      </w:r>
+      <w:proofErr w:type="spellStart"/>
+      <w:r>
+        <w:t>view</w:t>
+      </w:r>
+      <w:proofErr w:type="spellEnd"/>
+      <w:r>
+        <w:t xml:space="preserve"> the </w:t>
+      </w:r>
+      <w:proofErr w:type="spellStart"/>
+      <w:r>
+        <w:t>latest</w:t>
+      </w:r>
+      <w:proofErr w:type="spellEnd"/>
+      <w:r>
+        <w:t xml:space="preserve"> uses of the machine</w:t>
+      </w:r>
+    </w:p>
+    <w:p/>
+    <w:p>
+      <w:pPr>
+        <w:pStyle w:val="Titolo2"/>
+      </w:pPr>
+      <w:r>
+        <w:lastRenderedPageBreak/>
+        <w:t>Edit machine</w:t>
+      </w:r>
+    </w:p>
+    <w:p>
+      <w:proofErr w:type="spellStart"/>
+      <w:r>
+        <w:t>Allows</w:t>
+      </w:r>
+      <w:proofErr w:type="spellEnd"/>
+      <w:r>
+        <w:t xml:space="preserve"> to change machine </w:t>
+      </w:r>
+      <w:proofErr w:type="spellStart"/>
+      <w:r>
+        <w:t>attributes</w:t>
+      </w:r>
+      <w:proofErr w:type="spellEnd"/>
+      <w:r>
+        <w:t xml:space="preserve">. The machine </w:t>
+      </w:r>
+      <w:proofErr w:type="spellStart"/>
+      <w:r>
+        <w:t>name</w:t>
+      </w:r>
+      <w:proofErr w:type="spellEnd"/>
+      <w:r>
+        <w:t xml:space="preserve"> is </w:t>
+      </w:r>
+      <w:proofErr w:type="spellStart"/>
+      <w:r>
+        <w:t>acquired</w:t>
+      </w:r>
+      <w:proofErr w:type="spellEnd"/>
+      <w:r>
+        <w:t xml:space="preserve"> by the </w:t>
+      </w:r>
+      <w:proofErr w:type="spellStart"/>
+      <w:r>
+        <w:t>arduino</w:t>
+      </w:r>
+      <w:proofErr w:type="spellEnd"/>
+      <w:r>
+        <w:t xml:space="preserve"> </w:t>
+      </w:r>
+      <w:proofErr w:type="spellStart"/>
+      <w:r>
+        <w:t>board</w:t>
+      </w:r>
+      <w:proofErr w:type="spellEnd"/>
+      <w:r>
+        <w:t xml:space="preserve"> </w:t>
+      </w:r>
+      <w:proofErr w:type="spellStart"/>
+      <w:r>
+        <w:t>every</w:t>
+      </w:r>
+      <w:proofErr w:type="spellEnd"/>
+      <w:r>
+        <w:t xml:space="preserve"> minute in case of changes. </w:t>
+      </w:r>
+    </w:p>
+    <w:p>
+      <w:proofErr w:type="spellStart"/>
+      <w:r>
+        <w:t>Blocked</w:t>
+      </w:r>
+      <w:proofErr w:type="spellEnd"/>
+      <w:r>
+        <w:t xml:space="preserve"> for all : </w:t>
+      </w:r>
+      <w:proofErr w:type="spellStart"/>
+      <w:r>
+        <w:t>this</w:t>
+      </w:r>
+      <w:proofErr w:type="spellEnd"/>
+      <w:r>
+        <w:t xml:space="preserve"> blocks </w:t>
+      </w:r>
+      <w:proofErr w:type="spellStart"/>
+      <w:r>
+        <w:t>any</w:t>
+      </w:r>
+      <w:proofErr w:type="spellEnd"/>
+      <w:r>
+        <w:t xml:space="preserve"> user to log on the machine </w:t>
+      </w:r>
+      <w:proofErr w:type="spellStart"/>
+      <w:r>
+        <w:t>except</w:t>
+      </w:r>
+      <w:proofErr w:type="spellEnd"/>
+      <w:r>
+        <w:t xml:space="preserve"> for user </w:t>
+      </w:r>
+      <w:proofErr w:type="spellStart"/>
+      <w:r>
+        <w:t>having</w:t>
+      </w:r>
+      <w:proofErr w:type="spellEnd"/>
+      <w:r>
+        <w:t xml:space="preserve"> « </w:t>
+      </w:r>
+      <w:proofErr w:type="spellStart"/>
+      <w:r>
+        <w:t>authorize</w:t>
+      </w:r>
+      <w:proofErr w:type="spellEnd"/>
+      <w:r>
+        <w:t xml:space="preserve"> all » rôle </w:t>
+      </w:r>
+      <w:proofErr w:type="spellStart"/>
+      <w:r>
+        <w:t>priviledge</w:t>
+      </w:r>
+      <w:proofErr w:type="spellEnd"/>
+      <w:r>
+        <w:t>.</w:t>
+      </w:r>
+    </w:p>
+    <w:p>
+      <w:r>
+        <w:rPr>
+          <w:noProof/>
+        </w:rPr>
+        <w:drawing>
+          <wp:inline distT="0" distB="0" distL="0" distR="0" wp14:anchorId="3CA296FC" wp14:editId="41568444">
+            <wp:extent cx="4505325" cy="2762655"/>
+            <wp:effectExtent l="0" t="0" r="0" b="0"/>
+            <wp:docPr id="1923599847" name="Immagine 1" descr="Immagine che contiene testo, schermata, Carattere, numero&#10;&#10;Descrizione generata automaticamente"/>
+            <wp:cNvGraphicFramePr>
+              <a:graphicFrameLocks xmlns:a="http://schemas.openxmlformats.org/drawingml/2006/main" noChangeAspect="1"/>
+            </wp:cNvGraphicFramePr>
+            <a:graphic xmlns:a="http://schemas.openxmlformats.org/drawingml/2006/main">
+              <a:graphicData uri="http://schemas.openxmlformats.org/drawingml/2006/picture">
+                <pic:pic xmlns:pic="http://schemas.openxmlformats.org/drawingml/2006/picture">
+                  <pic:nvPicPr>
+                    <pic:cNvPr id="1923599847" name="Immagine 1" descr="Immagine che contiene testo, schermata, Carattere, numero&#10;&#10;Descrizione generata automaticamente"/>
+                    <pic:cNvPicPr/>
+                  </pic:nvPicPr>
+                  <pic:blipFill>
+                    <a:blip r:embed="rId18"/>
+                    <a:stretch>
+                      <a:fillRect/>
+                    </a:stretch>
+                  </pic:blipFill>
+                  <pic:spPr>
+                    <a:xfrm>
+                      <a:off x="0" y="0"/>
+                      <a:ext cx="4511737" cy="2766587"/>
+                    </a:xfrm>
+                    <a:prstGeom prst="rect">
+                      <a:avLst/>
+                    </a:prstGeom>
+                  </pic:spPr>
+                </pic:pic>
+              </a:graphicData>
+            </a:graphic>
+          </wp:inline>
+        </w:drawing>
+      </w:r>
+    </w:p>
+    <w:p>
+      <w:pPr>
+        <w:pStyle w:val="Titolo2"/>
+      </w:pPr>
+      <w:proofErr w:type="spellStart"/>
+      <w:r>
+        <w:t>Add</w:t>
+      </w:r>
+      <w:proofErr w:type="spellEnd"/>
+      <w:r>
         <w:t xml:space="preserve"> machine</w:t>
+      </w:r>
+    </w:p>
+    <w:p>
+      <w:proofErr w:type="spellStart"/>
+      <w:r>
+        <w:t>Same</w:t>
+      </w:r>
+      <w:proofErr w:type="spellEnd"/>
+      <w:r>
+        <w:t xml:space="preserve"> as Edit Screen.</w:t>
       </w:r>
     </w:p>
     <w:p>
@@ -723,7 +1800,7 @@
                     <pic:cNvPicPr/>
                   </pic:nvPicPr>
                   <pic:blipFill>
-                    <a:blip r:embed="rId14"/>
+                    <a:blip r:embed="rId19"/>
                     <a:stretch>
                       <a:fillRect/>
                     </a:stretch>
@@ -791,7 +1868,15 @@
       </w:r>
       <w:proofErr w:type="spellEnd"/>
       <w:r>
-        <w:t xml:space="preserve"> to machines. If a user </w:t>
+        <w:t xml:space="preserve"> to machines. If </w:t>
+      </w:r>
+      <w:proofErr w:type="spellStart"/>
+      <w:r>
+        <w:t>a</w:t>
+      </w:r>
+      <w:proofErr w:type="spellEnd"/>
+      <w:r>
+        <w:t xml:space="preserve"> user </w:t>
       </w:r>
       <w:proofErr w:type="spellStart"/>
       <w:r>
@@ -934,17 +2019,61 @@
       </w:r>
       <w:proofErr w:type="spellEnd"/>
     </w:p>
-    <w:p/>
+    <w:p>
+      <w:r>
+        <w:t xml:space="preserve">The </w:t>
+      </w:r>
+      <w:proofErr w:type="spellStart"/>
+      <w:r>
+        <w:t>list</w:t>
+      </w:r>
+      <w:proofErr w:type="spellEnd"/>
+      <w:r>
+        <w:t xml:space="preserve"> of </w:t>
+      </w:r>
+      <w:proofErr w:type="spellStart"/>
+      <w:r>
+        <w:t>authorization</w:t>
+      </w:r>
+      <w:proofErr w:type="spellEnd"/>
+      <w:r>
+        <w:t xml:space="preserve"> by machine and </w:t>
+      </w:r>
+      <w:proofErr w:type="spellStart"/>
+      <w:r>
+        <w:t>users</w:t>
+      </w:r>
+      <w:proofErr w:type="spellEnd"/>
+      <w:r>
+        <w:t xml:space="preserve"> can </w:t>
+      </w:r>
+      <w:proofErr w:type="spellStart"/>
+      <w:r>
+        <w:t>be</w:t>
+      </w:r>
+      <w:proofErr w:type="spellEnd"/>
+      <w:r>
+        <w:t xml:space="preserve"> </w:t>
+      </w:r>
+      <w:proofErr w:type="spellStart"/>
+      <w:r>
+        <w:t>filtered</w:t>
+      </w:r>
+      <w:proofErr w:type="spellEnd"/>
+      <w:r>
+        <w:t>.</w:t>
+      </w:r>
+    </w:p>
     <w:p>
       <w:r>
         <w:rPr>
           <w:noProof/>
         </w:rPr>
         <w:drawing>
-          <wp:inline distT="0" distB="0" distL="0" distR="0" wp14:anchorId="7F916E98" wp14:editId="70D0095D">
-            <wp:extent cx="6120130" cy="2486660"/>
-            <wp:effectExtent l="0" t="0" r="0" b="8890"/>
-            <wp:docPr id="1049233805" name="Immagine 1" descr="Immagine che contiene testo, schermata, software, numero&#10;&#10;Descrizione generata automaticamente"/>
+          <wp:inline distT="0" distB="0" distL="0" distR="0" wp14:anchorId="756F3DD4" wp14:editId="6B46F0F8">
+            <wp:extent cx="6120130" cy="3226435"/>
+            <wp:effectExtent l="0" t="0" r="0" b="0"/>
+            <wp:docPr id="701183614" name="Immagine 1" descr="Immagine che contiene testo, schermata, Carattere, numero&#10;&#10;Descrizione generata automaticamente"/>
             <wp:cNvGraphicFramePr>
               <a:graphicFrameLocks xmlns:a="http://schemas.openxmlformats.org/drawingml/2006/main" noChangeAspect="1"/>
             </wp:cNvGraphicFramePr>
@@ -952,11 +2081,11 @@
               <a:graphicData uri="http://schemas.openxmlformats.org/drawingml/2006/picture">
                 <pic:pic xmlns:pic="http://schemas.openxmlformats.org/drawingml/2006/picture">
                   <pic:nvPicPr>
-                    <pic:cNvPr id="1049233805" name="Immagine 1" descr="Immagine che contiene testo, schermata, software, numero&#10;&#10;Descrizione generata automaticamente"/>
+                    <pic:cNvPr id="701183614" name="Immagine 1" descr="Immagine che contiene testo, schermata, Carattere, numero&#10;&#10;Descrizione generata automaticamente"/>
                     <pic:cNvPicPr/>
                   </pic:nvPicPr>
                   <pic:blipFill>
-                    <a:blip r:embed="rId15"/>
+                    <a:blip r:embed="rId20"/>
                     <a:stretch>
                       <a:fillRect/>
                     </a:stretch>
@@ -964,7 +2093,7 @@
                   <pic:spPr>
                     <a:xfrm>
                       <a:off x="0" y="0"/>
-                      <a:ext cx="6120130" cy="2486660"/>
+                      <a:ext cx="6120130" cy="3226435"/>
                     </a:xfrm>
                     <a:prstGeom prst="rect">
                       <a:avLst/>
@@ -977,6 +2106,110 @@
         </w:drawing>
       </w:r>
     </w:p>
+    <w:p>
+      <w:r>
+        <w:t>Description :</w:t>
+      </w:r>
+    </w:p>
+    <w:p>
+      <w:pPr>
+        <w:pStyle w:val="Paragrafoelenco"/>
+        <w:numPr>
+          <w:ilvl w:val="0"/>
+          <w:numId w:val="4"/>
+        </w:numPr>
+      </w:pPr>
+      <w:proofErr w:type="spellStart"/>
+      <w:r>
+        <w:t>Add</w:t>
+      </w:r>
+      <w:proofErr w:type="spellEnd"/>
+      <w:r>
+        <w:t xml:space="preserve"> </w:t>
+      </w:r>
+      <w:proofErr w:type="spellStart"/>
+      <w:r>
+        <w:t>Authorization</w:t>
+      </w:r>
+      <w:proofErr w:type="spellEnd"/>
+      <w:r>
+        <w:t xml:space="preserve"> : to </w:t>
+      </w:r>
+      <w:proofErr w:type="spellStart"/>
+      <w:r>
+        <w:t>add</w:t>
+      </w:r>
+      <w:proofErr w:type="spellEnd"/>
+      <w:r>
+        <w:t xml:space="preserve"> a record for a single user on a single machine</w:t>
+      </w:r>
+    </w:p>
+    <w:p>
+      <w:pPr>
+        <w:pStyle w:val="Paragrafoelenco"/>
+        <w:numPr>
+          <w:ilvl w:val="0"/>
+          <w:numId w:val="4"/>
+        </w:numPr>
+      </w:pPr>
+      <w:proofErr w:type="spellStart"/>
+      <w:r>
+        <w:t>Add</w:t>
+      </w:r>
+      <w:proofErr w:type="spellEnd"/>
+      <w:r>
+        <w:t xml:space="preserve"> in </w:t>
+      </w:r>
+      <w:proofErr w:type="spellStart"/>
+      <w:r>
+        <w:t>buil</w:t>
+      </w:r>
+      <w:proofErr w:type="spellEnd"/>
+      <w:r>
+        <w:t xml:space="preserve"> : to </w:t>
+      </w:r>
+      <w:proofErr w:type="spellStart"/>
+      <w:r>
+        <w:t>quickly</w:t>
+      </w:r>
+      <w:proofErr w:type="spellEnd"/>
+      <w:r>
+        <w:t xml:space="preserve"> </w:t>
+      </w:r>
+      <w:proofErr w:type="spellStart"/>
+      <w:r>
+        <w:t>add</w:t>
+      </w:r>
+      <w:proofErr w:type="spellEnd"/>
+      <w:r>
+        <w:t xml:space="preserve"> </w:t>
+      </w:r>
+      <w:proofErr w:type="spellStart"/>
+      <w:r>
+        <w:t>authorizations</w:t>
+      </w:r>
+      <w:proofErr w:type="spellEnd"/>
+      <w:r>
+        <w:t xml:space="preserve"> for </w:t>
+      </w:r>
+      <w:proofErr w:type="spellStart"/>
+      <w:r>
+        <w:t>many</w:t>
+      </w:r>
+      <w:proofErr w:type="spellEnd"/>
+      <w:r>
+        <w:t xml:space="preserve"> </w:t>
+      </w:r>
+      <w:proofErr w:type="spellStart"/>
+      <w:r>
+        <w:t>users</w:t>
+      </w:r>
+      <w:proofErr w:type="spellEnd"/>
+      <w:r>
+        <w:t xml:space="preserve"> on a single machine</w:t>
+      </w:r>
+    </w:p>
+    <w:p/>
     <w:p>
       <w:pPr>
         <w:pStyle w:val="Titolo2"/>
@@ -1021,7 +2254,7 @@
                     <pic:cNvPicPr/>
                   </pic:nvPicPr>
                   <pic:blipFill>
-                    <a:blip r:embed="rId16"/>
+                    <a:blip r:embed="rId21"/>
                     <a:stretch>
                       <a:fillRect/>
                     </a:stretch>
@@ -1066,9 +2299,9 @@
           <w:noProof/>
         </w:rPr>
         <w:drawing>
-          <wp:inline distT="0" distB="0" distL="0" distR="0" wp14:anchorId="28194457" wp14:editId="5EA6EEFB">
-            <wp:extent cx="6120130" cy="2804160"/>
-            <wp:effectExtent l="0" t="0" r="0" b="0"/>
+          <wp:inline distT="0" distB="0" distL="0" distR="0" wp14:anchorId="28194457" wp14:editId="799A79F7">
+            <wp:extent cx="5010025" cy="2295525"/>
+            <wp:effectExtent l="0" t="0" r="635" b="0"/>
             <wp:docPr id="1421929722" name="Immagine 1" descr="Immagine che contiene testo, schermata, Carattere, linea&#10;&#10;Descrizione generata automaticamente"/>
             <wp:cNvGraphicFramePr>
               <a:graphicFrameLocks xmlns:a="http://schemas.openxmlformats.org/drawingml/2006/main" noChangeAspect="1"/>
@@ -1081,7 +2314,7 @@
                     <pic:cNvPicPr/>
                   </pic:nvPicPr>
                   <pic:blipFill>
-                    <a:blip r:embed="rId17"/>
+                    <a:blip r:embed="rId22"/>
                     <a:stretch>
                       <a:fillRect/>
                     </a:stretch>
@@ -1089,7 +2322,182 @@
                   <pic:spPr>
                     <a:xfrm>
                       <a:off x="0" y="0"/>
-                      <a:ext cx="6120130" cy="2804160"/>
+                      <a:ext cx="5025912" cy="2302804"/>
+                    </a:xfrm>
+                    <a:prstGeom prst="rect">
+                      <a:avLst/>
+                    </a:prstGeom>
+                  </pic:spPr>
+                </pic:pic>
+              </a:graphicData>
+            </a:graphic>
+          </wp:inline>
+        </w:drawing>
+      </w:r>
+    </w:p>
+    <w:p>
+      <w:pPr>
+        <w:rPr>
+          <w:rFonts w:asciiTheme="majorHAnsi" w:eastAsiaTheme="majorEastAsia" w:hAnsiTheme="majorHAnsi" w:cstheme="majorBidi"/>
+          <w:color w:val="2F5496" w:themeColor="accent1" w:themeShade="BF"/>
+          <w:sz w:val="26"/>
+          <w:szCs w:val="26"/>
+        </w:rPr>
+      </w:pPr>
+      <w:proofErr w:type="spellStart"/>
+      <w:r>
+        <w:rPr>
+          <w:rFonts w:asciiTheme="majorHAnsi" w:eastAsiaTheme="majorEastAsia" w:hAnsiTheme="majorHAnsi" w:cstheme="majorBidi"/>
+          <w:color w:val="2F5496" w:themeColor="accent1" w:themeShade="BF"/>
+          <w:sz w:val="26"/>
+          <w:szCs w:val="26"/>
+        </w:rPr>
+        <w:t>Add</w:t>
+      </w:r>
+      <w:proofErr w:type="spellEnd"/>
+      <w:r>
+        <w:rPr>
+          <w:rFonts w:asciiTheme="majorHAnsi" w:eastAsiaTheme="majorEastAsia" w:hAnsiTheme="majorHAnsi" w:cstheme="majorBidi"/>
+          <w:color w:val="2F5496" w:themeColor="accent1" w:themeShade="BF"/>
+          <w:sz w:val="26"/>
+          <w:szCs w:val="26"/>
+        </w:rPr>
+        <w:t xml:space="preserve"> in bulk</w:t>
+      </w:r>
+    </w:p>
+    <w:p>
+      <w:r>
+        <w:t xml:space="preserve">Use </w:t>
+      </w:r>
+      <w:proofErr w:type="spellStart"/>
+      <w:r>
+        <w:t>this</w:t>
+      </w:r>
+      <w:proofErr w:type="spellEnd"/>
+      <w:r>
+        <w:t xml:space="preserve"> screen to </w:t>
+      </w:r>
+      <w:proofErr w:type="spellStart"/>
+      <w:r>
+        <w:t>add</w:t>
+      </w:r>
+      <w:proofErr w:type="spellEnd"/>
+      <w:r>
+        <w:t xml:space="preserve"> permissions. To </w:t>
+      </w:r>
+      <w:proofErr w:type="spellStart"/>
+      <w:r>
+        <w:t>remove</w:t>
+      </w:r>
+      <w:proofErr w:type="spellEnd"/>
+      <w:r>
+        <w:t xml:space="preserve"> permissions, </w:t>
+      </w:r>
+      <w:proofErr w:type="spellStart"/>
+      <w:r>
+        <w:t>you</w:t>
+      </w:r>
+      <w:proofErr w:type="spellEnd"/>
+      <w:r>
+        <w:t xml:space="preserve"> have to use the main screen </w:t>
+      </w:r>
+      <w:proofErr w:type="spellStart"/>
+      <w:r>
+        <w:t>Delete</w:t>
+      </w:r>
+      <w:proofErr w:type="spellEnd"/>
+      <w:r>
+        <w:t xml:space="preserve"> </w:t>
+      </w:r>
+      <w:proofErr w:type="spellStart"/>
+      <w:r>
+        <w:t>button</w:t>
+      </w:r>
+      <w:proofErr w:type="spellEnd"/>
+      <w:r>
+        <w:t>.</w:t>
+      </w:r>
+    </w:p>
+    <w:p>
+      <w:r>
+        <w:t xml:space="preserve">First select the machine, then the </w:t>
+      </w:r>
+      <w:proofErr w:type="spellStart"/>
+      <w:r>
+        <w:t>users</w:t>
+      </w:r>
+      <w:proofErr w:type="spellEnd"/>
+      <w:r>
+        <w:t xml:space="preserve"> </w:t>
+      </w:r>
+      <w:proofErr w:type="spellStart"/>
+      <w:r>
+        <w:t>or</w:t>
+      </w:r>
+      <w:proofErr w:type="spellEnd"/>
+      <w:r>
+        <w:t xml:space="preserve"> the « </w:t>
+      </w:r>
+      <w:proofErr w:type="spellStart"/>
+      <w:r>
+        <w:t>Add</w:t>
+      </w:r>
+      <w:proofErr w:type="spellEnd"/>
+      <w:r>
+        <w:t xml:space="preserve"> all </w:t>
+      </w:r>
+      <w:proofErr w:type="spellStart"/>
+      <w:proofErr w:type="gramStart"/>
+      <w:r>
+        <w:t>users</w:t>
+      </w:r>
+      <w:proofErr w:type="spellEnd"/>
+      <w:r>
+        <w:t>..</w:t>
+      </w:r>
+      <w:proofErr w:type="gramEnd"/>
+      <w:r>
+        <w:t xml:space="preserve"> » </w:t>
+      </w:r>
+      <w:proofErr w:type="spellStart"/>
+      <w:r>
+        <w:t>button</w:t>
+      </w:r>
+      <w:proofErr w:type="spellEnd"/>
+      <w:r>
+        <w:t>.</w:t>
+      </w:r>
+    </w:p>
+    <w:p>
+      <w:r>
+        <w:rPr>
+          <w:noProof/>
+        </w:rPr>
+        <w:drawing>
+          <wp:inline distT="0" distB="0" distL="0" distR="0" wp14:anchorId="53AEFAD2" wp14:editId="60C96B15">
+            <wp:extent cx="6120130" cy="2542540"/>
+            <wp:effectExtent l="0" t="0" r="0" b="0"/>
+            <wp:docPr id="1959422726" name="Immagine 1" descr="Immagine che contiene testo, schermata, Carattere, numero&#10;&#10;Descrizione generata automaticamente"/>
+            <wp:cNvGraphicFramePr>
+              <a:graphicFrameLocks xmlns:a="http://schemas.openxmlformats.org/drawingml/2006/main" noChangeAspect="1"/>
+            </wp:cNvGraphicFramePr>
+            <a:graphic xmlns:a="http://schemas.openxmlformats.org/drawingml/2006/main">
+              <a:graphicData uri="http://schemas.openxmlformats.org/drawingml/2006/picture">
+                <pic:pic xmlns:pic="http://schemas.openxmlformats.org/drawingml/2006/picture">
+                  <pic:nvPicPr>
+                    <pic:cNvPr id="1959422726" name="Immagine 1" descr="Immagine che contiene testo, schermata, Carattere, numero&#10;&#10;Descrizione generata automaticamente"/>
+                    <pic:cNvPicPr/>
+                  </pic:nvPicPr>
+                  <pic:blipFill>
+                    <a:blip r:embed="rId23"/>
+                    <a:stretch>
+                      <a:fillRect/>
+                    </a:stretch>
+                  </pic:blipFill>
+                  <pic:spPr>
+                    <a:xfrm>
+                      <a:off x="0" y="0"/>
+                      <a:ext cx="6120130" cy="2542540"/>
                     </a:xfrm>
                     <a:prstGeom prst="rect">
                       <a:avLst/>
@@ -1216,7 +2624,7 @@
                     <pic:cNvPicPr/>
                   </pic:nvPicPr>
                   <pic:blipFill>
-                    <a:blip r:embed="rId18"/>
+                    <a:blip r:embed="rId24"/>
                     <a:stretch>
                       <a:fillRect/>
                     </a:stretch>
@@ -1266,7 +2674,7 @@
                     <pic:cNvPicPr/>
                   </pic:nvPicPr>
                   <pic:blipFill>
-                    <a:blip r:embed="rId19"/>
+                    <a:blip r:embed="rId25"/>
                     <a:stretch>
                       <a:fillRect/>
                     </a:stretch>
@@ -1321,7 +2729,7 @@
                     <pic:cNvPicPr/>
                   </pic:nvPicPr>
                   <pic:blipFill>
-                    <a:blip r:embed="rId20"/>
+                    <a:blip r:embed="rId26"/>
                     <a:stretch>
                       <a:fillRect/>
                     </a:stretch>
@@ -1395,7 +2803,7 @@
                     <pic:cNvPicPr/>
                   </pic:nvPicPr>
                   <pic:blipFill>
-                    <a:blip r:embed="rId21"/>
+                    <a:blip r:embed="rId27"/>
                     <a:stretch>
                       <a:fillRect/>
                     </a:stretch>
@@ -1508,7 +2916,7 @@
                     <pic:cNvPicPr/>
                   </pic:nvPicPr>
                   <pic:blipFill>
-                    <a:blip r:embed="rId22"/>
+                    <a:blip r:embed="rId28"/>
                     <a:stretch>
                       <a:fillRect/>
                     </a:stretch>
@@ -1558,7 +2966,7 @@
                     <pic:cNvPicPr/>
                   </pic:nvPicPr>
                   <pic:blipFill>
-                    <a:blip r:embed="rId23"/>
+                    <a:blip r:embed="rId29"/>
                     <a:stretch>
                       <a:fillRect/>
                     </a:stretch>
@@ -1624,7 +3032,7 @@
                     <pic:cNvPicPr/>
                   </pic:nvPicPr>
                   <pic:blipFill>
-                    <a:blip r:embed="rId24"/>
+                    <a:blip r:embed="rId30"/>
                     <a:stretch>
                       <a:fillRect/>
                     </a:stretch>
@@ -1668,6 +3076,9 @@
     </w:p>
     <w:p>
       <w:r>
+        <w:rPr>
+          <w:noProof/>
+        </w:rPr>
         <w:drawing>
           <wp:inline distT="0" distB="0" distL="0" distR="0" wp14:anchorId="0266801B" wp14:editId="1368E698">
             <wp:extent cx="6120130" cy="1516380"/>
@@ -1684,7 +3095,7 @@
                     <pic:cNvPicPr/>
                   </pic:nvPicPr>
                   <pic:blipFill>
-                    <a:blip r:embed="rId25"/>
+                    <a:blip r:embed="rId31"/>
                     <a:stretch>
                       <a:fillRect/>
                     </a:stretch>
@@ -1739,6 +3150,9 @@
     </w:p>
     <w:p>
       <w:r>
+        <w:rPr>
+          <w:noProof/>
+        </w:rPr>
         <w:drawing>
           <wp:inline distT="0" distB="0" distL="0" distR="0" wp14:anchorId="634D230D" wp14:editId="42DB14C0">
             <wp:extent cx="6120130" cy="2292350"/>
@@ -1755,7 +3169,7 @@
                     <pic:cNvPicPr/>
                   </pic:nvPicPr>
                   <pic:blipFill>
-                    <a:blip r:embed="rId26"/>
+                    <a:blip r:embed="rId32"/>
                     <a:stretch>
                       <a:fillRect/>
                     </a:stretch>
@@ -1777,6 +3191,112 @@
       </w:r>
     </w:p>
     <w:p>
+      <w:r>
+        <w:t>Description :</w:t>
+      </w:r>
+    </w:p>
+    <w:p>
+      <w:pPr>
+        <w:pStyle w:val="Paragrafoelenco"/>
+        <w:numPr>
+          <w:ilvl w:val="0"/>
+          <w:numId w:val="4"/>
+        </w:numPr>
+      </w:pPr>
+      <w:r>
+        <w:t xml:space="preserve">Auto </w:t>
+      </w:r>
+      <w:proofErr w:type="spellStart"/>
+      <w:r>
+        <w:t>logoff</w:t>
+      </w:r>
+      <w:proofErr w:type="spellEnd"/>
+      <w:r>
+        <w:t xml:space="preserve"> </w:t>
+      </w:r>
+      <w:proofErr w:type="spellStart"/>
+      <w:r>
+        <w:t>delay</w:t>
+      </w:r>
+      <w:proofErr w:type="spellEnd"/>
+      <w:r>
+        <w:t xml:space="preserve"> : if </w:t>
+      </w:r>
+      <w:proofErr w:type="spellStart"/>
+      <w:r>
+        <w:t>a</w:t>
+      </w:r>
+      <w:proofErr w:type="spellEnd"/>
+      <w:r>
+        <w:t xml:space="preserve"> </w:t>
+      </w:r>
+      <w:proofErr w:type="gramStart"/>
+      <w:r>
+        <w:t>user</w:t>
+      </w:r>
+      <w:proofErr w:type="gramEnd"/>
+      <w:r>
+        <w:t xml:space="preserve"> </w:t>
+      </w:r>
+      <w:proofErr w:type="spellStart"/>
+      <w:r>
+        <w:t>remains</w:t>
+      </w:r>
+      <w:proofErr w:type="spellEnd"/>
+      <w:r>
+        <w:t xml:space="preserve"> active more </w:t>
+      </w:r>
+      <w:proofErr w:type="spellStart"/>
+      <w:r>
+        <w:t>than</w:t>
+      </w:r>
+      <w:proofErr w:type="spellEnd"/>
+      <w:r>
+        <w:t xml:space="preserve"> X minutes on the machine, the </w:t>
+      </w:r>
+      <w:proofErr w:type="spellStart"/>
+      <w:r>
+        <w:t>arduino</w:t>
+      </w:r>
+      <w:proofErr w:type="spellEnd"/>
+      <w:r>
+        <w:t xml:space="preserve"> </w:t>
+      </w:r>
+      <w:proofErr w:type="spellStart"/>
+      <w:r>
+        <w:t>board</w:t>
+      </w:r>
+      <w:proofErr w:type="spellEnd"/>
+      <w:r>
+        <w:t xml:space="preserve"> </w:t>
+      </w:r>
+      <w:proofErr w:type="spellStart"/>
+      <w:r>
+        <w:t>will</w:t>
+      </w:r>
+      <w:proofErr w:type="spellEnd"/>
+      <w:r>
+        <w:t xml:space="preserve"> log </w:t>
+      </w:r>
+      <w:proofErr w:type="spellStart"/>
+      <w:r>
+        <w:t>him</w:t>
+      </w:r>
+      <w:proofErr w:type="spellEnd"/>
+      <w:r>
+        <w:t xml:space="preserve"> off. When set to 0, </w:t>
+      </w:r>
+      <w:proofErr w:type="spellStart"/>
+      <w:r>
+        <w:t>there</w:t>
+      </w:r>
+      <w:proofErr w:type="spellEnd"/>
+      <w:r>
+        <w:t xml:space="preserve"> is no log-off. </w:t>
+      </w:r>
+    </w:p>
+    <w:p/>
+    <w:p>
       <w:pPr>
         <w:pStyle w:val="Titolo2"/>
       </w:pPr>
@@ -1791,91 +3311,9 @@
     </w:p>
     <w:p>
       <w:r>
-        <w:t xml:space="preserve">Auto </w:t>
-      </w:r>
-      <w:proofErr w:type="spellStart"/>
-      <w:r>
-        <w:t>logoff</w:t>
-      </w:r>
-      <w:proofErr w:type="spellEnd"/>
-      <w:r>
-        <w:t xml:space="preserve"> </w:t>
-      </w:r>
-      <w:proofErr w:type="spellStart"/>
-      <w:r>
-        <w:t>delay</w:t>
-      </w:r>
-      <w:proofErr w:type="spellEnd"/>
-      <w:r>
-        <w:t xml:space="preserve"> : if a </w:t>
-      </w:r>
-      <w:proofErr w:type="gramStart"/>
-      <w:r>
-        <w:t>user</w:t>
-      </w:r>
-      <w:proofErr w:type="gramEnd"/>
-      <w:r>
-        <w:t xml:space="preserve"> </w:t>
-      </w:r>
-      <w:proofErr w:type="spellStart"/>
-      <w:r>
-        <w:t>remains</w:t>
-      </w:r>
-      <w:proofErr w:type="spellEnd"/>
-      <w:r>
-        <w:t xml:space="preserve"> active more </w:t>
-      </w:r>
-      <w:proofErr w:type="spellStart"/>
-      <w:r>
-        <w:t>than</w:t>
-      </w:r>
-      <w:proofErr w:type="spellEnd"/>
-      <w:r>
-        <w:t xml:space="preserve"> X minutes on the machine, the </w:t>
-      </w:r>
-      <w:proofErr w:type="spellStart"/>
-      <w:r>
-        <w:t>arduino</w:t>
-      </w:r>
-      <w:proofErr w:type="spellEnd"/>
-      <w:r>
-        <w:t xml:space="preserve"> </w:t>
-      </w:r>
-      <w:proofErr w:type="spellStart"/>
-      <w:r>
-        <w:t>board</w:t>
-      </w:r>
-      <w:proofErr w:type="spellEnd"/>
-      <w:r>
-        <w:t xml:space="preserve"> </w:t>
-      </w:r>
-      <w:proofErr w:type="spellStart"/>
-      <w:r>
-        <w:t>will</w:t>
-      </w:r>
-      <w:proofErr w:type="spellEnd"/>
-      <w:r>
-        <w:t xml:space="preserve"> log </w:t>
-      </w:r>
-      <w:proofErr w:type="spellStart"/>
-      <w:r>
-        <w:t>him</w:t>
-      </w:r>
-      <w:proofErr w:type="spellEnd"/>
-      <w:r>
-        <w:t xml:space="preserve"> off. When set to 0, </w:t>
-      </w:r>
-      <w:proofErr w:type="spellStart"/>
-      <w:r>
-        <w:t>there</w:t>
-      </w:r>
-      <w:proofErr w:type="spellEnd"/>
-      <w:r>
-        <w:t xml:space="preserve"> is no log-off. </w:t>
-      </w:r>
-    </w:p>
-    <w:p>
-      <w:r>
+        <w:rPr>
+          <w:noProof/>
+        </w:rPr>
         <w:drawing>
           <wp:inline distT="0" distB="0" distL="0" distR="0" wp14:anchorId="06C49293" wp14:editId="1CC2FAEC">
             <wp:extent cx="4057650" cy="2792502"/>
@@ -1892,7 +3330,7 @@
                     <pic:cNvPicPr/>
                   </pic:nvPicPr>
                   <pic:blipFill>
-                    <a:blip r:embed="rId27"/>
+                    <a:blip r:embed="rId33"/>
                     <a:stretch>
                       <a:fillRect/>
                     </a:stretch>
@@ -1940,7 +3378,7 @@
           <w:numId w:val="3"/>
         </w:numPr>
       </w:pPr>
-      <w:hyperlink r:id="rId28" w:history="1">
+      <w:hyperlink r:id="rId34" w:history="1">
         <w:r>
           <w:rPr>
             <w:rStyle w:val="Collegamentoipertestuale"/>
@@ -1988,23 +3426,6 @@
           <w:ilvl w:val="0"/>
           <w:numId w:val="1"/>
         </w:numPr>
-      </w:pPr>
-      <w:r>
-        <w:t xml:space="preserve">Web </w:t>
-      </w:r>
-      <w:proofErr w:type="spellStart"/>
-      <w:r>
-        <w:t>authentication</w:t>
-      </w:r>
-      <w:proofErr w:type="spellEnd"/>
-    </w:p>
-    <w:p>
-      <w:pPr>
-        <w:pStyle w:val="Paragrafoelenco"/>
-        <w:numPr>
-          <w:ilvl w:val="0"/>
-          <w:numId w:val="1"/>
-        </w:numPr>
         <w:rPr>
           <w:lang w:val="en-GB"/>
         </w:rPr>
@@ -2024,6 +3445,12 @@
     </w:p>
     <w:p/>
     <w:sectPr>
+      <w:headerReference w:type="even" r:id="rId35"/>
+      <w:headerReference w:type="default" r:id="rId36"/>
+      <w:footerReference w:type="even" r:id="rId37"/>
+      <w:footerReference w:type="default" r:id="rId38"/>
+      <w:headerReference w:type="first" r:id="rId39"/>
+      <w:footerReference w:type="first" r:id="rId40"/>
       <w:pgSz w:w="11906" w:h="16838"/>
       <w:pgMar w:top="1417" w:right="1134" w:bottom="1134" w:left="1134" w:header="708" w:footer="708" w:gutter="0"/>
       <w:cols w:space="708"/>
@@ -2033,9 +3460,436 @@
 </w:document>
 </file>
 
+<file path=word/endnotes.xml><?xml version="1.0" encoding="utf-8"?>
+<w:endnotes xmlns:wpc="http://schemas.microsoft.com/office/word/2010/wordprocessingCanvas" xmlns:cx="http://schemas.microsoft.com/office/drawing/2014/chartex" xmlns:cx1="http://schemas.microsoft.com/office/drawing/2015/9/8/chartex" xmlns:cx2="http://schemas.microsoft.com/office/drawing/2015/10/21/chartex" xmlns:cx3="http://schemas.microsoft.com/office/drawing/2016/5/9/chartex" xmlns:cx4="http://schemas.microsoft.com/office/drawing/2016/5/10/chartex" xmlns:cx5="http://schemas.microsoft.com/office/drawing/2016/5/11/chartex" xmlns:cx6="http://schemas.microsoft.com/office/drawing/2016/5/12/chartex" xmlns:cx7="http://schemas.microsoft.com/office/drawing/2016/5/13/chartex" xmlns:cx8="http://schemas.microsoft.com/office/drawing/2016/5/14/chartex" xmlns:mc="http://schemas.openxmlformats.org/markup-compatibility/2006" xmlns:aink="http://schemas.microsoft.com/office/drawing/2016/ink" xmlns:am3d="http://schemas.microsoft.com/office/drawing/2017/model3d" xmlns:o="urn:schemas-microsoft-com:office:office" xmlns:oel="http://schemas.microsoft.com/office/2019/extlst" xmlns:r="http://schemas.openxmlformats.org/officeDocument/2006/relationships" xmlns:m="http://schemas.openxmlformats.org/officeDocument/2006/math" xmlns:v="urn:schemas-microsoft-com:vml" xmlns:wp14="http://schemas.microsoft.com/office/word/2010/wordprocessingDrawing" xmlns:wp="http://schemas.openxmlformats.org/drawingml/2006/wordprocessingDrawing" xmlns:w10="urn:schemas-microsoft-com:office:word" xmlns:w="http://schemas.openxmlformats.org/wordprocessingml/2006/main" xmlns:w14="http://schemas.microsoft.com/office/word/2010/wordml" xmlns:w15="http://schemas.microsoft.com/office/word/2012/wordml" xmlns:w16cex="http://schemas.microsoft.com/office/word/2018/wordml/cex" xmlns:w16cid="http://schemas.microsoft.com/office/word/2016/wordml/cid" xmlns:w16="http://schemas.microsoft.com/office/word/2018/wordml" xmlns:w16sdtdh="http://schemas.microsoft.com/office/word/2020/wordml/sdtdatahash" xmlns:w16se="http://schemas.microsoft.com/office/word/2015/wordml/symex" xmlns:wpg="http://schemas.microsoft.com/office/word/2010/wordprocessingGroup" xmlns:wpi="http://schemas.microsoft.com/office/word/2010/wordprocessingInk" xmlns:wne="http://schemas.microsoft.com/office/word/2006/wordml" xmlns:wps="http://schemas.microsoft.com/office/word/2010/wordprocessingShape" mc:Ignorable="w14 w15 w16se w16cid w16 w16cex w16sdtdh wp14">
+  <w:endnote w:type="separator" w:id="-1">
+    <w:p>
+      <w:pPr>
+        <w:spacing w:after="0" w:line="240" w:lineRule="auto"/>
+      </w:pPr>
+      <w:r>
+        <w:separator/>
+      </w:r>
+    </w:p>
+  </w:endnote>
+  <w:endnote w:type="continuationSeparator" w:id="0">
+    <w:p>
+      <w:pPr>
+        <w:spacing w:after="0" w:line="240" w:lineRule="auto"/>
+      </w:pPr>
+      <w:r>
+        <w:continuationSeparator/>
+      </w:r>
+    </w:p>
+  </w:endnote>
+</w:endnotes>
+</file>
+
+<file path=word/footer1.xml><?xml version="1.0" encoding="utf-8"?>
+<w:ftr xmlns:wpc="http://schemas.microsoft.com/office/word/2010/wordprocessingCanvas" xmlns:cx="http://schemas.microsoft.com/office/drawing/2014/chartex" xmlns:cx1="http://schemas.microsoft.com/office/drawing/2015/9/8/chartex" xmlns:cx2="http://schemas.microsoft.com/office/drawing/2015/10/21/chartex" xmlns:cx3="http://schemas.microsoft.com/office/drawing/2016/5/9/chartex" xmlns:cx4="http://schemas.microsoft.com/office/drawing/2016/5/10/chartex" xmlns:cx5="http://schemas.microsoft.com/office/drawing/2016/5/11/chartex" xmlns:cx6="http://schemas.microsoft.com/office/drawing/2016/5/12/chartex" xmlns:cx7="http://schemas.microsoft.com/office/drawing/2016/5/13/chartex" xmlns:cx8="http://schemas.microsoft.com/office/drawing/2016/5/14/chartex" xmlns:mc="http://schemas.openxmlformats.org/markup-compatibility/2006" xmlns:aink="http://schemas.microsoft.com/office/drawing/2016/ink" xmlns:am3d="http://schemas.microsoft.com/office/drawing/2017/model3d" xmlns:o="urn:schemas-microsoft-com:office:office" xmlns:oel="http://schemas.microsoft.com/office/2019/extlst" xmlns:r="http://schemas.openxmlformats.org/officeDocument/2006/relationships" xmlns:m="http://schemas.openxmlformats.org/officeDocument/2006/math" xmlns:v="urn:schemas-microsoft-com:vml" xmlns:wp14="http://schemas.microsoft.com/office/word/2010/wordprocessingDrawing" xmlns:wp="http://schemas.openxmlformats.org/drawingml/2006/wordprocessingDrawing" xmlns:w10="urn:schemas-microsoft-com:office:word" xmlns:w="http://schemas.openxmlformats.org/wordprocessingml/2006/main" xmlns:w14="http://schemas.microsoft.com/office/word/2010/wordml" xmlns:w15="http://schemas.microsoft.com/office/word/2012/wordml" xmlns:w16cex="http://schemas.microsoft.com/office/word/2018/wordml/cex" xmlns:w16cid="http://schemas.microsoft.com/office/word/2016/wordml/cid" xmlns:w16="http://schemas.microsoft.com/office/word/2018/wordml" xmlns:w16sdtdh="http://schemas.microsoft.com/office/word/2020/wordml/sdtdatahash" xmlns:w16se="http://schemas.microsoft.com/office/word/2015/wordml/symex" xmlns:wpg="http://schemas.microsoft.com/office/word/2010/wordprocessingGroup" xmlns:wpi="http://schemas.microsoft.com/office/word/2010/wordprocessingInk" xmlns:wne="http://schemas.microsoft.com/office/word/2006/wordml" xmlns:wps="http://schemas.microsoft.com/office/word/2010/wordprocessingShape" mc:Ignorable="w14 w15 w16se w16cid w16 w16cex w16sdtdh wp14">
+  <w:p>
+    <w:pPr>
+      <w:pStyle w:val="Pidipagina"/>
+    </w:pPr>
+  </w:p>
+</w:ftr>
+</file>
+
+<file path=word/footer2.xml><?xml version="1.0" encoding="utf-8"?>
+<w:ftr xmlns:wpc="http://schemas.microsoft.com/office/word/2010/wordprocessingCanvas" xmlns:cx="http://schemas.microsoft.com/office/drawing/2014/chartex" xmlns:cx1="http://schemas.microsoft.com/office/drawing/2015/9/8/chartex" xmlns:cx2="http://schemas.microsoft.com/office/drawing/2015/10/21/chartex" xmlns:cx3="http://schemas.microsoft.com/office/drawing/2016/5/9/chartex" xmlns:cx4="http://schemas.microsoft.com/office/drawing/2016/5/10/chartex" xmlns:cx5="http://schemas.microsoft.com/office/drawing/2016/5/11/chartex" xmlns:cx6="http://schemas.microsoft.com/office/drawing/2016/5/12/chartex" xmlns:cx7="http://schemas.microsoft.com/office/drawing/2016/5/13/chartex" xmlns:cx8="http://schemas.microsoft.com/office/drawing/2016/5/14/chartex" xmlns:mc="http://schemas.openxmlformats.org/markup-compatibility/2006" xmlns:aink="http://schemas.microsoft.com/office/drawing/2016/ink" xmlns:am3d="http://schemas.microsoft.com/office/drawing/2017/model3d" xmlns:o="urn:schemas-microsoft-com:office:office" xmlns:oel="http://schemas.microsoft.com/office/2019/extlst" xmlns:r="http://schemas.openxmlformats.org/officeDocument/2006/relationships" xmlns:m="http://schemas.openxmlformats.org/officeDocument/2006/math" xmlns:v="urn:schemas-microsoft-com:vml" xmlns:wp14="http://schemas.microsoft.com/office/word/2010/wordprocessingDrawing" xmlns:wp="http://schemas.openxmlformats.org/drawingml/2006/wordprocessingDrawing" xmlns:w10="urn:schemas-microsoft-com:office:word" xmlns:w="http://schemas.openxmlformats.org/wordprocessingml/2006/main" xmlns:w14="http://schemas.microsoft.com/office/word/2010/wordml" xmlns:w15="http://schemas.microsoft.com/office/word/2012/wordml" xmlns:w16cex="http://schemas.microsoft.com/office/word/2018/wordml/cex" xmlns:w16cid="http://schemas.microsoft.com/office/word/2016/wordml/cid" xmlns:w16="http://schemas.microsoft.com/office/word/2018/wordml" xmlns:w16sdtdh="http://schemas.microsoft.com/office/word/2020/wordml/sdtdatahash" xmlns:w16se="http://schemas.microsoft.com/office/word/2015/wordml/symex" xmlns:wpg="http://schemas.microsoft.com/office/word/2010/wordprocessingGroup" xmlns:wpi="http://schemas.microsoft.com/office/word/2010/wordprocessingInk" xmlns:wne="http://schemas.microsoft.com/office/word/2006/wordml" xmlns:wps="http://schemas.microsoft.com/office/word/2010/wordprocessingShape" mc:Ignorable="w14 w15 w16se w16cid w16 w16cex w16sdtdh wp14">
+  <w:sdt>
+    <w:sdtPr>
+      <w:rPr>
+        <w:rFonts w:asciiTheme="majorHAnsi" w:eastAsiaTheme="majorEastAsia" w:hAnsiTheme="majorHAnsi" w:cstheme="majorBidi"/>
+      </w:rPr>
+      <w:id w:val="-1714414625"/>
+      <w:docPartObj>
+        <w:docPartGallery w:val="Page Numbers (Bottom of Page)"/>
+        <w:docPartUnique/>
+      </w:docPartObj>
+    </w:sdtPr>
+    <w:sdtContent>
+      <w:sdt>
+        <w:sdtPr>
+          <w:rPr>
+            <w:rFonts w:asciiTheme="majorHAnsi" w:eastAsiaTheme="majorEastAsia" w:hAnsiTheme="majorHAnsi" w:cstheme="majorBidi"/>
+          </w:rPr>
+          <w:id w:val="1806425445"/>
+        </w:sdtPr>
+        <w:sdtContent>
+          <w:p>
+            <w:pPr>
+              <w:rPr>
+                <w:rFonts w:asciiTheme="majorHAnsi" w:eastAsiaTheme="majorEastAsia" w:hAnsiTheme="majorHAnsi" w:cstheme="majorBidi"/>
+              </w:rPr>
+            </w:pPr>
+            <w:r>
+              <w:rPr>
+                <w:rFonts w:asciiTheme="majorHAnsi" w:eastAsiaTheme="majorEastAsia" w:hAnsiTheme="majorHAnsi" w:cstheme="majorBidi"/>
+                <w:noProof/>
+              </w:rPr>
+              <mc:AlternateContent>
+                <mc:Choice Requires="wps">
+                  <w:drawing>
+                    <wp:anchor distT="0" distB="0" distL="114300" distR="114300" simplePos="0" relativeHeight="251659264" behindDoc="0" locked="0" layoutInCell="1" allowOverlap="1" wp14:anchorId="2A5A2566" wp14:editId="108FDA44">
+                      <wp:simplePos x="0" y="0"/>
+                      <wp:positionH relativeFrom="margin">
+                        <wp:align>center</wp:align>
+                      </wp:positionH>
+                      <wp:positionV relativeFrom="bottomMargin">
+                        <wp:align>center</wp:align>
+                      </wp:positionV>
+                      <wp:extent cx="626745" cy="626745"/>
+                      <wp:effectExtent l="0" t="0" r="1905" b="1905"/>
+                      <wp:wrapNone/>
+                      <wp:docPr id="1961591443" name="Ovale 1"/>
+                      <wp:cNvGraphicFramePr>
+                        <a:graphicFrameLocks xmlns:a="http://schemas.openxmlformats.org/drawingml/2006/main"/>
+                      </wp:cNvGraphicFramePr>
+                      <a:graphic xmlns:a="http://schemas.openxmlformats.org/drawingml/2006/main">
+                        <a:graphicData uri="http://schemas.microsoft.com/office/word/2010/wordprocessingShape">
+                          <wps:wsp>
+                            <wps:cNvSpPr>
+                              <a:spLocks noChangeArrowheads="1"/>
+                            </wps:cNvSpPr>
+                            <wps:spPr bwMode="auto">
+                              <a:xfrm>
+                                <a:off x="0" y="0"/>
+                                <a:ext cx="626745" cy="626745"/>
+                              </a:xfrm>
+                              <a:prstGeom prst="ellipse">
+                                <a:avLst/>
+                              </a:prstGeom>
+                              <a:solidFill>
+                                <a:srgbClr val="40618B"/>
+                              </a:solidFill>
+                              <a:ln>
+                                <a:noFill/>
+                              </a:ln>
+                              <a:extLst>
+                                <a:ext uri="{91240B29-F687-4F45-9708-019B960494DF}">
+                                  <a14:hiddenLine xmlns:a14="http://schemas.microsoft.com/office/drawing/2010/main" w="9525">
+                                    <a:solidFill>
+                                      <a:srgbClr val="000000"/>
+                                    </a:solidFill>
+                                    <a:round/>
+                                    <a:headEnd/>
+                                    <a:tailEnd/>
+                                  </a14:hiddenLine>
+                                </a:ext>
+                              </a:extLst>
+                            </wps:spPr>
+                            <wps:txbx>
+                              <w:txbxContent>
+                                <w:p>
+                                  <w:pPr>
+                                    <w:pStyle w:val="Pidipagina"/>
+                                    <w:jc w:val="center"/>
+                                    <w:rPr>
+                                      <w:b/>
+                                      <w:bCs/>
+                                      <w:color w:val="FFFFFF" w:themeColor="background1"/>
+                                      <w:sz w:val="32"/>
+                                      <w:szCs w:val="32"/>
+                                    </w:rPr>
+                                  </w:pPr>
+                                  <w:r>
+                                    <w:fldChar w:fldCharType="begin"/>
+                                  </w:r>
+                                  <w:r>
+                                    <w:instrText>PAGE    \* MERGEFORMAT</w:instrText>
+                                  </w:r>
+                                  <w:r>
+                                    <w:fldChar w:fldCharType="separate"/>
+                                  </w:r>
+                                  <w:r>
+                                    <w:rPr>
+                                      <w:b/>
+                                      <w:bCs/>
+                                      <w:color w:val="FFFFFF" w:themeColor="background1"/>
+                                      <w:sz w:val="32"/>
+                                      <w:szCs w:val="32"/>
+                                      <w:lang w:val="it-IT"/>
+                                    </w:rPr>
+                                    <w:t>2</w:t>
+                                  </w:r>
+                                  <w:r>
+                                    <w:rPr>
+                                      <w:b/>
+                                      <w:bCs/>
+                                      <w:color w:val="FFFFFF" w:themeColor="background1"/>
+                                      <w:sz w:val="32"/>
+                                      <w:szCs w:val="32"/>
+                                    </w:rPr>
+                                    <w:fldChar w:fldCharType="end"/>
+                                  </w:r>
+                                </w:p>
+                              </w:txbxContent>
+                            </wps:txbx>
+                            <wps:bodyPr rot="0" vert="horz" wrap="square" lIns="91440" tIns="45720" rIns="91440" bIns="45720" anchor="ctr" anchorCtr="0" upright="1">
+                              <a:noAutofit/>
+                            </wps:bodyPr>
+                          </wps:wsp>
+                        </a:graphicData>
+                      </a:graphic>
+                      <wp14:sizeRelH relativeFrom="page">
+                        <wp14:pctWidth>0</wp14:pctWidth>
+                      </wp14:sizeRelH>
+                      <wp14:sizeRelV relativeFrom="page">
+                        <wp14:pctHeight>0</wp14:pctHeight>
+                      </wp14:sizeRelV>
+                    </wp:anchor>
+                  </w:drawing>
+                </mc:Choice>
+                <mc:Fallback>
+                  <w:pict>
+                    <v:oval w14:anchorId="2A5A2566" id="Ovale 1" o:spid="_x0000_s1026" style="position:absolute;margin-left:0;margin-top:0;width:49.35pt;height:49.35pt;z-index:251659264;visibility:visible;mso-wrap-style:square;mso-width-percent:0;mso-height-percent:0;mso-wrap-distance-left:9pt;mso-wrap-distance-top:0;mso-wrap-distance-right:9pt;mso-wrap-distance-bottom:0;mso-position-horizontal:center;mso-position-horizontal-relative:margin;mso-position-vertical:center;mso-position-vertical-relative:bottom-margin-area;mso-width-percent:0;mso-height-percent:0;mso-width-relative:page;mso-height-relative:page;v-text-anchor:middle" o:gfxdata="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" fillcolor="#40618b" stroked="f">
+                      <v:textbox>
+                        <w:txbxContent>
+                          <w:p>
+                            <w:pPr>
+                              <w:pStyle w:val="Pidipagina"/>
+                              <w:jc w:val="center"/>
+                              <w:rPr>
+                                <w:b/>
+                                <w:bCs/>
+                                <w:color w:val="FFFFFF" w:themeColor="background1"/>
+                                <w:sz w:val="32"/>
+                                <w:szCs w:val="32"/>
+                              </w:rPr>
+                            </w:pPr>
+                            <w:r>
+                              <w:fldChar w:fldCharType="begin"/>
+                            </w:r>
+                            <w:r>
+                              <w:instrText>PAGE    \* MERGEFORMAT</w:instrText>
+                            </w:r>
+                            <w:r>
+                              <w:fldChar w:fldCharType="separate"/>
+                            </w:r>
+                            <w:r>
+                              <w:rPr>
+                                <w:b/>
+                                <w:bCs/>
+                                <w:color w:val="FFFFFF" w:themeColor="background1"/>
+                                <w:sz w:val="32"/>
+                                <w:szCs w:val="32"/>
+                                <w:lang w:val="it-IT"/>
+                              </w:rPr>
+                              <w:t>2</w:t>
+                            </w:r>
+                            <w:r>
+                              <w:rPr>
+                                <w:b/>
+                                <w:bCs/>
+                                <w:color w:val="FFFFFF" w:themeColor="background1"/>
+                                <w:sz w:val="32"/>
+                                <w:szCs w:val="32"/>
+                              </w:rPr>
+                              <w:fldChar w:fldCharType="end"/>
+                            </w:r>
+                          </w:p>
+                        </w:txbxContent>
+                      </v:textbox>
+                      <w10:wrap anchorx="margin" anchory="margin"/>
+                    </v:oval>
+                  </w:pict>
+                </mc:Fallback>
+              </mc:AlternateContent>
+            </w:r>
+          </w:p>
+        </w:sdtContent>
+      </w:sdt>
+    </w:sdtContent>
+  </w:sdt>
+  <w:p>
+    <w:pPr>
+      <w:pStyle w:val="Pidipagina"/>
+    </w:pPr>
+  </w:p>
+</w:ftr>
+</file>
+
+<file path=word/footer3.xml><?xml version="1.0" encoding="utf-8"?>
+<w:ftr xmlns:wpc="http://schemas.microsoft.com/office/word/2010/wordprocessingCanvas" xmlns:cx="http://schemas.microsoft.com/office/drawing/2014/chartex" xmlns:cx1="http://schemas.microsoft.com/office/drawing/2015/9/8/chartex" xmlns:cx2="http://schemas.microsoft.com/office/drawing/2015/10/21/chartex" xmlns:cx3="http://schemas.microsoft.com/office/drawing/2016/5/9/chartex" xmlns:cx4="http://schemas.microsoft.com/office/drawing/2016/5/10/chartex" xmlns:cx5="http://schemas.microsoft.com/office/drawing/2016/5/11/chartex" xmlns:cx6="http://schemas.microsoft.com/office/drawing/2016/5/12/chartex" xmlns:cx7="http://schemas.microsoft.com/office/drawing/2016/5/13/chartex" xmlns:cx8="http://schemas.microsoft.com/office/drawing/2016/5/14/chartex" xmlns:mc="http://schemas.openxmlformats.org/markup-compatibility/2006" xmlns:aink="http://schemas.microsoft.com/office/drawing/2016/ink" xmlns:am3d="http://schemas.microsoft.com/office/drawing/2017/model3d" xmlns:o="urn:schemas-microsoft-com:office:office" xmlns:oel="http://schemas.microsoft.com/office/2019/extlst" xmlns:r="http://schemas.openxmlformats.org/officeDocument/2006/relationships" xmlns:m="http://schemas.openxmlformats.org/officeDocument/2006/math" xmlns:v="urn:schemas-microsoft-com:vml" xmlns:wp14="http://schemas.microsoft.com/office/word/2010/wordprocessingDrawing" xmlns:wp="http://schemas.openxmlformats.org/drawingml/2006/wordprocessingDrawing" xmlns:w10="urn:schemas-microsoft-com:office:word" xmlns:w="http://schemas.openxmlformats.org/wordprocessingml/2006/main" xmlns:w14="http://schemas.microsoft.com/office/word/2010/wordml" xmlns:w15="http://schemas.microsoft.com/office/word/2012/wordml" xmlns:w16cex="http://schemas.microsoft.com/office/word/2018/wordml/cex" xmlns:w16cid="http://schemas.microsoft.com/office/word/2016/wordml/cid" xmlns:w16="http://schemas.microsoft.com/office/word/2018/wordml" xmlns:w16sdtdh="http://schemas.microsoft.com/office/word/2020/wordml/sdtdatahash" xmlns:w16se="http://schemas.microsoft.com/office/word/2015/wordml/symex" xmlns:wpg="http://schemas.microsoft.com/office/word/2010/wordprocessingGroup" xmlns:wpi="http://schemas.microsoft.com/office/word/2010/wordprocessingInk" xmlns:wne="http://schemas.microsoft.com/office/word/2006/wordml" xmlns:wps="http://schemas.microsoft.com/office/word/2010/wordprocessingShape" mc:Ignorable="w14 w15 w16se w16cid w16 w16cex w16sdtdh wp14">
+  <w:p>
+    <w:pPr>
+      <w:pStyle w:val="Pidipagina"/>
+    </w:pPr>
+  </w:p>
+</w:ftr>
+</file>
+
+<file path=word/footnotes.xml><?xml version="1.0" encoding="utf-8"?>
+<w:footnotes xmlns:wpc="http://schemas.microsoft.com/office/word/2010/wordprocessingCanvas" xmlns:cx="http://schemas.microsoft.com/office/drawing/2014/chartex" xmlns:cx1="http://schemas.microsoft.com/office/drawing/2015/9/8/chartex" xmlns:cx2="http://schemas.microsoft.com/office/drawing/2015/10/21/chartex" xmlns:cx3="http://schemas.microsoft.com/office/drawing/2016/5/9/chartex" xmlns:cx4="http://schemas.microsoft.com/office/drawing/2016/5/10/chartex" xmlns:cx5="http://schemas.microsoft.com/office/drawing/2016/5/11/chartex" xmlns:cx6="http://schemas.microsoft.com/office/drawing/2016/5/12/chartex" xmlns:cx7="http://schemas.microsoft.com/office/drawing/2016/5/13/chartex" xmlns:cx8="http://schemas.microsoft.com/office/drawing/2016/5/14/chartex" xmlns:mc="http://schemas.openxmlformats.org/markup-compatibility/2006" xmlns:aink="http://schemas.microsoft.com/office/drawing/2016/ink" xmlns:am3d="http://schemas.microsoft.com/office/drawing/2017/model3d" xmlns:o="urn:schemas-microsoft-com:office:office" xmlns:oel="http://schemas.microsoft.com/office/2019/extlst" xmlns:r="http://schemas.openxmlformats.org/officeDocument/2006/relationships" xmlns:m="http://schemas.openxmlformats.org/officeDocument/2006/math" xmlns:v="urn:schemas-microsoft-com:vml" xmlns:wp14="http://schemas.microsoft.com/office/word/2010/wordprocessingDrawing" xmlns:wp="http://schemas.openxmlformats.org/drawingml/2006/wordprocessingDrawing" xmlns:w10="urn:schemas-microsoft-com:office:word" xmlns:w="http://schemas.openxmlformats.org/wordprocessingml/2006/main" xmlns:w14="http://schemas.microsoft.com/office/word/2010/wordml" xmlns:w15="http://schemas.microsoft.com/office/word/2012/wordml" xmlns:w16cex="http://schemas.microsoft.com/office/word/2018/wordml/cex" xmlns:w16cid="http://schemas.microsoft.com/office/word/2016/wordml/cid" xmlns:w16="http://schemas.microsoft.com/office/word/2018/wordml" xmlns:w16sdtdh="http://schemas.microsoft.com/office/word/2020/wordml/sdtdatahash" xmlns:w16se="http://schemas.microsoft.com/office/word/2015/wordml/symex" xmlns:wpg="http://schemas.microsoft.com/office/word/2010/wordprocessingGroup" xmlns:wpi="http://schemas.microsoft.com/office/word/2010/wordprocessingInk" xmlns:wne="http://schemas.microsoft.com/office/word/2006/wordml" xmlns:wps="http://schemas.microsoft.com/office/word/2010/wordprocessingShape" mc:Ignorable="w14 w15 w16se w16cid w16 w16cex w16sdtdh wp14">
+  <w:footnote w:type="separator" w:id="-1">
+    <w:p>
+      <w:pPr>
+        <w:spacing w:after="0" w:line="240" w:lineRule="auto"/>
+      </w:pPr>
+      <w:r>
+        <w:separator/>
+      </w:r>
+    </w:p>
+  </w:footnote>
+  <w:footnote w:type="continuationSeparator" w:id="0">
+    <w:p>
+      <w:pPr>
+        <w:spacing w:after="0" w:line="240" w:lineRule="auto"/>
+      </w:pPr>
+      <w:r>
+        <w:continuationSeparator/>
+      </w:r>
+    </w:p>
+  </w:footnote>
+</w:footnotes>
+</file>
+
+<file path=word/header1.xml><?xml version="1.0" encoding="utf-8"?>
+<w:hdr xmlns:wpc="http://schemas.microsoft.com/office/word/2010/wordprocessingCanvas" xmlns:cx="http://schemas.microsoft.com/office/drawing/2014/chartex" xmlns:cx1="http://schemas.microsoft.com/office/drawing/2015/9/8/chartex" xmlns:cx2="http://schemas.microsoft.com/office/drawing/2015/10/21/chartex" xmlns:cx3="http://schemas.microsoft.com/office/drawing/2016/5/9/chartex" xmlns:cx4="http://schemas.microsoft.com/office/drawing/2016/5/10/chartex" xmlns:cx5="http://schemas.microsoft.com/office/drawing/2016/5/11/chartex" xmlns:cx6="http://schemas.microsoft.com/office/drawing/2016/5/12/chartex" xmlns:cx7="http://schemas.microsoft.com/office/drawing/2016/5/13/chartex" xmlns:cx8="http://schemas.microsoft.com/office/drawing/2016/5/14/chartex" xmlns:mc="http://schemas.openxmlformats.org/markup-compatibility/2006" xmlns:aink="http://schemas.microsoft.com/office/drawing/2016/ink" xmlns:am3d="http://schemas.microsoft.com/office/drawing/2017/model3d" xmlns:o="urn:schemas-microsoft-com:office:office" xmlns:oel="http://schemas.microsoft.com/office/2019/extlst" xmlns:r="http://schemas.openxmlformats.org/officeDocument/2006/relationships" xmlns:m="http://schemas.openxmlformats.org/officeDocument/2006/math" xmlns:v="urn:schemas-microsoft-com:vml" xmlns:wp14="http://schemas.microsoft.com/office/word/2010/wordprocessingDrawing" xmlns:wp="http://schemas.openxmlformats.org/drawingml/2006/wordprocessingDrawing" xmlns:w10="urn:schemas-microsoft-com:office:word" xmlns:w="http://schemas.openxmlformats.org/wordprocessingml/2006/main" xmlns:w14="http://schemas.microsoft.com/office/word/2010/wordml" xmlns:w15="http://schemas.microsoft.com/office/word/2012/wordml" xmlns:w16cex="http://schemas.microsoft.com/office/word/2018/wordml/cex" xmlns:w16cid="http://schemas.microsoft.com/office/word/2016/wordml/cid" xmlns:w16="http://schemas.microsoft.com/office/word/2018/wordml" xmlns:w16sdtdh="http://schemas.microsoft.com/office/word/2020/wordml/sdtdatahash" xmlns:w16se="http://schemas.microsoft.com/office/word/2015/wordml/symex" xmlns:wpg="http://schemas.microsoft.com/office/word/2010/wordprocessingGroup" xmlns:wpi="http://schemas.microsoft.com/office/word/2010/wordprocessingInk" xmlns:wne="http://schemas.microsoft.com/office/word/2006/wordml" xmlns:wps="http://schemas.microsoft.com/office/word/2010/wordprocessingShape" mc:Ignorable="w14 w15 w16se w16cid w16 w16cex w16sdtdh wp14">
+  <w:p>
+    <w:pPr>
+      <w:pStyle w:val="Intestazione"/>
+    </w:pPr>
+  </w:p>
+</w:hdr>
+</file>
+
+<file path=word/header2.xml><?xml version="1.0" encoding="utf-8"?>
+<w:hdr xmlns:wpc="http://schemas.microsoft.com/office/word/2010/wordprocessingCanvas" xmlns:cx="http://schemas.microsoft.com/office/drawing/2014/chartex" xmlns:cx1="http://schemas.microsoft.com/office/drawing/2015/9/8/chartex" xmlns:cx2="http://schemas.microsoft.com/office/drawing/2015/10/21/chartex" xmlns:cx3="http://schemas.microsoft.com/office/drawing/2016/5/9/chartex" xmlns:cx4="http://schemas.microsoft.com/office/drawing/2016/5/10/chartex" xmlns:cx5="http://schemas.microsoft.com/office/drawing/2016/5/11/chartex" xmlns:cx6="http://schemas.microsoft.com/office/drawing/2016/5/12/chartex" xmlns:cx7="http://schemas.microsoft.com/office/drawing/2016/5/13/chartex" xmlns:cx8="http://schemas.microsoft.com/office/drawing/2016/5/14/chartex" xmlns:mc="http://schemas.openxmlformats.org/markup-compatibility/2006" xmlns:aink="http://schemas.microsoft.com/office/drawing/2016/ink" xmlns:am3d="http://schemas.microsoft.com/office/drawing/2017/model3d" xmlns:o="urn:schemas-microsoft-com:office:office" xmlns:oel="http://schemas.microsoft.com/office/2019/extlst" xmlns:r="http://schemas.openxmlformats.org/officeDocument/2006/relationships" xmlns:m="http://schemas.openxmlformats.org/officeDocument/2006/math" xmlns:v="urn:schemas-microsoft-com:vml" xmlns:wp14="http://schemas.microsoft.com/office/word/2010/wordprocessingDrawing" xmlns:wp="http://schemas.openxmlformats.org/drawingml/2006/wordprocessingDrawing" xmlns:w10="urn:schemas-microsoft-com:office:word" xmlns:w="http://schemas.openxmlformats.org/wordprocessingml/2006/main" xmlns:w14="http://schemas.microsoft.com/office/word/2010/wordml" xmlns:w15="http://schemas.microsoft.com/office/word/2012/wordml" xmlns:w16cex="http://schemas.microsoft.com/office/word/2018/wordml/cex" xmlns:w16cid="http://schemas.microsoft.com/office/word/2016/wordml/cid" xmlns:w16="http://schemas.microsoft.com/office/word/2018/wordml" xmlns:w16sdtdh="http://schemas.microsoft.com/office/word/2020/wordml/sdtdatahash" xmlns:w16se="http://schemas.microsoft.com/office/word/2015/wordml/symex" xmlns:wpg="http://schemas.microsoft.com/office/word/2010/wordprocessingGroup" xmlns:wpi="http://schemas.microsoft.com/office/word/2010/wordprocessingInk" xmlns:wne="http://schemas.microsoft.com/office/word/2006/wordml" xmlns:wps="http://schemas.microsoft.com/office/word/2010/wordprocessingShape" mc:Ignorable="w14 w15 w16se w16cid w16 w16cex w16sdtdh wp14">
+  <w:p>
+    <w:pPr>
+      <w:pStyle w:val="Intestazione"/>
+    </w:pPr>
+  </w:p>
+</w:hdr>
+</file>
+
+<file path=word/header3.xml><?xml version="1.0" encoding="utf-8"?>
+<w:hdr xmlns:wpc="http://schemas.microsoft.com/office/word/2010/wordprocessingCanvas" xmlns:cx="http://schemas.microsoft.com/office/drawing/2014/chartex" xmlns:cx1="http://schemas.microsoft.com/office/drawing/2015/9/8/chartex" xmlns:cx2="http://schemas.microsoft.com/office/drawing/2015/10/21/chartex" xmlns:cx3="http://schemas.microsoft.com/office/drawing/2016/5/9/chartex" xmlns:cx4="http://schemas.microsoft.com/office/drawing/2016/5/10/chartex" xmlns:cx5="http://schemas.microsoft.com/office/drawing/2016/5/11/chartex" xmlns:cx6="http://schemas.microsoft.com/office/drawing/2016/5/12/chartex" xmlns:cx7="http://schemas.microsoft.com/office/drawing/2016/5/13/chartex" xmlns:cx8="http://schemas.microsoft.com/office/drawing/2016/5/14/chartex" xmlns:mc="http://schemas.openxmlformats.org/markup-compatibility/2006" xmlns:aink="http://schemas.microsoft.com/office/drawing/2016/ink" xmlns:am3d="http://schemas.microsoft.com/office/drawing/2017/model3d" xmlns:o="urn:schemas-microsoft-com:office:office" xmlns:oel="http://schemas.microsoft.com/office/2019/extlst" xmlns:r="http://schemas.openxmlformats.org/officeDocument/2006/relationships" xmlns:m="http://schemas.openxmlformats.org/officeDocument/2006/math" xmlns:v="urn:schemas-microsoft-com:vml" xmlns:wp14="http://schemas.microsoft.com/office/word/2010/wordprocessingDrawing" xmlns:wp="http://schemas.openxmlformats.org/drawingml/2006/wordprocessingDrawing" xmlns:w10="urn:schemas-microsoft-com:office:word" xmlns:w="http://schemas.openxmlformats.org/wordprocessingml/2006/main" xmlns:w14="http://schemas.microsoft.com/office/word/2010/wordml" xmlns:w15="http://schemas.microsoft.com/office/word/2012/wordml" xmlns:w16cex="http://schemas.microsoft.com/office/word/2018/wordml/cex" xmlns:w16cid="http://schemas.microsoft.com/office/word/2016/wordml/cid" xmlns:w16="http://schemas.microsoft.com/office/word/2018/wordml" xmlns:w16sdtdh="http://schemas.microsoft.com/office/word/2020/wordml/sdtdatahash" xmlns:w16se="http://schemas.microsoft.com/office/word/2015/wordml/symex" xmlns:wpg="http://schemas.microsoft.com/office/word/2010/wordprocessingGroup" xmlns:wpi="http://schemas.microsoft.com/office/word/2010/wordprocessingInk" xmlns:wne="http://schemas.microsoft.com/office/word/2006/wordml" xmlns:wps="http://schemas.microsoft.com/office/word/2010/wordprocessingShape" mc:Ignorable="w14 w15 w16se w16cid w16 w16cex w16sdtdh wp14">
+  <w:p>
+    <w:pPr>
+      <w:pStyle w:val="Intestazione"/>
+    </w:pPr>
+  </w:p>
+</w:hdr>
+</file>
+
 <file path=word/numbering.xml><?xml version="1.0" encoding="utf-8"?>
 <w:numbering xmlns:wpc="http://schemas.microsoft.com/office/word/2010/wordprocessingCanvas" xmlns:cx="http://schemas.microsoft.com/office/drawing/2014/chartex" xmlns:cx1="http://schemas.microsoft.com/office/drawing/2015/9/8/chartex" xmlns:cx2="http://schemas.microsoft.com/office/drawing/2015/10/21/chartex" xmlns:cx3="http://schemas.microsoft.com/office/drawing/2016/5/9/chartex" xmlns:cx4="http://schemas.microsoft.com/office/drawing/2016/5/10/chartex" xmlns:cx5="http://schemas.microsoft.com/office/drawing/2016/5/11/chartex" xmlns:cx6="http://schemas.microsoft.com/office/drawing/2016/5/12/chartex" xmlns:cx7="http://schemas.microsoft.com/office/drawing/2016/5/13/chartex" xmlns:cx8="http://schemas.microsoft.com/office/drawing/2016/5/14/chartex" xmlns:mc="http://schemas.openxmlformats.org/markup-compatibility/2006" xmlns:aink="http://schemas.microsoft.com/office/drawing/2016/ink" xmlns:am3d="http://schemas.microsoft.com/office/drawing/2017/model3d" xmlns:o="urn:schemas-microsoft-com:office:office" xmlns:oel="http://schemas.microsoft.com/office/2019/extlst" xmlns:r="http://schemas.openxmlformats.org/officeDocument/2006/relationships" xmlns:m="http://schemas.openxmlformats.org/officeDocument/2006/math" xmlns:v="urn:schemas-microsoft-com:vml" xmlns:wp14="http://schemas.microsoft.com/office/word/2010/wordprocessingDrawing" xmlns:wp="http://schemas.openxmlformats.org/drawingml/2006/wordprocessingDrawing" xmlns:w10="urn:schemas-microsoft-com:office:word" xmlns:w="http://schemas.openxmlformats.org/wordprocessingml/2006/main" xmlns:w14="http://schemas.microsoft.com/office/word/2010/wordml" xmlns:w15="http://schemas.microsoft.com/office/word/2012/wordml" xmlns:w16cex="http://schemas.microsoft.com/office/word/2018/wordml/cex" xmlns:w16cid="http://schemas.microsoft.com/office/word/2016/wordml/cid" xmlns:w16="http://schemas.microsoft.com/office/word/2018/wordml" xmlns:w16sdtdh="http://schemas.microsoft.com/office/word/2020/wordml/sdtdatahash" xmlns:w16se="http://schemas.microsoft.com/office/word/2015/wordml/symex" xmlns:wpg="http://schemas.microsoft.com/office/word/2010/wordprocessingGroup" xmlns:wpi="http://schemas.microsoft.com/office/word/2010/wordprocessingInk" xmlns:wne="http://schemas.microsoft.com/office/word/2006/wordml" xmlns:wps="http://schemas.microsoft.com/office/word/2010/wordprocessingShape" mc:Ignorable="w14 w15 w16se w16cid w16 w16cex w16sdtdh wp14">
   <w:abstractNum w:abstractNumId="0" w15:restartNumberingAfterBreak="0">
+    <w:nsid w:val="2BF93708"/>
+    <w:multiLevelType w:val="hybridMultilevel"/>
+    <w:tmpl w:val="1C1810E2"/>
+    <w:lvl w:ilvl="0" w:tplc="85EC4C0E">
+      <w:numFmt w:val="bullet"/>
+      <w:lvlText w:val="-"/>
+      <w:lvlJc w:val="left"/>
+      <w:pPr>
+        <w:ind w:left="720" w:hanging="360"/>
+      </w:pPr>
+      <w:rPr>
+        <w:rFonts w:ascii="Calibri" w:eastAsiaTheme="minorHAnsi" w:hAnsi="Calibri" w:cs="Calibri" w:hint="default"/>
+      </w:rPr>
+    </w:lvl>
+    <w:lvl w:ilvl="1" w:tplc="04100003" w:tentative="1">
+      <w:start w:val="1"/>
+      <w:numFmt w:val="bullet"/>
+      <w:lvlText w:val="o"/>
+      <w:lvlJc w:val="left"/>
+      <w:pPr>
+        <w:ind w:left="1440" w:hanging="360"/>
+      </w:pPr>
+      <w:rPr>
+        <w:rFonts w:ascii="Courier New" w:hAnsi="Courier New" w:cs="Courier New" w:hint="default"/>
+      </w:rPr>
+    </w:lvl>
+    <w:lvl w:ilvl="2" w:tplc="04100005" w:tentative="1">
+      <w:start w:val="1"/>
+      <w:numFmt w:val="bullet"/>
+      <w:lvlText w:val=""/>
+      <w:lvlJc w:val="left"/>
+      <w:pPr>
+        <w:ind w:left="2160" w:hanging="360"/>
+      </w:pPr>
+      <w:rPr>
+        <w:rFonts w:ascii="Wingdings" w:hAnsi="Wingdings" w:hint="default"/>
+      </w:rPr>
+    </w:lvl>
+    <w:lvl w:ilvl="3" w:tplc="04100001" w:tentative="1">
+      <w:start w:val="1"/>
+      <w:numFmt w:val="bullet"/>
+      <w:lvlText w:val=""/>
+      <w:lvlJc w:val="left"/>
+      <w:pPr>
+        <w:ind w:left="2880" w:hanging="360"/>
+      </w:pPr>
+      <w:rPr>
+        <w:rFonts w:ascii="Symbol" w:hAnsi="Symbol" w:hint="default"/>
+      </w:rPr>
+    </w:lvl>
+    <w:lvl w:ilvl="4" w:tplc="04100003" w:tentative="1">
+      <w:start w:val="1"/>
+      <w:numFmt w:val="bullet"/>
+      <w:lvlText w:val="o"/>
+      <w:lvlJc w:val="left"/>
+      <w:pPr>
+        <w:ind w:left="3600" w:hanging="360"/>
+      </w:pPr>
+      <w:rPr>
+        <w:rFonts w:ascii="Courier New" w:hAnsi="Courier New" w:cs="Courier New" w:hint="default"/>
+      </w:rPr>
+    </w:lvl>
+    <w:lvl w:ilvl="5" w:tplc="04100005" w:tentative="1">
+      <w:start w:val="1"/>
+      <w:numFmt w:val="bullet"/>
+      <w:lvlText w:val=""/>
+      <w:lvlJc w:val="left"/>
+      <w:pPr>
+        <w:ind w:left="4320" w:hanging="360"/>
+      </w:pPr>
+      <w:rPr>
+        <w:rFonts w:ascii="Wingdings" w:hAnsi="Wingdings" w:hint="default"/>
+      </w:rPr>
+    </w:lvl>
+    <w:lvl w:ilvl="6" w:tplc="04100001" w:tentative="1">
+      <w:start w:val="1"/>
+      <w:numFmt w:val="bullet"/>
+      <w:lvlText w:val=""/>
+      <w:lvlJc w:val="left"/>
+      <w:pPr>
+        <w:ind w:left="5040" w:hanging="360"/>
+      </w:pPr>
+      <w:rPr>
+        <w:rFonts w:ascii="Symbol" w:hAnsi="Symbol" w:hint="default"/>
+      </w:rPr>
+    </w:lvl>
+    <w:lvl w:ilvl="7" w:tplc="04100003" w:tentative="1">
+      <w:start w:val="1"/>
+      <w:numFmt w:val="bullet"/>
+      <w:lvlText w:val="o"/>
+      <w:lvlJc w:val="left"/>
+      <w:pPr>
+        <w:ind w:left="5760" w:hanging="360"/>
+      </w:pPr>
+      <w:rPr>
+        <w:rFonts w:ascii="Courier New" w:hAnsi="Courier New" w:cs="Courier New" w:hint="default"/>
+      </w:rPr>
+    </w:lvl>
+    <w:lvl w:ilvl="8" w:tplc="04100005" w:tentative="1">
+      <w:start w:val="1"/>
+      <w:numFmt w:val="bullet"/>
+      <w:lvlText w:val=""/>
+      <w:lvlJc w:val="left"/>
+      <w:pPr>
+        <w:ind w:left="6480" w:hanging="360"/>
+      </w:pPr>
+      <w:rPr>
+        <w:rFonts w:ascii="Wingdings" w:hAnsi="Wingdings" w:hint="default"/>
+      </w:rPr>
+    </w:lvl>
+  </w:abstractNum>
+  <w:abstractNum w:abstractNumId="1" w15:restartNumberingAfterBreak="0">
     <w:nsid w:val="449832E8"/>
     <w:multiLevelType w:val="hybridMultilevel"/>
     <w:tmpl w:val="7DDCD91C"/>
@@ -2147,7 +4001,7 @@
       </w:rPr>
     </w:lvl>
   </w:abstractNum>
-  <w:abstractNum w:abstractNumId="1" w15:restartNumberingAfterBreak="0">
+  <w:abstractNum w:abstractNumId="2" w15:restartNumberingAfterBreak="0">
     <w:nsid w:val="55027656"/>
     <w:multiLevelType w:val="hybridMultilevel"/>
     <w:tmpl w:val="92762C4A"/>
@@ -2259,7 +4113,119 @@
       </w:rPr>
     </w:lvl>
   </w:abstractNum>
-  <w:abstractNum w:abstractNumId="2" w15:restartNumberingAfterBreak="0">
+  <w:abstractNum w:abstractNumId="3" w15:restartNumberingAfterBreak="0">
+    <w:nsid w:val="5E2F7EA6"/>
+    <w:multiLevelType w:val="hybridMultilevel"/>
+    <w:tmpl w:val="62EC65B2"/>
+    <w:lvl w:ilvl="0" w:tplc="DA825FEC">
+      <w:numFmt w:val="bullet"/>
+      <w:lvlText w:val="-"/>
+      <w:lvlJc w:val="left"/>
+      <w:pPr>
+        <w:ind w:left="720" w:hanging="360"/>
+      </w:pPr>
+      <w:rPr>
+        <w:rFonts w:ascii="Calibri" w:eastAsiaTheme="minorHAnsi" w:hAnsi="Calibri" w:cs="Calibri" w:hint="default"/>
+      </w:rPr>
+    </w:lvl>
+    <w:lvl w:ilvl="1" w:tplc="04100003" w:tentative="1">
+      <w:start w:val="1"/>
+      <w:numFmt w:val="bullet"/>
+      <w:lvlText w:val="o"/>
+      <w:lvlJc w:val="left"/>
+      <w:pPr>
+        <w:ind w:left="1440" w:hanging="360"/>
+      </w:pPr>
+      <w:rPr>
+        <w:rFonts w:ascii="Courier New" w:hAnsi="Courier New" w:cs="Courier New" w:hint="default"/>
+      </w:rPr>
+    </w:lvl>
+    <w:lvl w:ilvl="2" w:tplc="04100005" w:tentative="1">
+      <w:start w:val="1"/>
+      <w:numFmt w:val="bullet"/>
+      <w:lvlText w:val=""/>
+      <w:lvlJc w:val="left"/>
+      <w:pPr>
+        <w:ind w:left="2160" w:hanging="360"/>
+      </w:pPr>
+      <w:rPr>
+        <w:rFonts w:ascii="Wingdings" w:hAnsi="Wingdings" w:hint="default"/>
+      </w:rPr>
+    </w:lvl>
+    <w:lvl w:ilvl="3" w:tplc="04100001" w:tentative="1">
+      <w:start w:val="1"/>
+      <w:numFmt w:val="bullet"/>
+      <w:lvlText w:val=""/>
+      <w:lvlJc w:val="left"/>
+      <w:pPr>
+        <w:ind w:left="2880" w:hanging="360"/>
+      </w:pPr>
+      <w:rPr>
+        <w:rFonts w:ascii="Symbol" w:hAnsi="Symbol" w:hint="default"/>
+      </w:rPr>
+    </w:lvl>
+    <w:lvl w:ilvl="4" w:tplc="04100003" w:tentative="1">
+      <w:start w:val="1"/>
+      <w:numFmt w:val="bullet"/>
+      <w:lvlText w:val="o"/>
+      <w:lvlJc w:val="left"/>
+      <w:pPr>
+        <w:ind w:left="3600" w:hanging="360"/>
+      </w:pPr>
+      <w:rPr>
+        <w:rFonts w:ascii="Courier New" w:hAnsi="Courier New" w:cs="Courier New" w:hint="default"/>
+      </w:rPr>
+    </w:lvl>
+    <w:lvl w:ilvl="5" w:tplc="04100005" w:tentative="1">
+      <w:start w:val="1"/>
+      <w:numFmt w:val="bullet"/>
+      <w:lvlText w:val=""/>
+      <w:lvlJc w:val="left"/>
+      <w:pPr>
+        <w:ind w:left="4320" w:hanging="360"/>
+      </w:pPr>
+      <w:rPr>
+        <w:rFonts w:ascii="Wingdings" w:hAnsi="Wingdings" w:hint="default"/>
+      </w:rPr>
+    </w:lvl>
+    <w:lvl w:ilvl="6" w:tplc="04100001" w:tentative="1">
+      <w:start w:val="1"/>
+      <w:numFmt w:val="bullet"/>
+      <w:lvlText w:val=""/>
+      <w:lvlJc w:val="left"/>
+      <w:pPr>
+        <w:ind w:left="5040" w:hanging="360"/>
+      </w:pPr>
+      <w:rPr>
+        <w:rFonts w:ascii="Symbol" w:hAnsi="Symbol" w:hint="default"/>
+      </w:rPr>
+    </w:lvl>
+    <w:lvl w:ilvl="7" w:tplc="04100003" w:tentative="1">
+      <w:start w:val="1"/>
+      <w:numFmt w:val="bullet"/>
+      <w:lvlText w:val="o"/>
+      <w:lvlJc w:val="left"/>
+      <w:pPr>
+        <w:ind w:left="5760" w:hanging="360"/>
+      </w:pPr>
+      <w:rPr>
+        <w:rFonts w:ascii="Courier New" w:hAnsi="Courier New" w:cs="Courier New" w:hint="default"/>
+      </w:rPr>
+    </w:lvl>
+    <w:lvl w:ilvl="8" w:tplc="04100005" w:tentative="1">
+      <w:start w:val="1"/>
+      <w:numFmt w:val="bullet"/>
+      <w:lvlText w:val=""/>
+      <w:lvlJc w:val="left"/>
+      <w:pPr>
+        <w:ind w:left="6480" w:hanging="360"/>
+      </w:pPr>
+      <w:rPr>
+        <w:rFonts w:ascii="Wingdings" w:hAnsi="Wingdings" w:hint="default"/>
+      </w:rPr>
+    </w:lvl>
+  </w:abstractNum>
+  <w:abstractNum w:abstractNumId="4" w15:restartNumberingAfterBreak="0">
     <w:nsid w:val="73694B97"/>
     <w:multiLevelType w:val="hybridMultilevel"/>
     <w:tmpl w:val="5218F6C0"/>
@@ -2372,13 +4338,19 @@
     </w:lvl>
   </w:abstractNum>
   <w:num w:numId="1" w16cid:durableId="1057244062">
+    <w:abstractNumId w:val="2"/>
+  </w:num>
+  <w:num w:numId="2" w16cid:durableId="1906525546">
     <w:abstractNumId w:val="1"/>
   </w:num>
-  <w:num w:numId="2" w16cid:durableId="1906525546">
+  <w:num w:numId="3" w16cid:durableId="1933051611">
+    <w:abstractNumId w:val="4"/>
+  </w:num>
+  <w:num w:numId="4" w16cid:durableId="1797721913">
     <w:abstractNumId w:val="0"/>
   </w:num>
-  <w:num w:numId="3" w16cid:durableId="1933051611">
-    <w:abstractNumId w:val="2"/>
+  <w:num w:numId="5" w16cid:durableId="1355576003">
+    <w:abstractNumId w:val="3"/>
   </w:num>
 </w:numbering>
 </file>
@@ -2948,6 +4920,50 @@
       <w:shd w:val="clear" w:color="auto" w:fill="E1DFDD"/>
     </w:rPr>
   </w:style>
+  <w:style w:type="paragraph" w:styleId="Intestazione">
+    <w:name w:val="header"/>
+    <w:basedOn w:val="Normale"/>
+    <w:link w:val="IntestazioneCarattere"/>
+    <w:uiPriority w:val="99"/>
+    <w:unhideWhenUsed/>
+    <w:rsid w:val="00BC3CDB"/>
+    <w:pPr>
+      <w:tabs>
+        <w:tab w:val="center" w:pos="4819"/>
+        <w:tab w:val="right" w:pos="9638"/>
+      </w:tabs>
+      <w:spacing w:after="0" w:line="240" w:lineRule="auto"/>
+    </w:pPr>
+  </w:style>
+  <w:style w:type="character" w:customStyle="1" w:styleId="IntestazioneCarattere">
+    <w:name w:val="Intestazione Carattere"/>
+    <w:basedOn w:val="Carpredefinitoparagrafo"/>
+    <w:link w:val="Intestazione"/>
+    <w:uiPriority w:val="99"/>
+    <w:rsid w:val="00BC3CDB"/>
+  </w:style>
+  <w:style w:type="paragraph" w:styleId="Pidipagina">
+    <w:name w:val="footer"/>
+    <w:basedOn w:val="Normale"/>
+    <w:link w:val="PidipaginaCarattere"/>
+    <w:uiPriority w:val="99"/>
+    <w:unhideWhenUsed/>
+    <w:rsid w:val="00BC3CDB"/>
+    <w:pPr>
+      <w:tabs>
+        <w:tab w:val="center" w:pos="4819"/>
+        <w:tab w:val="right" w:pos="9638"/>
+      </w:tabs>
+      <w:spacing w:after="0" w:line="240" w:lineRule="auto"/>
+    </w:pPr>
+  </w:style>
+  <w:style w:type="character" w:customStyle="1" w:styleId="PidipaginaCarattere">
+    <w:name w:val="Piè di pagina Carattere"/>
+    <w:basedOn w:val="Carpredefinitoparagrafo"/>
+    <w:link w:val="Pidipagina"/>
+    <w:uiPriority w:val="99"/>
+    <w:rsid w:val="00BC3CDB"/>
+  </w:style>
 </w:styles>
 </file>
 

</xml_diff>

<commit_message>
doc: added machine cards on About screen
</commit_message>
<xml_diff>
--- a/doc/UI.docx
+++ b/doc/UI.docx
@@ -388,11 +388,320 @@
       </w:r>
     </w:p>
     <w:p>
+      <w:r>
+        <w:t xml:space="preserve">By </w:t>
+      </w:r>
+      <w:proofErr w:type="spellStart"/>
+      <w:r>
+        <w:t>clicking</w:t>
+      </w:r>
+      <w:proofErr w:type="spellEnd"/>
+      <w:r>
+        <w:t xml:space="preserve"> on FABLAB </w:t>
+      </w:r>
+      <w:proofErr w:type="spellStart"/>
+      <w:r>
+        <w:t>you</w:t>
+      </w:r>
+      <w:proofErr w:type="spellEnd"/>
+      <w:r>
+        <w:t xml:space="preserve"> </w:t>
+      </w:r>
+      <w:proofErr w:type="spellStart"/>
+      <w:r>
+        <w:t>reach</w:t>
+      </w:r>
+      <w:proofErr w:type="spellEnd"/>
+      <w:r>
+        <w:t xml:space="preserve"> the </w:t>
+      </w:r>
+      <w:proofErr w:type="spellStart"/>
+      <w:r>
+        <w:t>homescreen</w:t>
+      </w:r>
+      <w:proofErr w:type="spellEnd"/>
+      <w:r>
+        <w:t>.</w:t>
+      </w:r>
+    </w:p>
+    <w:p>
       <w:pPr>
         <w:pStyle w:val="Titolo1"/>
       </w:pPr>
       <w:proofErr w:type="spellStart"/>
       <w:r>
+        <w:t>Homescreen</w:t>
+      </w:r>
+      <w:proofErr w:type="spellEnd"/>
+    </w:p>
+    <w:p/>
+    <w:p>
+      <w:r>
+        <w:t xml:space="preserve">The </w:t>
+      </w:r>
+      <w:proofErr w:type="spellStart"/>
+      <w:r>
+        <w:t>homescreen</w:t>
+      </w:r>
+      <w:proofErr w:type="spellEnd"/>
+      <w:r>
+        <w:t xml:space="preserve"> </w:t>
+      </w:r>
+      <w:proofErr w:type="spellStart"/>
+      <w:r>
+        <w:t>presents</w:t>
+      </w:r>
+      <w:proofErr w:type="spellEnd"/>
+      <w:r>
+        <w:t xml:space="preserve"> a real-time </w:t>
+      </w:r>
+      <w:proofErr w:type="spellStart"/>
+      <w:r>
+        <w:t>view</w:t>
+      </w:r>
+      <w:proofErr w:type="spellEnd"/>
+      <w:r>
+        <w:t xml:space="preserve"> of the </w:t>
+      </w:r>
+      <w:proofErr w:type="spellStart"/>
+      <w:r>
+        <w:t>various</w:t>
+      </w:r>
+      <w:proofErr w:type="spellEnd"/>
+      <w:r>
+        <w:t xml:space="preserve"> machines.</w:t>
+      </w:r>
+    </w:p>
+    <w:p>
+      <w:r>
+        <w:drawing>
+          <wp:inline distT="0" distB="0" distL="0" distR="0" wp14:anchorId="30832BBD" wp14:editId="25F9D09B">
+            <wp:extent cx="6120130" cy="2679700"/>
+            <wp:effectExtent l="0" t="0" r="0" b="6350"/>
+            <wp:docPr id="570808009" name="Immagine 1" descr="Immagine che contiene testo, schermata, Carattere, Marchio&#10;&#10;Descrizione generata automaticamente"/>
+            <wp:cNvGraphicFramePr>
+              <a:graphicFrameLocks xmlns:a="http://schemas.openxmlformats.org/drawingml/2006/main" noChangeAspect="1"/>
+            </wp:cNvGraphicFramePr>
+            <a:graphic xmlns:a="http://schemas.openxmlformats.org/drawingml/2006/main">
+              <a:graphicData uri="http://schemas.openxmlformats.org/drawingml/2006/picture">
+                <pic:pic xmlns:pic="http://schemas.openxmlformats.org/drawingml/2006/picture">
+                  <pic:nvPicPr>
+                    <pic:cNvPr id="570808009" name="Immagine 1" descr="Immagine che contiene testo, schermata, Carattere, Marchio&#10;&#10;Descrizione generata automaticamente"/>
+                    <pic:cNvPicPr/>
+                  </pic:nvPicPr>
+                  <pic:blipFill>
+                    <a:blip r:embed="rId11"/>
+                    <a:stretch>
+                      <a:fillRect/>
+                    </a:stretch>
+                  </pic:blipFill>
+                  <pic:spPr>
+                    <a:xfrm>
+                      <a:off x="0" y="0"/>
+                      <a:ext cx="6120130" cy="2679700"/>
+                    </a:xfrm>
+                    <a:prstGeom prst="rect">
+                      <a:avLst/>
+                    </a:prstGeom>
+                  </pic:spPr>
+                </pic:pic>
+              </a:graphicData>
+            </a:graphic>
+          </wp:inline>
+        </w:drawing>
+      </w:r>
+    </w:p>
+    <w:p>
+      <w:proofErr w:type="spellStart"/>
+      <w:r>
+        <w:t>Status</w:t>
+      </w:r>
+      <w:proofErr w:type="spellEnd"/>
+      <w:r>
+        <w:t xml:space="preserve"> description :</w:t>
+      </w:r>
+    </w:p>
+    <w:p>
+      <w:pPr>
+        <w:pStyle w:val="Paragrafoelenco"/>
+        <w:numPr>
+          <w:ilvl w:val="0"/>
+          <w:numId w:val="5"/>
+        </w:numPr>
+      </w:pPr>
+      <w:r>
+        <w:t xml:space="preserve">IN USE = </w:t>
+      </w:r>
+      <w:proofErr w:type="spellStart"/>
+      <w:r>
+        <w:t>there</w:t>
+      </w:r>
+      <w:proofErr w:type="spellEnd"/>
+      <w:r>
+        <w:t xml:space="preserve"> is an </w:t>
+      </w:r>
+      <w:proofErr w:type="spellStart"/>
+      <w:r>
+        <w:t>opened</w:t>
+      </w:r>
+      <w:proofErr w:type="spellEnd"/>
+      <w:r>
+        <w:t xml:space="preserve"> use record (</w:t>
+      </w:r>
+      <w:proofErr w:type="spellStart"/>
+      <w:r>
+        <w:t>manual</w:t>
+      </w:r>
+      <w:proofErr w:type="spellEnd"/>
+      <w:r>
+        <w:t xml:space="preserve"> or </w:t>
+      </w:r>
+      <w:proofErr w:type="spellStart"/>
+      <w:r>
+        <w:t>automatic</w:t>
+      </w:r>
+      <w:proofErr w:type="spellEnd"/>
+      <w:r>
+        <w:t xml:space="preserve">) on </w:t>
+      </w:r>
+      <w:proofErr w:type="spellStart"/>
+      <w:r>
+        <w:t>this</w:t>
+      </w:r>
+      <w:proofErr w:type="spellEnd"/>
+      <w:r>
+        <w:t xml:space="preserve"> machine</w:t>
+      </w:r>
+    </w:p>
+    <w:p>
+      <w:pPr>
+        <w:pStyle w:val="Paragrafoelenco"/>
+        <w:numPr>
+          <w:ilvl w:val="0"/>
+          <w:numId w:val="5"/>
+        </w:numPr>
+      </w:pPr>
+      <w:r>
+        <w:t xml:space="preserve">BLOCKED = the machine has been </w:t>
+      </w:r>
+      <w:proofErr w:type="spellStart"/>
+      <w:r>
+        <w:t>flagged</w:t>
+      </w:r>
+      <w:proofErr w:type="spellEnd"/>
+      <w:r>
+        <w:t xml:space="preserve"> « BLOCKED FOR ALL »</w:t>
+      </w:r>
+    </w:p>
+    <w:p>
+      <w:pPr>
+        <w:pStyle w:val="Paragrafoelenco"/>
+        <w:numPr>
+          <w:ilvl w:val="0"/>
+          <w:numId w:val="5"/>
+        </w:numPr>
+      </w:pPr>
+      <w:r>
+        <w:t xml:space="preserve">OFFLINE = the RFID has not </w:t>
+      </w:r>
+      <w:proofErr w:type="spellStart"/>
+      <w:r>
+        <w:t>contacted</w:t>
+      </w:r>
+      <w:proofErr w:type="spellEnd"/>
+      <w:r>
+        <w:t xml:space="preserve"> the backend for more </w:t>
+      </w:r>
+      <w:proofErr w:type="spellStart"/>
+      <w:r>
+        <w:t>than</w:t>
+      </w:r>
+      <w:proofErr w:type="spellEnd"/>
+      <w:r>
+        <w:t xml:space="preserve"> 3 minutes</w:t>
+      </w:r>
+    </w:p>
+    <w:p>
+      <w:pPr>
+        <w:pStyle w:val="Paragrafoelenco"/>
+        <w:numPr>
+          <w:ilvl w:val="0"/>
+          <w:numId w:val="5"/>
+        </w:numPr>
+      </w:pPr>
+      <w:r>
+        <w:t xml:space="preserve">MAINTENANCE = the machine is free but </w:t>
+      </w:r>
+      <w:proofErr w:type="spellStart"/>
+      <w:r>
+        <w:t>requires</w:t>
+      </w:r>
+      <w:proofErr w:type="spellEnd"/>
+      <w:r>
+        <w:t xml:space="preserve"> maintenance intervention </w:t>
+      </w:r>
+      <w:proofErr w:type="spellStart"/>
+      <w:r>
+        <w:t>based</w:t>
+      </w:r>
+      <w:proofErr w:type="spellEnd"/>
+      <w:r>
+        <w:t xml:space="preserve"> on the plan</w:t>
+      </w:r>
+    </w:p>
+    <w:p>
+      <w:pPr>
+        <w:pStyle w:val="Paragrafoelenco"/>
+        <w:numPr>
+          <w:ilvl w:val="0"/>
+          <w:numId w:val="5"/>
+        </w:numPr>
+      </w:pPr>
+      <w:r>
+        <w:t xml:space="preserve">FREE = the machine is </w:t>
+      </w:r>
+      <w:proofErr w:type="spellStart"/>
+      <w:r>
+        <w:t>idle</w:t>
+      </w:r>
+      <w:proofErr w:type="spellEnd"/>
+      <w:r>
+        <w:t xml:space="preserve"> and </w:t>
+      </w:r>
+      <w:proofErr w:type="spellStart"/>
+      <w:r>
+        <w:t>waiting</w:t>
+      </w:r>
+      <w:proofErr w:type="spellEnd"/>
+      <w:r>
+        <w:t xml:space="preserve"> for </w:t>
+      </w:r>
+      <w:proofErr w:type="spellStart"/>
+      <w:r>
+        <w:t>users</w:t>
+      </w:r>
+      <w:proofErr w:type="spellEnd"/>
+    </w:p>
+    <w:p>
+      <w:pPr>
+        <w:rPr>
+          <w:rFonts w:asciiTheme="majorHAnsi" w:eastAsiaTheme="majorEastAsia" w:hAnsiTheme="majorHAnsi" w:cstheme="majorBidi"/>
+          <w:color w:val="2F5496" w:themeColor="accent1" w:themeShade="BF"/>
+          <w:sz w:val="32"/>
+          <w:szCs w:val="32"/>
+        </w:rPr>
+      </w:pPr>
+      <w:r>
+        <w:br w:type="page"/>
+      </w:r>
+    </w:p>
+    <w:p>
+      <w:pPr>
+        <w:pStyle w:val="Titolo1"/>
+      </w:pPr>
+      <w:proofErr w:type="spellStart"/>
+      <w:r>
+        <w:lastRenderedPageBreak/>
         <w:t>Roles</w:t>
       </w:r>
       <w:proofErr w:type="spellEnd"/>
@@ -449,7 +758,7 @@
                     <pic:cNvPicPr/>
                   </pic:nvPicPr>
                   <pic:blipFill>
-                    <a:blip r:embed="rId11"/>
+                    <a:blip r:embed="rId12"/>
                     <a:stretch>
                       <a:fillRect/>
                     </a:stretch>
@@ -567,7 +876,6 @@
         <w:rPr>
           <w:lang w:val="en-GB"/>
         </w:rPr>
-        <w:lastRenderedPageBreak/>
         <w:t xml:space="preserve">Add new </w:t>
       </w:r>
       <w:proofErr w:type="gramStart"/>
@@ -606,7 +914,7 @@
                     <pic:cNvPicPr/>
                   </pic:nvPicPr>
                   <pic:blipFill>
-                    <a:blip r:embed="rId12"/>
+                    <a:blip r:embed="rId13"/>
                     <a:stretch>
                       <a:fillRect/>
                     </a:stretch>
@@ -651,6 +959,7 @@
         <w:rPr>
           <w:lang w:val="en-GB"/>
         </w:rPr>
+        <w:lastRenderedPageBreak/>
         <w:t xml:space="preserve">Edit existing </w:t>
       </w:r>
       <w:proofErr w:type="gramStart"/>
@@ -689,7 +998,7 @@
                     <pic:cNvPicPr/>
                   </pic:nvPicPr>
                   <pic:blipFill>
-                    <a:blip r:embed="rId13"/>
+                    <a:blip r:embed="rId14"/>
                     <a:stretch>
                       <a:fillRect/>
                     </a:stretch>
@@ -905,7 +1214,7 @@
                     <pic:cNvPicPr/>
                   </pic:nvPicPr>
                   <pic:blipFill rotWithShape="1">
-                    <a:blip r:embed="rId14"/>
+                    <a:blip r:embed="rId15"/>
                     <a:srcRect r="9021"/>
                     <a:stretch/>
                   </pic:blipFill>
@@ -1007,7 +1316,7 @@
                     <pic:cNvPicPr/>
                   </pic:nvPicPr>
                   <pic:blipFill>
-                    <a:blip r:embed="rId15"/>
+                    <a:blip r:embed="rId16"/>
                     <a:stretch>
                       <a:fillRect/>
                     </a:stretch>
@@ -1108,7 +1417,7 @@
                     <pic:cNvPicPr/>
                   </pic:nvPicPr>
                   <pic:blipFill>
-                    <a:blip r:embed="rId16"/>
+                    <a:blip r:embed="rId17"/>
                     <a:stretch>
                       <a:fillRect/>
                     </a:stretch>
@@ -1378,7 +1687,7 @@
                     <pic:cNvPicPr/>
                   </pic:nvPicPr>
                   <pic:blipFill>
-                    <a:blip r:embed="rId17"/>
+                    <a:blip r:embed="rId18"/>
                     <a:stretch>
                       <a:fillRect/>
                     </a:stretch>
@@ -1735,7 +2044,7 @@
                     <pic:cNvPicPr/>
                   </pic:nvPicPr>
                   <pic:blipFill>
-                    <a:blip r:embed="rId18"/>
+                    <a:blip r:embed="rId19"/>
                     <a:stretch>
                       <a:fillRect/>
                     </a:stretch>
@@ -1800,7 +2109,7 @@
                     <pic:cNvPicPr/>
                   </pic:nvPicPr>
                   <pic:blipFill>
-                    <a:blip r:embed="rId19"/>
+                    <a:blip r:embed="rId20"/>
                     <a:stretch>
                       <a:fillRect/>
                     </a:stretch>
@@ -2085,7 +2394,7 @@
                     <pic:cNvPicPr/>
                   </pic:nvPicPr>
                   <pic:blipFill>
-                    <a:blip r:embed="rId20"/>
+                    <a:blip r:embed="rId21"/>
                     <a:stretch>
                       <a:fillRect/>
                     </a:stretch>
@@ -2254,7 +2563,7 @@
                     <pic:cNvPicPr/>
                   </pic:nvPicPr>
                   <pic:blipFill>
-                    <a:blip r:embed="rId21"/>
+                    <a:blip r:embed="rId22"/>
                     <a:stretch>
                       <a:fillRect/>
                     </a:stretch>
@@ -2314,7 +2623,7 @@
                     <pic:cNvPicPr/>
                   </pic:nvPicPr>
                   <pic:blipFill>
-                    <a:blip r:embed="rId22"/>
+                    <a:blip r:embed="rId23"/>
                     <a:stretch>
                       <a:fillRect/>
                     </a:stretch>
@@ -2489,7 +2798,7 @@
                     <pic:cNvPicPr/>
                   </pic:nvPicPr>
                   <pic:blipFill>
-                    <a:blip r:embed="rId23"/>
+                    <a:blip r:embed="rId24"/>
                     <a:stretch>
                       <a:fillRect/>
                     </a:stretch>
@@ -2624,7 +2933,7 @@
                     <pic:cNvPicPr/>
                   </pic:nvPicPr>
                   <pic:blipFill>
-                    <a:blip r:embed="rId24"/>
+                    <a:blip r:embed="rId25"/>
                     <a:stretch>
                       <a:fillRect/>
                     </a:stretch>
@@ -2674,7 +2983,7 @@
                     <pic:cNvPicPr/>
                   </pic:nvPicPr>
                   <pic:blipFill>
-                    <a:blip r:embed="rId25"/>
+                    <a:blip r:embed="rId26"/>
                     <a:stretch>
                       <a:fillRect/>
                     </a:stretch>
@@ -2729,7 +3038,7 @@
                     <pic:cNvPicPr/>
                   </pic:nvPicPr>
                   <pic:blipFill>
-                    <a:blip r:embed="rId26"/>
+                    <a:blip r:embed="rId27"/>
                     <a:stretch>
                       <a:fillRect/>
                     </a:stretch>
@@ -2803,7 +3112,7 @@
                     <pic:cNvPicPr/>
                   </pic:nvPicPr>
                   <pic:blipFill>
-                    <a:blip r:embed="rId27"/>
+                    <a:blip r:embed="rId28"/>
                     <a:stretch>
                       <a:fillRect/>
                     </a:stretch>
@@ -2916,7 +3225,7 @@
                     <pic:cNvPicPr/>
                   </pic:nvPicPr>
                   <pic:blipFill>
-                    <a:blip r:embed="rId28"/>
+                    <a:blip r:embed="rId29"/>
                     <a:stretch>
                       <a:fillRect/>
                     </a:stretch>
@@ -2966,7 +3275,7 @@
                     <pic:cNvPicPr/>
                   </pic:nvPicPr>
                   <pic:blipFill>
-                    <a:blip r:embed="rId29"/>
+                    <a:blip r:embed="rId30"/>
                     <a:stretch>
                       <a:fillRect/>
                     </a:stretch>
@@ -3032,7 +3341,7 @@
                     <pic:cNvPicPr/>
                   </pic:nvPicPr>
                   <pic:blipFill>
-                    <a:blip r:embed="rId30"/>
+                    <a:blip r:embed="rId31"/>
                     <a:stretch>
                       <a:fillRect/>
                     </a:stretch>
@@ -3095,7 +3404,7 @@
                     <pic:cNvPicPr/>
                   </pic:nvPicPr>
                   <pic:blipFill>
-                    <a:blip r:embed="rId31"/>
+                    <a:blip r:embed="rId32"/>
                     <a:stretch>
                       <a:fillRect/>
                     </a:stretch>
@@ -3169,7 +3478,7 @@
                     <pic:cNvPicPr/>
                   </pic:nvPicPr>
                   <pic:blipFill>
-                    <a:blip r:embed="rId32"/>
+                    <a:blip r:embed="rId33"/>
                     <a:stretch>
                       <a:fillRect/>
                     </a:stretch>
@@ -3330,7 +3639,7 @@
                     <pic:cNvPicPr/>
                   </pic:nvPicPr>
                   <pic:blipFill>
-                    <a:blip r:embed="rId33"/>
+                    <a:blip r:embed="rId34"/>
                     <a:stretch>
                       <a:fillRect/>
                     </a:stretch>
@@ -3378,7 +3687,7 @@
           <w:numId w:val="3"/>
         </w:numPr>
       </w:pPr>
-      <w:hyperlink r:id="rId34" w:history="1">
+      <w:hyperlink r:id="rId35" w:history="1">
         <w:r>
           <w:rPr>
             <w:rStyle w:val="Collegamentoipertestuale"/>
@@ -3445,12 +3754,12 @@
     </w:p>
     <w:p/>
     <w:sectPr>
-      <w:headerReference w:type="even" r:id="rId35"/>
-      <w:headerReference w:type="default" r:id="rId36"/>
-      <w:footerReference w:type="even" r:id="rId37"/>
-      <w:footerReference w:type="default" r:id="rId38"/>
-      <w:headerReference w:type="first" r:id="rId39"/>
-      <w:footerReference w:type="first" r:id="rId40"/>
+      <w:headerReference w:type="even" r:id="rId36"/>
+      <w:headerReference w:type="default" r:id="rId37"/>
+      <w:footerReference w:type="even" r:id="rId38"/>
+      <w:footerReference w:type="default" r:id="rId39"/>
+      <w:headerReference w:type="first" r:id="rId40"/>
+      <w:footerReference w:type="first" r:id="rId41"/>
       <w:pgSz w:w="11906" w:h="16838"/>
       <w:pgMar w:top="1417" w:right="1134" w:bottom="1134" w:left="1134" w:header="708" w:footer="708" w:gutter="0"/>
       <w:cols w:space="708"/>

</xml_diff>

<commit_message>
Manual update with release 0.5
</commit_message>
<xml_diff>
--- a/doc/UI.docx
+++ b/doc/UI.docx
@@ -4,6 +4,15 @@
   <w:body>
     <w:sdt>
       <w:sdtPr>
+        <w:rPr>
+          <w:rFonts w:asciiTheme="minorHAnsi" w:eastAsiaTheme="minorHAnsi" w:hAnsiTheme="minorHAnsi" w:cstheme="minorBidi"/>
+          <w:color w:val="auto"/>
+          <w:kern w:val="2"/>
+          <w:sz w:val="22"/>
+          <w:szCs w:val="22"/>
+          <w:lang w:val="fr-FR" w:eastAsia="en-US"/>
+          <w14:ligatures w14:val="standardContextual"/>
+        </w:rPr>
         <w:id w:val="-2044747292"/>
         <w:docPartObj>
           <w:docPartGallery w:val="Table of Contents"/>
@@ -12,18 +21,51 @@
       </w:sdtPr>
       <w:sdtEndPr>
         <w:rPr>
-          <w:rFonts w:asciiTheme="minorHAnsi" w:eastAsiaTheme="minorHAnsi" w:hAnsiTheme="minorHAnsi" w:cstheme="minorBidi"/>
           <w:b/>
           <w:bCs/>
-          <w:color w:val="auto"/>
-          <w:kern w:val="2"/>
-          <w:sz w:val="22"/>
-          <w:szCs w:val="22"/>
-          <w:lang w:val="fr-FR" w:eastAsia="en-US"/>
-          <w14:ligatures w14:val="standardContextual"/>
         </w:rPr>
       </w:sdtEndPr>
       <w:sdtContent>
+        <w:p>
+          <w:pPr>
+            <w:pStyle w:val="Titolosommario"/>
+            <w:rPr>
+              <w:rFonts w:asciiTheme="minorHAnsi" w:eastAsiaTheme="minorHAnsi" w:hAnsiTheme="minorHAnsi" w:cstheme="minorBidi"/>
+              <w:color w:val="auto"/>
+              <w:kern w:val="2"/>
+              <w:sz w:val="22"/>
+              <w:szCs w:val="22"/>
+              <w:lang w:val="fr-FR" w:eastAsia="en-US"/>
+              <w14:ligatures w14:val="standardContextual"/>
+            </w:rPr>
+          </w:pPr>
+          <w:proofErr w:type="spellStart"/>
+          <w:r>
+            <w:rPr>
+              <w:rFonts w:asciiTheme="minorHAnsi" w:eastAsiaTheme="minorHAnsi" w:hAnsiTheme="minorHAnsi" w:cstheme="minorBidi"/>
+              <w:color w:val="auto"/>
+              <w:kern w:val="2"/>
+              <w:sz w:val="22"/>
+              <w:szCs w:val="22"/>
+              <w:lang w:val="fr-FR" w:eastAsia="en-US"/>
+              <w14:ligatures w14:val="standardContextual"/>
+            </w:rPr>
+            <w:t>Fabomatic</w:t>
+          </w:r>
+          <w:proofErr w:type="spellEnd"/>
+          <w:r>
+            <w:rPr>
+              <w:rFonts w:asciiTheme="minorHAnsi" w:eastAsiaTheme="minorHAnsi" w:hAnsiTheme="minorHAnsi" w:cstheme="minorBidi"/>
+              <w:color w:val="auto"/>
+              <w:kern w:val="2"/>
+              <w:sz w:val="22"/>
+              <w:szCs w:val="22"/>
+              <w:lang w:val="fr-FR" w:eastAsia="en-US"/>
+              <w14:ligatures w14:val="standardContextual"/>
+            </w:rPr>
+            <w:t>-backend – release 0.5</w:t>
+          </w:r>
+        </w:p>
         <w:p>
           <w:pPr>
             <w:pStyle w:val="Titolosommario"/>
@@ -52,7 +94,7 @@
               <w:noProof/>
               <w:sz w:val="24"/>
               <w:szCs w:val="24"/>
-              <w:lang w:val="it-IT" w:eastAsia="it-IT"/>
+              <w:lang w:eastAsia="fr-FR"/>
             </w:rPr>
           </w:pPr>
           <w:r>
@@ -64,7 +106,7 @@
           <w:r>
             <w:fldChar w:fldCharType="separate"/>
           </w:r>
-          <w:hyperlink w:anchor="_Toc159659991" w:history="1">
+          <w:hyperlink w:anchor="_Toc171452199" w:history="1">
             <w:r>
               <w:rPr>
                 <w:rStyle w:val="Collegamentoipertestuale"/>
@@ -91,7 +133,7 @@
                 <w:noProof/>
                 <w:webHidden/>
               </w:rPr>
-              <w:instrText xml:space="preserve"> PAGEREF _Toc159659991 \h </w:instrText>
+              <w:instrText xml:space="preserve"> PAGEREF _Toc171452199 \h </w:instrText>
             </w:r>
             <w:r>
               <w:rPr>
@@ -133,10 +175,10 @@
               <w:noProof/>
               <w:sz w:val="24"/>
               <w:szCs w:val="24"/>
-              <w:lang w:val="it-IT" w:eastAsia="it-IT"/>
+              <w:lang w:eastAsia="fr-FR"/>
             </w:rPr>
           </w:pPr>
-          <w:hyperlink w:anchor="_Toc159659992" w:history="1">
+          <w:hyperlink w:anchor="_Toc171452200" w:history="1">
             <w:r>
               <w:rPr>
                 <w:rStyle w:val="Collegamentoipertestuale"/>
@@ -163,7 +205,7 @@
                 <w:noProof/>
                 <w:webHidden/>
               </w:rPr>
-              <w:instrText xml:space="preserve"> PAGEREF _Toc159659992 \h </w:instrText>
+              <w:instrText xml:space="preserve"> PAGEREF _Toc171452200 \h </w:instrText>
             </w:r>
             <w:r>
               <w:rPr>
@@ -205,10 +247,10 @@
               <w:noProof/>
               <w:sz w:val="24"/>
               <w:szCs w:val="24"/>
-              <w:lang w:val="it-IT" w:eastAsia="it-IT"/>
+              <w:lang w:eastAsia="fr-FR"/>
             </w:rPr>
           </w:pPr>
-          <w:hyperlink w:anchor="_Toc159659993" w:history="1">
+          <w:hyperlink w:anchor="_Toc171452201" w:history="1">
             <w:r>
               <w:rPr>
                 <w:rStyle w:val="Collegamentoipertestuale"/>
@@ -235,7 +277,7 @@
                 <w:noProof/>
                 <w:webHidden/>
               </w:rPr>
-              <w:instrText xml:space="preserve"> PAGEREF _Toc159659993 \h </w:instrText>
+              <w:instrText xml:space="preserve"> PAGEREF _Toc171452201 \h </w:instrText>
             </w:r>
             <w:r>
               <w:rPr>
@@ -277,10 +319,10 @@
               <w:noProof/>
               <w:sz w:val="24"/>
               <w:szCs w:val="24"/>
-              <w:lang w:val="it-IT" w:eastAsia="it-IT"/>
+              <w:lang w:eastAsia="fr-FR"/>
             </w:rPr>
           </w:pPr>
-          <w:hyperlink w:anchor="_Toc159659994" w:history="1">
+          <w:hyperlink w:anchor="_Toc171452202" w:history="1">
             <w:r>
               <w:rPr>
                 <w:rStyle w:val="Collegamentoipertestuale"/>
@@ -307,7 +349,7 @@
                 <w:noProof/>
                 <w:webHidden/>
               </w:rPr>
-              <w:instrText xml:space="preserve"> PAGEREF _Toc159659994 \h </w:instrText>
+              <w:instrText xml:space="preserve"> PAGEREF _Toc171452202 \h </w:instrText>
             </w:r>
             <w:r>
               <w:rPr>
@@ -349,10 +391,10 @@
               <w:noProof/>
               <w:sz w:val="24"/>
               <w:szCs w:val="24"/>
-              <w:lang w:val="it-IT" w:eastAsia="it-IT"/>
+              <w:lang w:eastAsia="fr-FR"/>
             </w:rPr>
           </w:pPr>
-          <w:hyperlink w:anchor="_Toc159659995" w:history="1">
+          <w:hyperlink w:anchor="_Toc171452203" w:history="1">
             <w:r>
               <w:rPr>
                 <w:rStyle w:val="Collegamentoipertestuale"/>
@@ -380,7 +422,7 @@
                 <w:noProof/>
                 <w:webHidden/>
               </w:rPr>
-              <w:instrText xml:space="preserve"> PAGEREF _Toc159659995 \h </w:instrText>
+              <w:instrText xml:space="preserve"> PAGEREF _Toc171452203 \h </w:instrText>
             </w:r>
             <w:r>
               <w:rPr>
@@ -422,10 +464,10 @@
               <w:noProof/>
               <w:sz w:val="24"/>
               <w:szCs w:val="24"/>
-              <w:lang w:val="it-IT" w:eastAsia="it-IT"/>
+              <w:lang w:eastAsia="fr-FR"/>
             </w:rPr>
           </w:pPr>
-          <w:hyperlink w:anchor="_Toc159659996" w:history="1">
+          <w:hyperlink w:anchor="_Toc171452204" w:history="1">
             <w:r>
               <w:rPr>
                 <w:rStyle w:val="Collegamentoipertestuale"/>
@@ -452,7 +494,7 @@
                 <w:noProof/>
                 <w:webHidden/>
               </w:rPr>
-              <w:instrText xml:space="preserve"> PAGEREF _Toc159659996 \h </w:instrText>
+              <w:instrText xml:space="preserve"> PAGEREF _Toc171452204 \h </w:instrText>
             </w:r>
             <w:r>
               <w:rPr>
@@ -494,10 +536,10 @@
               <w:noProof/>
               <w:sz w:val="24"/>
               <w:szCs w:val="24"/>
-              <w:lang w:val="it-IT" w:eastAsia="it-IT"/>
+              <w:lang w:eastAsia="fr-FR"/>
             </w:rPr>
           </w:pPr>
-          <w:hyperlink w:anchor="_Toc159659997" w:history="1">
+          <w:hyperlink w:anchor="_Toc171452205" w:history="1">
             <w:r>
               <w:rPr>
                 <w:rStyle w:val="Collegamentoipertestuale"/>
@@ -524,7 +566,7 @@
                 <w:noProof/>
                 <w:webHidden/>
               </w:rPr>
-              <w:instrText xml:space="preserve"> PAGEREF _Toc159659997 \h </w:instrText>
+              <w:instrText xml:space="preserve"> PAGEREF _Toc171452205 \h </w:instrText>
             </w:r>
             <w:r>
               <w:rPr>
@@ -566,10 +608,10 @@
               <w:noProof/>
               <w:sz w:val="24"/>
               <w:szCs w:val="24"/>
-              <w:lang w:val="it-IT" w:eastAsia="it-IT"/>
+              <w:lang w:eastAsia="fr-FR"/>
             </w:rPr>
           </w:pPr>
-          <w:hyperlink w:anchor="_Toc159659998" w:history="1">
+          <w:hyperlink w:anchor="_Toc171452206" w:history="1">
             <w:r>
               <w:rPr>
                 <w:rStyle w:val="Collegamentoipertestuale"/>
@@ -596,7 +638,7 @@
                 <w:noProof/>
                 <w:webHidden/>
               </w:rPr>
-              <w:instrText xml:space="preserve"> PAGEREF _Toc159659998 \h </w:instrText>
+              <w:instrText xml:space="preserve"> PAGEREF _Toc171452206 \h </w:instrText>
             </w:r>
             <w:r>
               <w:rPr>
@@ -638,10 +680,10 @@
               <w:noProof/>
               <w:sz w:val="24"/>
               <w:szCs w:val="24"/>
-              <w:lang w:val="it-IT" w:eastAsia="it-IT"/>
+              <w:lang w:eastAsia="fr-FR"/>
             </w:rPr>
           </w:pPr>
-          <w:hyperlink w:anchor="_Toc159659999" w:history="1">
+          <w:hyperlink w:anchor="_Toc171452207" w:history="1">
             <w:r>
               <w:rPr>
                 <w:rStyle w:val="Collegamentoipertestuale"/>
@@ -668,7 +710,7 @@
                 <w:noProof/>
                 <w:webHidden/>
               </w:rPr>
-              <w:instrText xml:space="preserve"> PAGEREF _Toc159659999 \h </w:instrText>
+              <w:instrText xml:space="preserve"> PAGEREF _Toc171452207 \h </w:instrText>
             </w:r>
             <w:r>
               <w:rPr>
@@ -688,7 +730,7 @@
                 <w:noProof/>
                 <w:webHidden/>
               </w:rPr>
-              <w:t>12</w:t>
+              <w:t>13</w:t>
             </w:r>
             <w:r>
               <w:rPr>
@@ -710,10 +752,10 @@
               <w:noProof/>
               <w:sz w:val="24"/>
               <w:szCs w:val="24"/>
-              <w:lang w:val="it-IT" w:eastAsia="it-IT"/>
+              <w:lang w:eastAsia="fr-FR"/>
             </w:rPr>
           </w:pPr>
-          <w:hyperlink w:anchor="_Toc159660000" w:history="1">
+          <w:hyperlink w:anchor="_Toc171452208" w:history="1">
             <w:r>
               <w:rPr>
                 <w:rStyle w:val="Collegamentoipertestuale"/>
@@ -740,7 +782,7 @@
                 <w:noProof/>
                 <w:webHidden/>
               </w:rPr>
-              <w:instrText xml:space="preserve"> PAGEREF _Toc159660000 \h </w:instrText>
+              <w:instrText xml:space="preserve"> PAGEREF _Toc171452208 \h </w:instrText>
             </w:r>
             <w:r>
               <w:rPr>
@@ -760,7 +802,7 @@
                 <w:noProof/>
                 <w:webHidden/>
               </w:rPr>
-              <w:t>13</w:t>
+              <w:t>14</w:t>
             </w:r>
             <w:r>
               <w:rPr>
@@ -782,10 +824,10 @@
               <w:noProof/>
               <w:sz w:val="24"/>
               <w:szCs w:val="24"/>
-              <w:lang w:val="it-IT" w:eastAsia="it-IT"/>
+              <w:lang w:eastAsia="fr-FR"/>
             </w:rPr>
           </w:pPr>
-          <w:hyperlink w:anchor="_Toc159660001" w:history="1">
+          <w:hyperlink w:anchor="_Toc171452209" w:history="1">
             <w:r>
               <w:rPr>
                 <w:rStyle w:val="Collegamentoipertestuale"/>
@@ -812,7 +854,7 @@
                 <w:noProof/>
                 <w:webHidden/>
               </w:rPr>
-              <w:instrText xml:space="preserve"> PAGEREF _Toc159660001 \h </w:instrText>
+              <w:instrText xml:space="preserve"> PAGEREF _Toc171452209 \h </w:instrText>
             </w:r>
             <w:r>
               <w:rPr>
@@ -832,7 +874,7 @@
                 <w:noProof/>
                 <w:webHidden/>
               </w:rPr>
-              <w:t>14</w:t>
+              <w:t>15</w:t>
             </w:r>
             <w:r>
               <w:rPr>
@@ -854,10 +896,10 @@
               <w:noProof/>
               <w:sz w:val="24"/>
               <w:szCs w:val="24"/>
-              <w:lang w:val="it-IT" w:eastAsia="it-IT"/>
+              <w:lang w:eastAsia="fr-FR"/>
             </w:rPr>
           </w:pPr>
-          <w:hyperlink w:anchor="_Toc159660002" w:history="1">
+          <w:hyperlink w:anchor="_Toc171452210" w:history="1">
             <w:r>
               <w:rPr>
                 <w:rStyle w:val="Collegamentoipertestuale"/>
@@ -884,7 +926,7 @@
                 <w:noProof/>
                 <w:webHidden/>
               </w:rPr>
-              <w:instrText xml:space="preserve"> PAGEREF _Toc159660002 \h </w:instrText>
+              <w:instrText xml:space="preserve"> PAGEREF _Toc171452210 \h </w:instrText>
             </w:r>
             <w:r>
               <w:rPr>
@@ -904,7 +946,7 @@
                 <w:noProof/>
                 <w:webHidden/>
               </w:rPr>
-              <w:t>15</w:t>
+              <w:t>16</w:t>
             </w:r>
             <w:r>
               <w:rPr>
@@ -926,10 +968,10 @@
               <w:noProof/>
               <w:sz w:val="24"/>
               <w:szCs w:val="24"/>
-              <w:lang w:val="it-IT" w:eastAsia="it-IT"/>
+              <w:lang w:eastAsia="fr-FR"/>
             </w:rPr>
           </w:pPr>
-          <w:hyperlink w:anchor="_Toc159660003" w:history="1">
+          <w:hyperlink w:anchor="_Toc171452211" w:history="1">
             <w:r>
               <w:rPr>
                 <w:rStyle w:val="Collegamentoipertestuale"/>
@@ -956,7 +998,7 @@
                 <w:noProof/>
                 <w:webHidden/>
               </w:rPr>
-              <w:instrText xml:space="preserve"> PAGEREF _Toc159660003 \h </w:instrText>
+              <w:instrText xml:space="preserve"> PAGEREF _Toc171452211 \h </w:instrText>
             </w:r>
             <w:r>
               <w:rPr>
@@ -976,7 +1018,7 @@
                 <w:noProof/>
                 <w:webHidden/>
               </w:rPr>
-              <w:t>16</w:t>
+              <w:t>17</w:t>
             </w:r>
             <w:r>
               <w:rPr>
@@ -998,10 +1040,10 @@
               <w:noProof/>
               <w:sz w:val="24"/>
               <w:szCs w:val="24"/>
-              <w:lang w:val="it-IT" w:eastAsia="it-IT"/>
+              <w:lang w:eastAsia="fr-FR"/>
             </w:rPr>
           </w:pPr>
-          <w:hyperlink w:anchor="_Toc159660004" w:history="1">
+          <w:hyperlink w:anchor="_Toc171452212" w:history="1">
             <w:r>
               <w:rPr>
                 <w:rStyle w:val="Collegamentoipertestuale"/>
@@ -1028,7 +1070,7 @@
                 <w:noProof/>
                 <w:webHidden/>
               </w:rPr>
-              <w:instrText xml:space="preserve"> PAGEREF _Toc159660004 \h </w:instrText>
+              <w:instrText xml:space="preserve"> PAGEREF _Toc171452212 \h </w:instrText>
             </w:r>
             <w:r>
               <w:rPr>
@@ -1048,79 +1090,7 @@
                 <w:noProof/>
                 <w:webHidden/>
               </w:rPr>
-              <w:t>16</w:t>
-            </w:r>
-            <w:r>
-              <w:rPr>
-                <w:noProof/>
-                <w:webHidden/>
-              </w:rPr>
-              <w:fldChar w:fldCharType="end"/>
-            </w:r>
-          </w:hyperlink>
-        </w:p>
-        <w:p>
-          <w:pPr>
-            <w:pStyle w:val="Sommario1"/>
-            <w:tabs>
-              <w:tab w:val="right" w:leader="dot" w:pos="9628"/>
-            </w:tabs>
-            <w:rPr>
-              <w:rFonts w:eastAsiaTheme="minorEastAsia"/>
-              <w:noProof/>
-              <w:sz w:val="24"/>
-              <w:szCs w:val="24"/>
-              <w:lang w:val="it-IT" w:eastAsia="it-IT"/>
-            </w:rPr>
-          </w:pPr>
-          <w:hyperlink w:anchor="_Toc159660005" w:history="1">
-            <w:r>
-              <w:rPr>
-                <w:rStyle w:val="Collegamentoipertestuale"/>
-                <w:noProof/>
-              </w:rPr>
-              <w:t>TODO/MISSING</w:t>
-            </w:r>
-            <w:r>
-              <w:rPr>
-                <w:noProof/>
-                <w:webHidden/>
-              </w:rPr>
-              <w:tab/>
-            </w:r>
-            <w:r>
-              <w:rPr>
-                <w:noProof/>
-                <w:webHidden/>
-              </w:rPr>
-              <w:fldChar w:fldCharType="begin"/>
-            </w:r>
-            <w:r>
-              <w:rPr>
-                <w:noProof/>
-                <w:webHidden/>
-              </w:rPr>
-              <w:instrText xml:space="preserve"> PAGEREF _Toc159660005 \h </w:instrText>
-            </w:r>
-            <w:r>
-              <w:rPr>
-                <w:noProof/>
-                <w:webHidden/>
-              </w:rPr>
-            </w:r>
-            <w:r>
-              <w:rPr>
-                <w:noProof/>
-                <w:webHidden/>
-              </w:rPr>
-              <w:fldChar w:fldCharType="separate"/>
-            </w:r>
-            <w:r>
-              <w:rPr>
-                <w:noProof/>
-                <w:webHidden/>
-              </w:rPr>
-              <w:t>16</w:t>
+              <w:t>17</w:t>
             </w:r>
             <w:r>
               <w:rPr>
@@ -1155,7 +1125,7 @@
       <w:pPr>
         <w:pStyle w:val="Titolo1"/>
       </w:pPr>
-      <w:bookmarkStart w:id="0" w:name="_Toc159659991"/>
+      <w:bookmarkStart w:id="0" w:name="_Toc171452199"/>
       <w:proofErr w:type="spellStart"/>
       <w:r>
         <w:lastRenderedPageBreak/>
@@ -1463,7 +1433,7 @@
       <w:pPr>
         <w:pStyle w:val="Titolo1"/>
       </w:pPr>
-      <w:bookmarkStart w:id="1" w:name="_Toc159659992"/>
+      <w:bookmarkStart w:id="1" w:name="_Toc171452200"/>
       <w:r>
         <w:lastRenderedPageBreak/>
         <w:t>Menu</w:t>
@@ -1582,7 +1552,7 @@
       <w:pPr>
         <w:pStyle w:val="Titolo1"/>
       </w:pPr>
-      <w:bookmarkStart w:id="2" w:name="_Toc159659993"/>
+      <w:bookmarkStart w:id="2" w:name="_Toc171452201"/>
       <w:proofErr w:type="spellStart"/>
       <w:r>
         <w:t>Homescreen</w:t>
@@ -1858,7 +1828,7 @@
       <w:pPr>
         <w:pStyle w:val="Titolo1"/>
       </w:pPr>
-      <w:bookmarkStart w:id="3" w:name="_Toc159659994"/>
+      <w:bookmarkStart w:id="3" w:name="_Toc171452202"/>
       <w:proofErr w:type="spellStart"/>
       <w:r>
         <w:lastRenderedPageBreak/>
@@ -2025,6 +1995,26 @@
           <w:lang w:val="en-GB"/>
         </w:rPr>
       </w:pPr>
+      <w:r>
+        <w:rPr>
+          <w:lang w:val="en-GB"/>
+        </w:rPr>
+        <w:t xml:space="preserve">The Anonymous role is used for </w:t>
+      </w:r>
+      <w:proofErr w:type="spellStart"/>
+      <w:r>
+        <w:rPr>
+          <w:lang w:val="en-GB"/>
+        </w:rPr>
+        <w:t>anynomized</w:t>
+      </w:r>
+      <w:proofErr w:type="spellEnd"/>
+      <w:r>
+        <w:rPr>
+          <w:lang w:val="en-GB"/>
+        </w:rPr>
+        <w:t xml:space="preserve"> users to limit personal data retention in the system.</w:t>
+      </w:r>
     </w:p>
     <w:p>
       <w:pPr>
@@ -2037,16 +2027,21 @@
         <w:rPr>
           <w:lang w:val="en-GB"/>
         </w:rPr>
-        <w:t xml:space="preserve">Add new </w:t>
-      </w:r>
-      <w:proofErr w:type="gramStart"/>
-      <w:r>
+        <w:t>Add new role</w:t>
+      </w:r>
+    </w:p>
+    <w:p>
+      <w:pPr>
         <w:rPr>
           <w:lang w:val="en-GB"/>
         </w:rPr>
-        <w:t>role</w:t>
-      </w:r>
-      <w:proofErr w:type="gramEnd"/>
+      </w:pPr>
+      <w:r>
+        <w:rPr>
+          <w:lang w:val="en-GB"/>
+        </w:rPr>
+        <w:t>Adding a new role can be helpful to handle more fine-grained permissions.</w:t>
+      </w:r>
     </w:p>
     <w:p>
       <w:pPr>
@@ -2121,16 +2116,8 @@
           <w:lang w:val="en-GB"/>
         </w:rPr>
         <w:lastRenderedPageBreak/>
-        <w:t xml:space="preserve">Edit existing </w:t>
-      </w:r>
-      <w:proofErr w:type="gramStart"/>
-      <w:r>
-        <w:rPr>
-          <w:lang w:val="en-GB"/>
-        </w:rPr>
-        <w:t>role</w:t>
-      </w:r>
-      <w:proofErr w:type="gramEnd"/>
+        <w:t>Edit existing role</w:t>
+      </w:r>
     </w:p>
     <w:p>
       <w:pPr>
@@ -2204,7 +2191,7 @@
           <w:lang w:val="en-GB"/>
         </w:rPr>
       </w:pPr>
-      <w:bookmarkStart w:id="4" w:name="_Toc159659995"/>
+      <w:bookmarkStart w:id="4" w:name="_Toc171452203"/>
       <w:r>
         <w:rPr>
           <w:lang w:val="en-GB"/>
@@ -2231,6 +2218,12 @@
           <w:lang w:val="en-GB"/>
         </w:rPr>
         <w:t xml:space="preserve"> read.</w:t>
+      </w:r>
+      <w:r>
+        <w:rPr>
+          <w:lang w:val="en-GB"/>
+        </w:rPr>
+        <w:t xml:space="preserve"> This is a limitation of the MFRC522 board used by the Fab-O-Matic PCB.</w:t>
       </w:r>
     </w:p>
     <w:p>
@@ -2275,16 +2268,8 @@
         <w:rPr>
           <w:lang w:val="en-GB"/>
         </w:rPr>
-        <w:t xml:space="preserve">Adding new users, editing/disabling them. A disabled user cannot perform any action on the machines, but can still logon to the </w:t>
-      </w:r>
-      <w:proofErr w:type="gramStart"/>
-      <w:r>
-        <w:rPr>
-          <w:lang w:val="en-GB"/>
-        </w:rPr>
-        <w:t>interface</w:t>
-      </w:r>
-      <w:proofErr w:type="gramEnd"/>
+        <w:t>Adding new users, editing/disabling them. A disabled user cannot perform any action on the machines, but can still logon to the interface</w:t>
+      </w:r>
     </w:p>
     <w:p>
       <w:pPr>
@@ -2750,7 +2735,7 @@
       <w:pPr>
         <w:pStyle w:val="Titolo1"/>
       </w:pPr>
-      <w:bookmarkStart w:id="5" w:name="_Toc159659996"/>
+      <w:bookmarkStart w:id="5" w:name="_Toc171452204"/>
       <w:r>
         <w:t>Machines</w:t>
       </w:r>
@@ -3312,7 +3297,7 @@
       <w:pPr>
         <w:pStyle w:val="Titolo1"/>
       </w:pPr>
-      <w:bookmarkStart w:id="6" w:name="_Toc159659997"/>
+      <w:bookmarkStart w:id="6" w:name="_Toc171452205"/>
       <w:proofErr w:type="spellStart"/>
       <w:r>
         <w:lastRenderedPageBreak/>
@@ -3352,7 +3337,15 @@
       </w:r>
       <w:proofErr w:type="spellEnd"/>
       <w:r>
-        <w:t xml:space="preserve"> user </w:t>
+        <w:t xml:space="preserve"> </w:t>
+      </w:r>
+      <w:proofErr w:type="gramStart"/>
+      <w:r>
+        <w:t>user</w:t>
+      </w:r>
+      <w:proofErr w:type="gramEnd"/>
+      <w:r>
+        <w:t xml:space="preserve"> </w:t>
       </w:r>
       <w:proofErr w:type="spellStart"/>
       <w:r>
@@ -3367,7 +3360,6 @@
         <w:t>with</w:t>
       </w:r>
       <w:proofErr w:type="spellEnd"/>
-      <w:proofErr w:type="gramStart"/>
       <w:r>
         <w:t xml:space="preserve"> «</w:t>
       </w:r>
@@ -3376,7 +3368,6 @@
         <w:t>Authorize</w:t>
       </w:r>
       <w:proofErr w:type="spellEnd"/>
-      <w:proofErr w:type="gramEnd"/>
       <w:r>
         <w:t xml:space="preserve"> all », the </w:t>
       </w:r>
@@ -3774,6 +3765,9 @@
     </w:p>
     <w:p>
       <w:r>
+        <w:rPr>
+          <w:noProof/>
+        </w:rPr>
         <w:drawing>
           <wp:inline distT="0" distB="0" distL="0" distR="0" wp14:anchorId="28194457" wp14:editId="799A79F7">
             <wp:extent cx="5010025" cy="2295525"/>
@@ -4003,7 +3997,7 @@
       <w:pPr>
         <w:pStyle w:val="Titolo1"/>
       </w:pPr>
-      <w:bookmarkStart w:id="7" w:name="_Toc159659998"/>
+      <w:bookmarkStart w:id="7" w:name="_Toc171452206"/>
       <w:r>
         <w:lastRenderedPageBreak/>
         <w:t>Maintenance</w:t>
@@ -4082,15 +4076,30 @@
       <w:proofErr w:type="spellEnd"/>
     </w:p>
     <w:p>
-      <w:r>
-        <w:rPr>
-          <w:noProof/>
-        </w:rPr>
+      <w:proofErr w:type="spellStart"/>
+      <w:r>
+        <w:t>Filterable</w:t>
+      </w:r>
+      <w:proofErr w:type="spellEnd"/>
+      <w:r>
+        <w:t xml:space="preserve"> </w:t>
+      </w:r>
+      <w:proofErr w:type="spellStart"/>
+      <w:r>
+        <w:t>list</w:t>
+      </w:r>
+      <w:proofErr w:type="spellEnd"/>
+      <w:r>
+        <w:t xml:space="preserve"> of maintenance actions.</w:t>
+      </w:r>
+    </w:p>
+    <w:p>
+      <w:r>
         <w:drawing>
-          <wp:inline distT="0" distB="0" distL="0" distR="0" wp14:anchorId="15616F52" wp14:editId="636B28F7">
-            <wp:extent cx="5029200" cy="2742109"/>
-            <wp:effectExtent l="0" t="0" r="0" b="1270"/>
-            <wp:docPr id="1952939628" name="Immagine 1" descr="Immagine che contiene testo, schermata, Carattere&#10;&#10;Descrizione generata automaticamente"/>
+          <wp:inline distT="0" distB="0" distL="0" distR="0" wp14:anchorId="0C8B5EF0" wp14:editId="20847230">
+            <wp:extent cx="6120130" cy="1966595"/>
+            <wp:effectExtent l="0" t="0" r="0" b="0"/>
+            <wp:docPr id="381717034" name="Immagine 1" descr="Immagine che contiene testo, Carattere, linea, numero&#10;&#10;Descrizione generata automaticamente"/>
             <wp:cNvGraphicFramePr>
               <a:graphicFrameLocks xmlns:a="http://schemas.openxmlformats.org/drawingml/2006/main" noChangeAspect="1"/>
             </wp:cNvGraphicFramePr>
@@ -4098,7 +4107,7 @@
               <a:graphicData uri="http://schemas.openxmlformats.org/drawingml/2006/picture">
                 <pic:pic xmlns:pic="http://schemas.openxmlformats.org/drawingml/2006/picture">
                   <pic:nvPicPr>
-                    <pic:cNvPr id="1952939628" name="Immagine 1" descr="Immagine che contiene testo, schermata, Carattere&#10;&#10;Descrizione generata automaticamente"/>
+                    <pic:cNvPr id="381717034" name="Immagine 1" descr="Immagine che contiene testo, Carattere, linea, numero&#10;&#10;Descrizione generata automaticamente"/>
                     <pic:cNvPicPr/>
                   </pic:nvPicPr>
                   <pic:blipFill>
@@ -4110,7 +4119,7 @@
                   <pic:spPr>
                     <a:xfrm>
                       <a:off x="0" y="0"/>
-                      <a:ext cx="5031806" cy="2743530"/>
+                      <a:ext cx="6120130" cy="1966595"/>
                     </a:xfrm>
                     <a:prstGeom prst="rect">
                       <a:avLst/>
@@ -4132,15 +4141,19 @@
       </w:r>
     </w:p>
     <w:p>
-      <w:r>
+      <w:pPr>
         <w:rPr>
           <w:noProof/>
         </w:rPr>
+      </w:pPr>
+    </w:p>
+    <w:p>
+      <w:r>
         <w:drawing>
-          <wp:inline distT="0" distB="0" distL="0" distR="0" wp14:anchorId="54554172" wp14:editId="26DB3265">
-            <wp:extent cx="4114800" cy="1928893"/>
-            <wp:effectExtent l="0" t="0" r="0" b="0"/>
-            <wp:docPr id="1117132794" name="Immagine 1" descr="Immagine che contiene testo, schermata, Carattere, numero&#10;&#10;Descrizione generata automaticamente"/>
+          <wp:inline distT="0" distB="0" distL="0" distR="0" wp14:anchorId="4987CAAA" wp14:editId="4D525E28">
+            <wp:extent cx="2743200" cy="2932003"/>
+            <wp:effectExtent l="0" t="0" r="0" b="1905"/>
+            <wp:docPr id="1744369365" name="Immagine 1" descr="Immagine che contiene testo, schermata, Carattere, numero&#10;&#10;Descrizione generata automaticamente"/>
             <wp:cNvGraphicFramePr>
               <a:graphicFrameLocks xmlns:a="http://schemas.openxmlformats.org/drawingml/2006/main" noChangeAspect="1"/>
             </wp:cNvGraphicFramePr>
@@ -4148,7 +4161,7 @@
               <a:graphicData uri="http://schemas.openxmlformats.org/drawingml/2006/picture">
                 <pic:pic xmlns:pic="http://schemas.openxmlformats.org/drawingml/2006/picture">
                   <pic:nvPicPr>
-                    <pic:cNvPr id="1117132794" name="Immagine 1" descr="Immagine che contiene testo, schermata, Carattere, numero&#10;&#10;Descrizione generata automaticamente"/>
+                    <pic:cNvPr id="1744369365" name="Immagine 1" descr="Immagine che contiene testo, schermata, Carattere, numero&#10;&#10;Descrizione generata automaticamente"/>
                     <pic:cNvPicPr/>
                   </pic:nvPicPr>
                   <pic:blipFill>
@@ -4160,7 +4173,7 @@
                   <pic:spPr>
                     <a:xfrm>
                       <a:off x="0" y="0"/>
-                      <a:ext cx="4124707" cy="1933537"/>
+                      <a:ext cx="2748953" cy="2938151"/>
                     </a:xfrm>
                     <a:prstGeom prst="rect">
                       <a:avLst/>
@@ -4174,11 +4187,190 @@
       </w:r>
     </w:p>
     <w:p>
+      <w:r>
+        <w:t xml:space="preserve">Description : a description of </w:t>
+      </w:r>
+      <w:proofErr w:type="spellStart"/>
+      <w:r>
+        <w:t>what</w:t>
+      </w:r>
+      <w:proofErr w:type="spellEnd"/>
+      <w:r>
+        <w:t xml:space="preserve"> </w:t>
+      </w:r>
+      <w:proofErr w:type="spellStart"/>
+      <w:r>
+        <w:t>needs</w:t>
+      </w:r>
+      <w:proofErr w:type="spellEnd"/>
+      <w:r>
+        <w:t xml:space="preserve"> to </w:t>
+      </w:r>
+      <w:proofErr w:type="spellStart"/>
+      <w:r>
+        <w:t>be</w:t>
+      </w:r>
+      <w:proofErr w:type="spellEnd"/>
+      <w:r>
+        <w:t xml:space="preserve"> </w:t>
+      </w:r>
+      <w:proofErr w:type="spellStart"/>
+      <w:r>
+        <w:t>done</w:t>
+      </w:r>
+      <w:proofErr w:type="spellEnd"/>
+    </w:p>
+    <w:p>
+      <w:r>
+        <w:t xml:space="preserve">LCD Message : </w:t>
+      </w:r>
+      <w:proofErr w:type="spellStart"/>
+      <w:r>
+        <w:t>what</w:t>
+      </w:r>
+      <w:proofErr w:type="spellEnd"/>
+      <w:r>
+        <w:t xml:space="preserve"> </w:t>
+      </w:r>
+      <w:proofErr w:type="spellStart"/>
+      <w:r>
+        <w:t>shall</w:t>
+      </w:r>
+      <w:proofErr w:type="spellEnd"/>
+      <w:r>
+        <w:t xml:space="preserve"> </w:t>
+      </w:r>
+      <w:proofErr w:type="spellStart"/>
+      <w:r>
+        <w:t>be</w:t>
+      </w:r>
+      <w:proofErr w:type="spellEnd"/>
+      <w:r>
+        <w:t xml:space="preserve"> </w:t>
+      </w:r>
+      <w:proofErr w:type="spellStart"/>
+      <w:r>
+        <w:t>displayed</w:t>
+      </w:r>
+      <w:proofErr w:type="spellEnd"/>
+      <w:r>
+        <w:t xml:space="preserve"> on the LCD panel </w:t>
+      </w:r>
+      <w:proofErr w:type="spellStart"/>
+      <w:r>
+        <w:t>when</w:t>
+      </w:r>
+      <w:proofErr w:type="spellEnd"/>
+      <w:r>
+        <w:t xml:space="preserve"> maintenance is </w:t>
+      </w:r>
+      <w:proofErr w:type="spellStart"/>
+      <w:r>
+        <w:t>triggerd</w:t>
+      </w:r>
+      <w:proofErr w:type="spellEnd"/>
+    </w:p>
+    <w:p>
+      <w:proofErr w:type="spellStart"/>
+      <w:r>
+        <w:t>Number</w:t>
+      </w:r>
+      <w:proofErr w:type="spellEnd"/>
+      <w:r>
+        <w:t xml:space="preserve"> of </w:t>
+      </w:r>
+      <w:proofErr w:type="spellStart"/>
+      <w:r>
+        <w:t>hours</w:t>
+      </w:r>
+      <w:proofErr w:type="spellEnd"/>
+      <w:r>
+        <w:t xml:space="preserve"> to trigger : how </w:t>
+      </w:r>
+      <w:proofErr w:type="spellStart"/>
+      <w:r>
+        <w:t>much</w:t>
+      </w:r>
+      <w:proofErr w:type="spellEnd"/>
+      <w:r>
+        <w:t xml:space="preserve"> </w:t>
+      </w:r>
+      <w:proofErr w:type="spellStart"/>
+      <w:r>
+        <w:t>worked</w:t>
+      </w:r>
+      <w:proofErr w:type="spellEnd"/>
+      <w:r>
+        <w:t xml:space="preserve"> </w:t>
+      </w:r>
+      <w:proofErr w:type="spellStart"/>
+      <w:r>
+        <w:t>hours</w:t>
+      </w:r>
+      <w:proofErr w:type="spellEnd"/>
+      <w:r>
+        <w:t xml:space="preserve"> must have </w:t>
+      </w:r>
+      <w:proofErr w:type="spellStart"/>
+      <w:r>
+        <w:t>elapsed</w:t>
+      </w:r>
+      <w:proofErr w:type="spellEnd"/>
+    </w:p>
+    <w:p>
+      <w:r>
+        <w:t>Instructions : facultative, URL to instructions like manufacturer.</w:t>
+      </w:r>
+    </w:p>
+    <w:p>
+      <w:r>
+        <w:t xml:space="preserve">Machine : </w:t>
+      </w:r>
+      <w:proofErr w:type="spellStart"/>
+      <w:r>
+        <w:t>which</w:t>
+      </w:r>
+      <w:proofErr w:type="spellEnd"/>
+      <w:r>
+        <w:t xml:space="preserve"> machine </w:t>
+      </w:r>
+      <w:proofErr w:type="spellStart"/>
+      <w:r>
+        <w:t>needs</w:t>
+      </w:r>
+      <w:proofErr w:type="spellEnd"/>
+      <w:r>
+        <w:t xml:space="preserve"> </w:t>
+      </w:r>
+      <w:proofErr w:type="spellStart"/>
+      <w:r>
+        <w:t>this</w:t>
+      </w:r>
+      <w:proofErr w:type="spellEnd"/>
+      <w:r>
+        <w:t xml:space="preserve"> maintenance action</w:t>
+      </w:r>
+    </w:p>
+    <w:p>
+      <w:pPr>
+        <w:rPr>
+          <w:rFonts w:asciiTheme="majorHAnsi" w:eastAsiaTheme="majorEastAsia" w:hAnsiTheme="majorHAnsi" w:cstheme="majorBidi"/>
+          <w:color w:val="2F5496" w:themeColor="accent1" w:themeShade="BF"/>
+          <w:sz w:val="26"/>
+          <w:szCs w:val="26"/>
+        </w:rPr>
+      </w:pPr>
+      <w:r>
+        <w:br w:type="page"/>
+      </w:r>
+    </w:p>
+    <w:p>
       <w:pPr>
         <w:pStyle w:val="Titolo2"/>
       </w:pPr>
       <w:proofErr w:type="spellStart"/>
       <w:r>
+        <w:lastRenderedPageBreak/>
         <w:t>Add</w:t>
       </w:r>
       <w:proofErr w:type="spellEnd"/>
@@ -4186,16 +4378,17 @@
         <w:t xml:space="preserve"> new maintenance</w:t>
       </w:r>
     </w:p>
+    <w:p/>
     <w:p>
       <w:r>
         <w:rPr>
           <w:noProof/>
         </w:rPr>
         <w:drawing>
-          <wp:inline distT="0" distB="0" distL="0" distR="0" wp14:anchorId="61D138EE" wp14:editId="75AC4E3E">
-            <wp:extent cx="4155440" cy="2241558"/>
-            <wp:effectExtent l="0" t="0" r="0" b="6350"/>
-            <wp:docPr id="1742049827" name="Immagine 1"/>
+          <wp:inline distT="0" distB="0" distL="0" distR="0" wp14:anchorId="30717D6B" wp14:editId="217DA901">
+            <wp:extent cx="2333625" cy="2523351"/>
+            <wp:effectExtent l="0" t="0" r="0" b="0"/>
+            <wp:docPr id="1546675310" name="Immagine 1" descr="Immagine che contiene testo, schermata, Carattere, numero&#10;&#10;Descrizione generata automaticamente"/>
             <wp:cNvGraphicFramePr>
               <a:graphicFrameLocks xmlns:a="http://schemas.openxmlformats.org/drawingml/2006/main" noChangeAspect="1"/>
             </wp:cNvGraphicFramePr>
@@ -4203,7 +4396,7 @@
               <a:graphicData uri="http://schemas.openxmlformats.org/drawingml/2006/picture">
                 <pic:pic xmlns:pic="http://schemas.openxmlformats.org/drawingml/2006/picture">
                   <pic:nvPicPr>
-                    <pic:cNvPr id="1742049827" name=""/>
+                    <pic:cNvPr id="1546675310" name="Immagine 1" descr="Immagine che contiene testo, schermata, Carattere, numero&#10;&#10;Descrizione generata automaticamente"/>
                     <pic:cNvPicPr/>
                   </pic:nvPicPr>
                   <pic:blipFill>
@@ -4215,7 +4408,7 @@
                   <pic:spPr>
                     <a:xfrm>
                       <a:off x="0" y="0"/>
-                      <a:ext cx="4159784" cy="2243901"/>
+                      <a:ext cx="2335504" cy="2525382"/>
                     </a:xfrm>
                     <a:prstGeom prst="rect">
                       <a:avLst/>
@@ -4228,6 +4421,173 @@
         </w:drawing>
       </w:r>
     </w:p>
+    <w:p/>
+    <w:p>
+      <w:r>
+        <w:t xml:space="preserve">Description : a description of </w:t>
+      </w:r>
+      <w:proofErr w:type="spellStart"/>
+      <w:r>
+        <w:t>what</w:t>
+      </w:r>
+      <w:proofErr w:type="spellEnd"/>
+      <w:r>
+        <w:t xml:space="preserve"> </w:t>
+      </w:r>
+      <w:proofErr w:type="spellStart"/>
+      <w:r>
+        <w:t>needs</w:t>
+      </w:r>
+      <w:proofErr w:type="spellEnd"/>
+      <w:r>
+        <w:t xml:space="preserve"> to </w:t>
+      </w:r>
+      <w:proofErr w:type="spellStart"/>
+      <w:r>
+        <w:t>be</w:t>
+      </w:r>
+      <w:proofErr w:type="spellEnd"/>
+      <w:r>
+        <w:t xml:space="preserve"> </w:t>
+      </w:r>
+      <w:proofErr w:type="spellStart"/>
+      <w:r>
+        <w:t>done</w:t>
+      </w:r>
+      <w:proofErr w:type="spellEnd"/>
+    </w:p>
+    <w:p>
+      <w:r>
+        <w:t xml:space="preserve">LCD Message : </w:t>
+      </w:r>
+      <w:proofErr w:type="spellStart"/>
+      <w:r>
+        <w:t>what</w:t>
+      </w:r>
+      <w:proofErr w:type="spellEnd"/>
+      <w:r>
+        <w:t xml:space="preserve"> </w:t>
+      </w:r>
+      <w:proofErr w:type="spellStart"/>
+      <w:r>
+        <w:t>shall</w:t>
+      </w:r>
+      <w:proofErr w:type="spellEnd"/>
+      <w:r>
+        <w:t xml:space="preserve"> </w:t>
+      </w:r>
+      <w:proofErr w:type="spellStart"/>
+      <w:r>
+        <w:t>be</w:t>
+      </w:r>
+      <w:proofErr w:type="spellEnd"/>
+      <w:r>
+        <w:t xml:space="preserve"> </w:t>
+      </w:r>
+      <w:proofErr w:type="spellStart"/>
+      <w:r>
+        <w:t>displayed</w:t>
+      </w:r>
+      <w:proofErr w:type="spellEnd"/>
+      <w:r>
+        <w:t xml:space="preserve"> on the LCD panel </w:t>
+      </w:r>
+      <w:proofErr w:type="spellStart"/>
+      <w:r>
+        <w:t>when</w:t>
+      </w:r>
+      <w:proofErr w:type="spellEnd"/>
+      <w:r>
+        <w:t xml:space="preserve"> maintenance is </w:t>
+      </w:r>
+      <w:proofErr w:type="spellStart"/>
+      <w:r>
+        <w:t>triggerd</w:t>
+      </w:r>
+      <w:proofErr w:type="spellEnd"/>
+    </w:p>
+    <w:p>
+      <w:proofErr w:type="spellStart"/>
+      <w:r>
+        <w:t>Number</w:t>
+      </w:r>
+      <w:proofErr w:type="spellEnd"/>
+      <w:r>
+        <w:t xml:space="preserve"> of </w:t>
+      </w:r>
+      <w:proofErr w:type="spellStart"/>
+      <w:r>
+        <w:t>hours</w:t>
+      </w:r>
+      <w:proofErr w:type="spellEnd"/>
+      <w:r>
+        <w:t xml:space="preserve"> to trigger : how </w:t>
+      </w:r>
+      <w:proofErr w:type="spellStart"/>
+      <w:r>
+        <w:t>much</w:t>
+      </w:r>
+      <w:proofErr w:type="spellEnd"/>
+      <w:r>
+        <w:t xml:space="preserve"> </w:t>
+      </w:r>
+      <w:proofErr w:type="spellStart"/>
+      <w:r>
+        <w:t>worked</w:t>
+      </w:r>
+      <w:proofErr w:type="spellEnd"/>
+      <w:r>
+        <w:t xml:space="preserve"> </w:t>
+      </w:r>
+      <w:proofErr w:type="spellStart"/>
+      <w:r>
+        <w:t>hours</w:t>
+      </w:r>
+      <w:proofErr w:type="spellEnd"/>
+      <w:r>
+        <w:t xml:space="preserve"> must have </w:t>
+      </w:r>
+      <w:proofErr w:type="spellStart"/>
+      <w:r>
+        <w:t>elapsed</w:t>
+      </w:r>
+      <w:proofErr w:type="spellEnd"/>
+    </w:p>
+    <w:p>
+      <w:r>
+        <w:t>Instructions : facultative, URL to instructions like manufacturer.</w:t>
+      </w:r>
+    </w:p>
+    <w:p>
+      <w:r>
+        <w:t xml:space="preserve">Machine : </w:t>
+      </w:r>
+      <w:proofErr w:type="spellStart"/>
+      <w:r>
+        <w:t>which</w:t>
+      </w:r>
+      <w:proofErr w:type="spellEnd"/>
+      <w:r>
+        <w:t xml:space="preserve"> machine </w:t>
+      </w:r>
+      <w:proofErr w:type="spellStart"/>
+      <w:r>
+        <w:t>needs</w:t>
+      </w:r>
+      <w:proofErr w:type="spellEnd"/>
+      <w:r>
+        <w:t xml:space="preserve"> </w:t>
+      </w:r>
+      <w:proofErr w:type="spellStart"/>
+      <w:r>
+        <w:t>this</w:t>
+      </w:r>
+      <w:proofErr w:type="spellEnd"/>
+      <w:r>
+        <w:t xml:space="preserve"> maintenance action</w:t>
+      </w:r>
+    </w:p>
+    <w:p/>
     <w:p>
       <w:pPr>
         <w:rPr>
@@ -4245,7 +4605,7 @@
       <w:pPr>
         <w:pStyle w:val="Titolo1"/>
       </w:pPr>
-      <w:bookmarkStart w:id="8" w:name="_Toc159659999"/>
+      <w:bookmarkStart w:id="8" w:name="_Toc171452207"/>
       <w:r>
         <w:lastRenderedPageBreak/>
         <w:t>Interventions</w:t>
@@ -4471,7 +4831,7 @@
       <w:pPr>
         <w:pStyle w:val="Titolo1"/>
       </w:pPr>
-      <w:bookmarkStart w:id="9" w:name="_Toc159660000"/>
+      <w:bookmarkStart w:id="9" w:name="_Toc171452208"/>
       <w:r>
         <w:lastRenderedPageBreak/>
         <w:t xml:space="preserve">Usage </w:t>
@@ -4694,6 +5054,7 @@
       <w:r>
         <w:rPr>
           <w:rFonts w:asciiTheme="majorHAnsi" w:eastAsiaTheme="majorEastAsia" w:hAnsiTheme="majorHAnsi" w:cstheme="majorBidi"/>
+          <w:noProof/>
           <w:color w:val="2F5496" w:themeColor="accent1" w:themeShade="BF"/>
           <w:sz w:val="32"/>
           <w:szCs w:val="32"/>
@@ -4739,7 +5100,7 @@
       <w:pPr>
         <w:pStyle w:val="Titolo1"/>
       </w:pPr>
-      <w:bookmarkStart w:id="10" w:name="_Toc159660001"/>
+      <w:bookmarkStart w:id="10" w:name="_Toc171452209"/>
       <w:r>
         <w:lastRenderedPageBreak/>
         <w:t>Machine types</w:t>
@@ -4758,6 +5119,9 @@
     </w:p>
     <w:p>
       <w:r>
+        <w:rPr>
+          <w:noProof/>
+        </w:rPr>
         <w:drawing>
           <wp:inline distT="0" distB="0" distL="0" distR="0" wp14:anchorId="10C2F6E5" wp14:editId="3E7D1FB5">
             <wp:extent cx="6120130" cy="1524635"/>
@@ -5076,6 +5440,9 @@
     <w:p/>
     <w:p>
       <w:r>
+        <w:rPr>
+          <w:noProof/>
+        </w:rPr>
         <w:drawing>
           <wp:inline distT="0" distB="0" distL="0" distR="0" wp14:anchorId="4F11232B" wp14:editId="7457AE31">
             <wp:extent cx="3302840" cy="4033157"/>
@@ -5122,7 +5489,7 @@
       <w:pPr>
         <w:pStyle w:val="Titolo1"/>
       </w:pPr>
-      <w:bookmarkStart w:id="11" w:name="_Toc159660002"/>
+      <w:bookmarkStart w:id="11" w:name="_Toc171452210"/>
       <w:r>
         <w:lastRenderedPageBreak/>
         <w:t>System page</w:t>
@@ -5200,6 +5567,9 @@
     </w:p>
     <w:p>
       <w:r>
+        <w:rPr>
+          <w:noProof/>
+        </w:rPr>
         <w:drawing>
           <wp:inline distT="0" distB="0" distL="0" distR="0" wp14:anchorId="1AF1CE50" wp14:editId="1CCC33BB">
             <wp:extent cx="6120130" cy="2670810"/>
@@ -5695,7 +6065,7 @@
       <w:pPr>
         <w:pStyle w:val="Titolo1"/>
       </w:pPr>
-      <w:bookmarkStart w:id="12" w:name="_Toc159660003"/>
+      <w:bookmarkStart w:id="12" w:name="_Toc171452211"/>
       <w:r>
         <w:lastRenderedPageBreak/>
         <w:t>Excel export</w:t>
@@ -5749,6 +6119,9 @@
     </w:p>
     <w:p>
       <w:r>
+        <w:rPr>
+          <w:noProof/>
+        </w:rPr>
         <w:drawing>
           <wp:inline distT="0" distB="0" distL="0" distR="0" wp14:anchorId="04D82FAA" wp14:editId="74A950CA">
             <wp:extent cx="6036286" cy="1817962"/>
@@ -5790,7 +6163,7 @@
       <w:pPr>
         <w:pStyle w:val="Titolo1"/>
       </w:pPr>
-      <w:bookmarkStart w:id="13" w:name="_Toc159660004"/>
+      <w:bookmarkStart w:id="13" w:name="_Toc171452212"/>
       <w:proofErr w:type="spellStart"/>
       <w:r>
         <w:t>Technical</w:t>
@@ -5845,40 +6218,6 @@
           <w:lang w:val="en-GB"/>
         </w:rPr>
         <w:t>lient</w:t>
-      </w:r>
-    </w:p>
-    <w:p>
-      <w:pPr>
-        <w:pStyle w:val="Titolo1"/>
-      </w:pPr>
-      <w:bookmarkStart w:id="14" w:name="_Toc159660005"/>
-      <w:r>
-        <w:t>TODO/MISSING</w:t>
-      </w:r>
-      <w:bookmarkEnd w:id="14"/>
-    </w:p>
-    <w:p>
-      <w:pPr>
-        <w:pStyle w:val="Paragrafoelenco"/>
-        <w:numPr>
-          <w:ilvl w:val="0"/>
-          <w:numId w:val="1"/>
-        </w:numPr>
-        <w:rPr>
-          <w:lang w:val="en-GB"/>
-        </w:rPr>
-      </w:pPr>
-      <w:r>
-        <w:rPr>
-          <w:lang w:val="en-GB"/>
-        </w:rPr>
-        <w:t>PDF upload for maintenance p</w:t>
-      </w:r>
-      <w:r>
-        <w:rPr>
-          <w:lang w:val="en-GB"/>
-        </w:rPr>
-        <w:t>rocedures</w:t>
       </w:r>
     </w:p>
     <w:p/>
@@ -7314,6 +7653,7 @@
   <w:style w:type="character" w:default="1" w:styleId="Carpredefinitoparagrafo">
     <w:name w:val="Default Paragraph Font"/>
     <w:uiPriority w:val="1"/>
+    <w:semiHidden/>
     <w:unhideWhenUsed/>
   </w:style>
   <w:style w:type="table" w:default="1" w:styleId="Tabellanormale">

</xml_diff>